<commit_message>
feat ligne de commande Linux
</commit_message>
<xml_diff>
--- a/11 Ligne de commande Linux.docx
+++ b/11 Ligne de commande Linux.docx
@@ -454,18 +454,105 @@
       </w:r>
     </w:p>
     <w:p>
+      <w:r>
+        <w:t>•</w:t>
+      </w:r>
+      <w:r>
+        <w:t xml:space="preserve"> </w:t>
+      </w:r>
+      <w:r>
+        <w:rPr>
+          <w:b/>
+          <w:bCs/>
+        </w:rPr>
+        <w:t>Donner les droits pour utiliser « </w:t>
+      </w:r>
+      <w:proofErr w:type="spellStart"/>
+      <w:r>
+        <w:rPr>
+          <w:b/>
+          <w:bCs/>
+        </w:rPr>
+        <w:t>sudo</w:t>
+      </w:r>
+      <w:proofErr w:type="spellEnd"/>
+      <w:r>
+        <w:rPr>
+          <w:b/>
+          <w:bCs/>
+        </w:rPr>
+        <w:t> » à la place de passer en root :</w:t>
+      </w:r>
+      <w:r>
+        <w:t xml:space="preserve"> nano /</w:t>
+      </w:r>
+      <w:proofErr w:type="spellStart"/>
+      <w:r>
+        <w:t>etc</w:t>
+      </w:r>
+      <w:proofErr w:type="spellEnd"/>
+      <w:r>
+        <w:t>/</w:t>
+      </w:r>
+      <w:proofErr w:type="spellStart"/>
+      <w:r>
+        <w:t>sudoers</w:t>
+      </w:r>
+      <w:proofErr w:type="spellEnd"/>
+    </w:p>
+    <w:p>
       <w:pPr>
         <w:spacing w:after="150"/>
         <w:rPr>
           <w:szCs w:val="24"/>
         </w:rPr>
       </w:pPr>
+      <w:proofErr w:type="gramStart"/>
+      <w:r>
+        <w:rPr>
+          <w:color w:val="808080" w:themeColor="background1" w:themeShade="80"/>
+          <w:szCs w:val="24"/>
+        </w:rPr>
+        <w:t>utilisateur</w:t>
+      </w:r>
+      <w:proofErr w:type="gramEnd"/>
+      <w:r>
+        <w:rPr>
+          <w:szCs w:val="24"/>
+        </w:rPr>
+        <w:t xml:space="preserve"> ALL=(ALL:ALL) ALL</w:t>
+      </w:r>
+    </w:p>
+    <w:p>
+      <w:pPr>
+        <w:spacing w:after="150"/>
+        <w:rPr>
+          <w:szCs w:val="24"/>
+        </w:rPr>
+      </w:pPr>
+    </w:p>
+    <w:p>
+      <w:pPr>
+        <w:spacing w:after="150"/>
+        <w:rPr>
+          <w:szCs w:val="24"/>
+        </w:rPr>
+      </w:pPr>
+    </w:p>
+    <w:p>
+      <w:pPr>
+        <w:spacing w:after="150"/>
+        <w:rPr>
+          <w:szCs w:val="24"/>
+        </w:rPr>
+      </w:pPr>
     </w:p>
     <w:p>
       <w:pPr>
         <w:pStyle w:val="Titre2"/>
       </w:pPr>
       <w:r>
+        <w:lastRenderedPageBreak/>
         <w:t>SSH et connexion à distance</w:t>
       </w:r>
     </w:p>
@@ -474,86 +561,75 @@
         <w:spacing w:after="150"/>
         <w:rPr>
           <w:color w:val="538135" w:themeColor="accent6" w:themeShade="BF"/>
-          <w:sz w:val="23"/>
-          <w:szCs w:val="23"/>
-        </w:rPr>
-      </w:pPr>
-      <w:r>
-        <w:rPr>
-          <w:sz w:val="23"/>
-          <w:szCs w:val="23"/>
-        </w:rPr>
-        <w:t xml:space="preserve">• </w:t>
-      </w:r>
-      <w:r>
-        <w:rPr>
-          <w:b/>
-          <w:bCs/>
-          <w:sz w:val="23"/>
-          <w:szCs w:val="23"/>
+          <w:szCs w:val="24"/>
+        </w:rPr>
+      </w:pPr>
+      <w:r>
+        <w:rPr>
+          <w:szCs w:val="24"/>
+        </w:rPr>
+        <w:t xml:space="preserve">• </w:t>
+      </w:r>
+      <w:r>
+        <w:rPr>
+          <w:b/>
+          <w:bCs/>
+          <w:szCs w:val="24"/>
         </w:rPr>
         <w:t>Installer le paquet SSH :</w:t>
       </w:r>
       <w:r>
         <w:rPr>
-          <w:sz w:val="23"/>
-          <w:szCs w:val="23"/>
-        </w:rPr>
-        <w:t xml:space="preserve"> </w:t>
-      </w:r>
-      <w:proofErr w:type="spellStart"/>
-      <w:r>
-        <w:rPr>
-          <w:sz w:val="23"/>
-          <w:szCs w:val="23"/>
+          <w:szCs w:val="24"/>
+        </w:rPr>
+        <w:t xml:space="preserve"> </w:t>
+      </w:r>
+      <w:proofErr w:type="spellStart"/>
+      <w:r>
+        <w:rPr>
+          <w:szCs w:val="24"/>
         </w:rPr>
         <w:t>apt</w:t>
       </w:r>
       <w:proofErr w:type="spellEnd"/>
       <w:r>
         <w:rPr>
-          <w:sz w:val="23"/>
-          <w:szCs w:val="23"/>
-        </w:rPr>
-        <w:t xml:space="preserve"> </w:t>
-      </w:r>
-      <w:proofErr w:type="spellStart"/>
-      <w:r>
-        <w:rPr>
-          <w:sz w:val="23"/>
-          <w:szCs w:val="23"/>
+          <w:szCs w:val="24"/>
+        </w:rPr>
+        <w:t xml:space="preserve"> </w:t>
+      </w:r>
+      <w:proofErr w:type="spellStart"/>
+      <w:r>
+        <w:rPr>
+          <w:szCs w:val="24"/>
         </w:rPr>
         <w:t>install</w:t>
       </w:r>
       <w:proofErr w:type="spellEnd"/>
       <w:r>
         <w:rPr>
-          <w:sz w:val="23"/>
-          <w:szCs w:val="23"/>
-        </w:rPr>
-        <w:t xml:space="preserve"> </w:t>
-      </w:r>
-      <w:proofErr w:type="spellStart"/>
-      <w:r>
-        <w:rPr>
-          <w:sz w:val="23"/>
-          <w:szCs w:val="23"/>
+          <w:szCs w:val="24"/>
+        </w:rPr>
+        <w:t xml:space="preserve"> </w:t>
+      </w:r>
+      <w:proofErr w:type="spellStart"/>
+      <w:r>
+        <w:rPr>
+          <w:szCs w:val="24"/>
         </w:rPr>
         <w:t>openssh</w:t>
       </w:r>
       <w:proofErr w:type="spellEnd"/>
       <w:r>
         <w:rPr>
-          <w:sz w:val="23"/>
-          <w:szCs w:val="23"/>
+          <w:szCs w:val="24"/>
         </w:rPr>
         <w:t xml:space="preserve">-server </w:t>
       </w:r>
       <w:r>
         <w:rPr>
           <w:color w:val="538135" w:themeColor="accent6" w:themeShade="BF"/>
-          <w:sz w:val="23"/>
-          <w:szCs w:val="23"/>
+          <w:szCs w:val="24"/>
         </w:rPr>
         <w:t>(ne pas oublier d’update et d’upgrade avant)</w:t>
       </w:r>
@@ -561,26 +637,42 @@
     <w:p>
       <w:pPr>
         <w:spacing w:after="150"/>
-      </w:pPr>
-      <w:r>
-        <w:t xml:space="preserve">• </w:t>
-      </w:r>
-      <w:r>
-        <w:rPr>
-          <w:b/>
-          <w:bCs/>
+        <w:rPr>
+          <w:szCs w:val="24"/>
+        </w:rPr>
+      </w:pPr>
+      <w:r>
+        <w:rPr>
+          <w:szCs w:val="24"/>
+        </w:rPr>
+        <w:t xml:space="preserve">• </w:t>
+      </w:r>
+      <w:r>
+        <w:rPr>
+          <w:b/>
+          <w:bCs/>
+          <w:szCs w:val="24"/>
         </w:rPr>
         <w:t>Obtenir l’adresse IP du serveur :</w:t>
       </w:r>
       <w:r>
-        <w:t xml:space="preserve"> </w:t>
-      </w:r>
-      <w:proofErr w:type="spellStart"/>
-      <w:r>
+        <w:rPr>
+          <w:szCs w:val="24"/>
+        </w:rPr>
+        <w:t xml:space="preserve"> </w:t>
+      </w:r>
+      <w:proofErr w:type="spellStart"/>
+      <w:r>
+        <w:rPr>
+          <w:szCs w:val="24"/>
+        </w:rPr>
         <w:t>ip</w:t>
       </w:r>
       <w:proofErr w:type="spellEnd"/>
       <w:r>
+        <w:rPr>
+          <w:szCs w:val="24"/>
+        </w:rPr>
         <w:t xml:space="preserve"> a</w:t>
       </w:r>
     </w:p>
@@ -589,15 +681,20 @@
         <w:spacing w:after="150"/>
         <w:rPr>
           <w:color w:val="808080" w:themeColor="background1" w:themeShade="80"/>
-        </w:rPr>
-      </w:pPr>
-      <w:r>
-        <w:t xml:space="preserve">• </w:t>
-      </w:r>
-      <w:r>
-        <w:rPr>
-          <w:b/>
-          <w:bCs/>
+          <w:szCs w:val="24"/>
+        </w:rPr>
+      </w:pPr>
+      <w:r>
+        <w:rPr>
+          <w:szCs w:val="24"/>
+        </w:rPr>
+        <w:t xml:space="preserve">• </w:t>
+      </w:r>
+      <w:r>
+        <w:rPr>
+          <w:b/>
+          <w:bCs/>
+          <w:szCs w:val="24"/>
         </w:rPr>
         <w:t xml:space="preserve">Se connecter </w:t>
       </w:r>
@@ -605,47 +702,50 @@
         <w:rPr>
           <w:b/>
           <w:bCs/>
+          <w:szCs w:val="24"/>
         </w:rPr>
         <w:t>en SSH par mot de passe :</w:t>
       </w:r>
       <w:r>
-        <w:t xml:space="preserve"> </w:t>
-      </w:r>
-      <w:proofErr w:type="spellStart"/>
-      <w:r>
+        <w:rPr>
+          <w:szCs w:val="24"/>
+        </w:rPr>
+        <w:t xml:space="preserve"> </w:t>
+      </w:r>
+      <w:proofErr w:type="spellStart"/>
+      <w:r>
+        <w:rPr>
+          <w:szCs w:val="24"/>
+        </w:rPr>
         <w:t>ssh</w:t>
       </w:r>
       <w:proofErr w:type="spellEnd"/>
       <w:r>
-        <w:t xml:space="preserve"> </w:t>
-      </w:r>
-      <w:proofErr w:type="spellStart"/>
-      <w:r>
-        <w:rPr>
-          <w:color w:val="808080" w:themeColor="background1" w:themeShade="80"/>
+        <w:rPr>
+          <w:szCs w:val="24"/>
+        </w:rPr>
+        <w:t xml:space="preserve"> </w:t>
+      </w:r>
+      <w:proofErr w:type="spellStart"/>
+      <w:r>
+        <w:rPr>
+          <w:color w:val="808080" w:themeColor="background1" w:themeShade="80"/>
+          <w:szCs w:val="24"/>
         </w:rPr>
         <w:t>utilisateur</w:t>
       </w:r>
       <w:r>
+        <w:rPr>
+          <w:szCs w:val="24"/>
+        </w:rPr>
         <w:t>@</w:t>
       </w:r>
       <w:r>
         <w:rPr>
           <w:color w:val="808080" w:themeColor="background1" w:themeShade="80"/>
-        </w:rPr>
-        <w:t>adresse</w:t>
-      </w:r>
-      <w:r>
-        <w:rPr>
-          <w:color w:val="808080" w:themeColor="background1" w:themeShade="80"/>
-        </w:rPr>
-        <w:t>_</w:t>
-      </w:r>
-      <w:r>
-        <w:rPr>
-          <w:color w:val="808080" w:themeColor="background1" w:themeShade="80"/>
-        </w:rPr>
-        <w:t>ip</w:t>
+          <w:szCs w:val="24"/>
+        </w:rPr>
+        <w:t>adresse_ip</w:t>
       </w:r>
       <w:proofErr w:type="spellEnd"/>
     </w:p>
@@ -654,15 +754,20 @@
         <w:spacing w:after="150"/>
         <w:rPr>
           <w:color w:val="808080" w:themeColor="background1" w:themeShade="80"/>
-        </w:rPr>
-      </w:pPr>
-      <w:r>
-        <w:t xml:space="preserve">• </w:t>
-      </w:r>
-      <w:r>
-        <w:rPr>
-          <w:b/>
-          <w:bCs/>
+          <w:szCs w:val="24"/>
+        </w:rPr>
+      </w:pPr>
+      <w:r>
+        <w:rPr>
+          <w:szCs w:val="24"/>
+        </w:rPr>
+        <w:t xml:space="preserve">• </w:t>
+      </w:r>
+      <w:r>
+        <w:rPr>
+          <w:b/>
+          <w:bCs/>
+          <w:szCs w:val="24"/>
         </w:rPr>
         <w:t>Se connecter en SSH par mot de passe</w:t>
       </w:r>
@@ -670,6 +775,7 @@
         <w:rPr>
           <w:b/>
           <w:bCs/>
+          <w:szCs w:val="24"/>
         </w:rPr>
         <w:t xml:space="preserve"> si le port n’est pas standard</w:t>
       </w:r>
@@ -677,65 +783,76 @@
         <w:rPr>
           <w:b/>
           <w:bCs/>
+          <w:szCs w:val="24"/>
         </w:rPr>
         <w:t> :</w:t>
       </w:r>
       <w:r>
-        <w:t xml:space="preserve"> </w:t>
-      </w:r>
-      <w:proofErr w:type="spellStart"/>
-      <w:r>
+        <w:rPr>
+          <w:szCs w:val="24"/>
+        </w:rPr>
+        <w:t xml:space="preserve"> </w:t>
+      </w:r>
+      <w:proofErr w:type="spellStart"/>
+      <w:r>
+        <w:rPr>
+          <w:szCs w:val="24"/>
+        </w:rPr>
         <w:t>ssh</w:t>
       </w:r>
       <w:proofErr w:type="spellEnd"/>
       <w:r>
-        <w:t xml:space="preserve"> </w:t>
-      </w:r>
-      <w:r>
+        <w:rPr>
+          <w:szCs w:val="24"/>
+        </w:rPr>
+        <w:t xml:space="preserve"> </w:t>
+      </w:r>
+      <w:r>
+        <w:rPr>
+          <w:szCs w:val="24"/>
+        </w:rPr>
         <w:t xml:space="preserve">-p </w:t>
       </w:r>
       <w:r>
         <w:rPr>
           <w:color w:val="808080" w:themeColor="background1" w:themeShade="80"/>
+          <w:szCs w:val="24"/>
         </w:rPr>
         <w:t>por</w:t>
       </w:r>
       <w:r>
         <w:rPr>
           <w:color w:val="808080" w:themeColor="background1" w:themeShade="80"/>
+          <w:szCs w:val="24"/>
         </w:rPr>
         <w:t>t</w:t>
       </w:r>
       <w:r>
-        <w:t xml:space="preserve"> </w:t>
-      </w:r>
-      <w:proofErr w:type="spellStart"/>
-      <w:r>
-        <w:rPr>
-          <w:color w:val="808080" w:themeColor="background1" w:themeShade="80"/>
+        <w:rPr>
+          <w:szCs w:val="24"/>
+        </w:rPr>
+        <w:t xml:space="preserve"> </w:t>
+      </w:r>
+      <w:proofErr w:type="spellStart"/>
+      <w:r>
+        <w:rPr>
+          <w:color w:val="808080" w:themeColor="background1" w:themeShade="80"/>
+          <w:szCs w:val="24"/>
         </w:rPr>
         <w:t>utilisateur</w:t>
       </w:r>
       <w:r>
+        <w:rPr>
+          <w:szCs w:val="24"/>
+        </w:rPr>
         <w:t>@</w:t>
       </w:r>
       <w:r>
         <w:rPr>
           <w:color w:val="808080" w:themeColor="background1" w:themeShade="80"/>
-        </w:rPr>
-        <w:t>adresse</w:t>
-      </w:r>
-      <w:r>
-        <w:rPr>
-          <w:color w:val="808080" w:themeColor="background1" w:themeShade="80"/>
-        </w:rPr>
-        <w:t>_</w:t>
-      </w:r>
-      <w:r>
-        <w:rPr>
-          <w:color w:val="808080" w:themeColor="background1" w:themeShade="80"/>
-        </w:rPr>
-        <w:t>ip</w:t>
+          <w:szCs w:val="24"/>
+        </w:rPr>
+        <w:t>adresse_ip</w:t>
       </w:r>
       <w:proofErr w:type="spellEnd"/>
     </w:p>
@@ -747,25 +864,37 @@
         </w:rPr>
       </w:pPr>
       <w:r>
-        <w:lastRenderedPageBreak/>
-        <w:t xml:space="preserve">• </w:t>
-      </w:r>
-      <w:r>
-        <w:rPr>
-          <w:b/>
-          <w:bCs/>
+        <w:rPr>
+          <w:szCs w:val="24"/>
+        </w:rPr>
+        <w:t xml:space="preserve">• </w:t>
+      </w:r>
+      <w:r>
+        <w:rPr>
+          <w:b/>
+          <w:bCs/>
+          <w:szCs w:val="24"/>
         </w:rPr>
         <w:t>Générer une paire de clés :</w:t>
       </w:r>
       <w:r>
-        <w:t xml:space="preserve"> </w:t>
-      </w:r>
-      <w:proofErr w:type="spellStart"/>
-      <w:r>
+        <w:rPr>
+          <w:szCs w:val="24"/>
+        </w:rPr>
+        <w:t xml:space="preserve"> </w:t>
+      </w:r>
+      <w:proofErr w:type="spellStart"/>
+      <w:r>
+        <w:rPr>
+          <w:szCs w:val="24"/>
+        </w:rPr>
         <w:t>ssh</w:t>
       </w:r>
       <w:proofErr w:type="spellEnd"/>
       <w:r>
+        <w:rPr>
+          <w:szCs w:val="24"/>
+        </w:rPr>
         <w:t>-keygen</w:t>
       </w:r>
     </w:p>
@@ -773,15 +902,20 @@
       <w:pPr>
         <w:rPr>
           <w:color w:val="000000" w:themeColor="text1"/>
-        </w:rPr>
-      </w:pPr>
-      <w:r>
-        <w:t xml:space="preserve">• </w:t>
-      </w:r>
-      <w:r>
-        <w:rPr>
-          <w:b/>
-          <w:bCs/>
+          <w:szCs w:val="24"/>
+        </w:rPr>
+      </w:pPr>
+      <w:r>
+        <w:rPr>
+          <w:szCs w:val="24"/>
+        </w:rPr>
+        <w:t xml:space="preserve">• </w:t>
+      </w:r>
+      <w:r>
+        <w:rPr>
+          <w:b/>
+          <w:bCs/>
+          <w:szCs w:val="24"/>
         </w:rPr>
         <w:t>P</w:t>
       </w:r>
@@ -789,6 +923,7 @@
         <w:rPr>
           <w:b/>
           <w:bCs/>
+          <w:szCs w:val="24"/>
         </w:rPr>
         <w:t xml:space="preserve">ousser une </w:t>
       </w:r>
@@ -796,6 +931,7 @@
         <w:rPr>
           <w:b/>
           <w:bCs/>
+          <w:szCs w:val="24"/>
         </w:rPr>
         <w:t>clé</w:t>
       </w:r>
@@ -803,6 +939,7 @@
         <w:rPr>
           <w:b/>
           <w:bCs/>
+          <w:szCs w:val="24"/>
         </w:rPr>
         <w:t xml:space="preserve"> vers le serveur </w:t>
       </w:r>
@@ -810,6 +947,7 @@
         <w:rPr>
           <w:b/>
           <w:bCs/>
+          <w:szCs w:val="24"/>
         </w:rPr>
         <w:t>distant</w:t>
       </w:r>
@@ -817,61 +955,76 @@
         <w:rPr>
           <w:b/>
           <w:bCs/>
+          <w:szCs w:val="24"/>
         </w:rPr>
         <w:t> :</w:t>
       </w:r>
       <w:r>
-        <w:t xml:space="preserve"> </w:t>
-      </w:r>
-      <w:proofErr w:type="spellStart"/>
-      <w:r>
+        <w:rPr>
+          <w:szCs w:val="24"/>
+        </w:rPr>
+        <w:t xml:space="preserve"> </w:t>
+      </w:r>
+      <w:proofErr w:type="spellStart"/>
+      <w:r>
+        <w:rPr>
+          <w:szCs w:val="24"/>
+        </w:rPr>
         <w:t>ssh</w:t>
       </w:r>
       <w:proofErr w:type="spellEnd"/>
       <w:r>
+        <w:rPr>
+          <w:szCs w:val="24"/>
+        </w:rPr>
         <w:t xml:space="preserve">-copy-id -i </w:t>
       </w:r>
       <w:r>
         <w:rPr>
           <w:color w:val="808080" w:themeColor="background1" w:themeShade="80"/>
+          <w:szCs w:val="24"/>
         </w:rPr>
         <w:t>chemin/vers/la/clé</w:t>
       </w:r>
       <w:r>
+        <w:rPr>
+          <w:szCs w:val="24"/>
+        </w:rPr>
         <w:t xml:space="preserve">.pub </w:t>
       </w:r>
       <w:proofErr w:type="spellStart"/>
       <w:r>
         <w:rPr>
           <w:color w:val="808080" w:themeColor="background1" w:themeShade="80"/>
+          <w:szCs w:val="24"/>
         </w:rPr>
         <w:t>utilisateur</w:t>
       </w:r>
       <w:r>
+        <w:rPr>
+          <w:szCs w:val="24"/>
+        </w:rPr>
         <w:t>@</w:t>
       </w:r>
       <w:r>
         <w:rPr>
           <w:color w:val="808080" w:themeColor="background1" w:themeShade="80"/>
-        </w:rPr>
-        <w:t>serveu</w:t>
-      </w:r>
-      <w:r>
-        <w:rPr>
-          <w:color w:val="808080" w:themeColor="background1" w:themeShade="80"/>
-        </w:rPr>
-        <w:t>r</w:t>
-      </w:r>
-      <w:proofErr w:type="spellEnd"/>
-      <w:r>
-        <w:rPr>
-          <w:color w:val="808080" w:themeColor="background1" w:themeShade="80"/>
+          <w:szCs w:val="24"/>
+        </w:rPr>
+        <w:t>serveur</w:t>
+      </w:r>
+      <w:proofErr w:type="spellEnd"/>
+      <w:r>
+        <w:rPr>
+          <w:color w:val="808080" w:themeColor="background1" w:themeShade="80"/>
+          <w:szCs w:val="24"/>
         </w:rPr>
         <w:t xml:space="preserve">      </w:t>
       </w:r>
       <w:r>
         <w:rPr>
           <w:color w:val="000000" w:themeColor="text1"/>
+          <w:szCs w:val="24"/>
         </w:rPr>
         <w:t xml:space="preserve">       </w:t>
       </w:r>
@@ -881,17 +1034,20 @@
         <w:spacing w:after="150"/>
         <w:rPr>
           <w:color w:val="000000" w:themeColor="text1"/>
+          <w:szCs w:val="24"/>
         </w:rPr>
       </w:pPr>
       <w:r>
         <w:rPr>
           <w:color w:val="000000" w:themeColor="text1"/>
+          <w:szCs w:val="24"/>
         </w:rPr>
         <w:t>•</w:t>
       </w:r>
       <w:r>
         <w:rPr>
           <w:color w:val="000000" w:themeColor="text1"/>
+          <w:szCs w:val="24"/>
         </w:rPr>
         <w:t xml:space="preserve"> </w:t>
       </w:r>
@@ -900,6 +1056,7 @@
           <w:b/>
           <w:bCs/>
           <w:color w:val="000000" w:themeColor="text1"/>
+          <w:szCs w:val="24"/>
         </w:rPr>
         <w:t xml:space="preserve">Se connecter </w:t>
       </w:r>
@@ -908,12 +1065,14 @@
           <w:b/>
           <w:bCs/>
           <w:color w:val="000000" w:themeColor="text1"/>
+          <w:szCs w:val="24"/>
         </w:rPr>
         <w:t>en SSH avec une clé :</w:t>
       </w:r>
       <w:r>
         <w:rPr>
           <w:color w:val="000000" w:themeColor="text1"/>
+          <w:szCs w:val="24"/>
         </w:rPr>
         <w:t xml:space="preserve"> </w:t>
       </w:r>
@@ -921,6 +1080,7 @@
       <w:r>
         <w:rPr>
           <w:color w:val="000000" w:themeColor="text1"/>
+          <w:szCs w:val="24"/>
         </w:rPr>
         <w:t>ssh</w:t>
       </w:r>
@@ -928,43 +1088,50 @@
       <w:r>
         <w:rPr>
           <w:color w:val="000000" w:themeColor="text1"/>
+          <w:szCs w:val="24"/>
         </w:rPr>
         <w:t xml:space="preserve"> </w:t>
       </w:r>
       <w:r>
         <w:rPr>
           <w:color w:val="000000" w:themeColor="text1"/>
+          <w:szCs w:val="24"/>
         </w:rPr>
         <w:t xml:space="preserve">-i </w:t>
       </w:r>
       <w:r>
         <w:rPr>
           <w:color w:val="808080" w:themeColor="background1" w:themeShade="80"/>
+          <w:szCs w:val="24"/>
         </w:rPr>
         <w:t>chemin/vers/la/clé</w:t>
       </w:r>
       <w:r>
         <w:rPr>
           <w:color w:val="000000" w:themeColor="text1"/>
-        </w:rPr>
-        <w:t xml:space="preserve"> </w:t>
-      </w:r>
-      <w:proofErr w:type="spellStart"/>
-      <w:r>
-        <w:rPr>
-          <w:color w:val="808080" w:themeColor="background1" w:themeShade="80"/>
+          <w:szCs w:val="24"/>
+        </w:rPr>
+        <w:t xml:space="preserve"> </w:t>
+      </w:r>
+      <w:proofErr w:type="spellStart"/>
+      <w:r>
+        <w:rPr>
+          <w:color w:val="808080" w:themeColor="background1" w:themeShade="80"/>
+          <w:szCs w:val="24"/>
         </w:rPr>
         <w:t>utilisateur</w:t>
       </w:r>
       <w:r>
         <w:rPr>
           <w:color w:val="000000" w:themeColor="text1"/>
+          <w:szCs w:val="24"/>
         </w:rPr>
         <w:t>@</w:t>
       </w:r>
       <w:r>
         <w:rPr>
           <w:color w:val="808080" w:themeColor="background1" w:themeShade="80"/>
+          <w:szCs w:val="24"/>
         </w:rPr>
         <w:t>serveur</w:t>
       </w:r>
@@ -975,11 +1142,13 @@
         <w:spacing w:after="150"/>
         <w:rPr>
           <w:color w:val="808080" w:themeColor="background1" w:themeShade="80"/>
+          <w:szCs w:val="24"/>
         </w:rPr>
       </w:pPr>
       <w:r>
         <w:rPr>
           <w:color w:val="000000" w:themeColor="text1"/>
+          <w:szCs w:val="24"/>
         </w:rPr>
         <w:t xml:space="preserve">• </w:t>
       </w:r>
@@ -988,232 +1157,365 @@
           <w:b/>
           <w:bCs/>
           <w:color w:val="000000" w:themeColor="text1"/>
+          <w:szCs w:val="24"/>
         </w:rPr>
         <w:t>Voir la liste des hôtes distants où on s’est connecté via SSH :</w:t>
       </w:r>
       <w:r>
         <w:rPr>
           <w:color w:val="000000" w:themeColor="text1"/>
-        </w:rPr>
-        <w:t xml:space="preserve"> cat </w:t>
-      </w:r>
+          <w:szCs w:val="24"/>
+        </w:rPr>
+        <w:t xml:space="preserve"> cat ~/.</w:t>
+      </w:r>
+      <w:proofErr w:type="spellStart"/>
       <w:r>
         <w:rPr>
           <w:color w:val="000000" w:themeColor="text1"/>
-        </w:rPr>
-        <w:t>~/.</w:t>
-      </w:r>
-      <w:proofErr w:type="spellStart"/>
+          <w:szCs w:val="24"/>
+        </w:rPr>
+        <w:t>ssh</w:t>
+      </w:r>
+      <w:proofErr w:type="spellEnd"/>
       <w:r>
         <w:rPr>
           <w:color w:val="000000" w:themeColor="text1"/>
+          <w:szCs w:val="24"/>
+        </w:rPr>
+        <w:t>/</w:t>
+      </w:r>
+      <w:proofErr w:type="spellStart"/>
+      <w:r>
+        <w:rPr>
+          <w:szCs w:val="24"/>
+        </w:rPr>
+        <w:t>known_hosts</w:t>
+      </w:r>
+      <w:proofErr w:type="spellEnd"/>
+    </w:p>
+    <w:p>
+      <w:pPr>
+        <w:rPr>
+          <w:szCs w:val="24"/>
+        </w:rPr>
+      </w:pPr>
+      <w:r>
+        <w:rPr>
+          <w:szCs w:val="24"/>
+        </w:rPr>
+        <w:t xml:space="preserve">• </w:t>
+      </w:r>
+      <w:r>
+        <w:rPr>
+          <w:b/>
+          <w:bCs/>
+          <w:szCs w:val="24"/>
+        </w:rPr>
+        <w:t>Voir les tentatives d’échec de log en SSH :</w:t>
+      </w:r>
+      <w:r>
+        <w:rPr>
+          <w:szCs w:val="24"/>
+        </w:rPr>
+        <w:t xml:space="preserve"> </w:t>
+      </w:r>
+      <w:proofErr w:type="spellStart"/>
+      <w:r>
+        <w:rPr>
+          <w:szCs w:val="24"/>
+        </w:rPr>
+        <w:t>tail</w:t>
+      </w:r>
+      <w:proofErr w:type="spellEnd"/>
+      <w:r>
+        <w:rPr>
+          <w:szCs w:val="24"/>
+        </w:rPr>
+        <w:t xml:space="preserve"> -f /var/log/</w:t>
+      </w:r>
+      <w:proofErr w:type="spellStart"/>
+      <w:r>
+        <w:rPr>
+          <w:szCs w:val="24"/>
+        </w:rPr>
+        <w:t>secure</w:t>
+      </w:r>
+      <w:proofErr w:type="spellEnd"/>
+      <w:r>
+        <w:rPr>
+          <w:szCs w:val="24"/>
+        </w:rPr>
+        <w:t xml:space="preserve"> |</w:t>
+      </w:r>
+      <w:proofErr w:type="spellStart"/>
+      <w:r>
+        <w:rPr>
+          <w:szCs w:val="24"/>
+        </w:rPr>
+        <w:t>grep</w:t>
+      </w:r>
+      <w:proofErr w:type="spellEnd"/>
+      <w:r>
+        <w:rPr>
+          <w:szCs w:val="24"/>
+        </w:rPr>
+        <w:t xml:space="preserve"> </w:t>
+      </w:r>
+      <w:proofErr w:type="spellStart"/>
+      <w:r>
+        <w:rPr>
+          <w:szCs w:val="24"/>
         </w:rPr>
         <w:t>ssh</w:t>
       </w:r>
       <w:proofErr w:type="spellEnd"/>
       <w:r>
         <w:rPr>
-          <w:color w:val="000000" w:themeColor="text1"/>
+          <w:szCs w:val="24"/>
+        </w:rPr>
+        <w:t xml:space="preserve">| </w:t>
+      </w:r>
+      <w:proofErr w:type="spellStart"/>
+      <w:r>
+        <w:rPr>
+          <w:szCs w:val="24"/>
+        </w:rPr>
+        <w:t>grep</w:t>
+      </w:r>
+      <w:proofErr w:type="spellEnd"/>
+      <w:r>
+        <w:rPr>
+          <w:szCs w:val="24"/>
+        </w:rPr>
+        <w:t> </w:t>
+      </w:r>
+      <w:proofErr w:type="spellStart"/>
+      <w:r>
+        <w:rPr>
+          <w:szCs w:val="24"/>
+        </w:rPr>
+        <w:t>Invalid</w:t>
+      </w:r>
+      <w:proofErr w:type="spellEnd"/>
+    </w:p>
+    <w:p>
+      <w:pPr>
+        <w:spacing w:after="150"/>
+        <w:rPr>
+          <w:szCs w:val="24"/>
+        </w:rPr>
+      </w:pPr>
+      <w:r>
+        <w:rPr>
+          <w:szCs w:val="24"/>
+        </w:rPr>
+        <w:t>•</w:t>
+      </w:r>
+      <w:r>
+        <w:rPr>
+          <w:szCs w:val="24"/>
+        </w:rPr>
+        <w:t xml:space="preserve"> </w:t>
+      </w:r>
+      <w:r>
+        <w:rPr>
+          <w:b/>
+          <w:bCs/>
+          <w:szCs w:val="24"/>
+        </w:rPr>
+        <w:t>R</w:t>
+      </w:r>
+      <w:r>
+        <w:rPr>
+          <w:b/>
+          <w:bCs/>
+          <w:szCs w:val="24"/>
+        </w:rPr>
+        <w:t>enforcer la sécurité</w:t>
+      </w:r>
+      <w:r>
+        <w:rPr>
+          <w:b/>
+          <w:bCs/>
+          <w:szCs w:val="24"/>
+        </w:rPr>
+        <w:t xml:space="preserve"> de la configuration du service SSH :</w:t>
+      </w:r>
+      <w:r>
+        <w:rPr>
+          <w:szCs w:val="24"/>
+        </w:rPr>
+        <w:t xml:space="preserve"> nano /</w:t>
+      </w:r>
+      <w:proofErr w:type="spellStart"/>
+      <w:r>
+        <w:rPr>
+          <w:szCs w:val="24"/>
+        </w:rPr>
+        <w:t>etc</w:t>
+      </w:r>
+      <w:proofErr w:type="spellEnd"/>
+      <w:r>
+        <w:rPr>
+          <w:szCs w:val="24"/>
         </w:rPr>
         <w:t>/</w:t>
       </w:r>
       <w:proofErr w:type="spellStart"/>
       <w:r>
-        <w:t>known_hosts</w:t>
-      </w:r>
-      <w:proofErr w:type="spellEnd"/>
-    </w:p>
-    <w:p>
-      <w:r>
-        <w:t xml:space="preserve">• </w:t>
-      </w:r>
-      <w:r>
-        <w:rPr>
-          <w:b/>
-          <w:bCs/>
-        </w:rPr>
-        <w:t>Voir les tentatives d’échec de log en SSH :</w:t>
-      </w:r>
-      <w:r>
-        <w:t xml:space="preserve"> </w:t>
-      </w:r>
-      <w:proofErr w:type="spellStart"/>
-      <w:r>
-        <w:t>tail</w:t>
-      </w:r>
-      <w:proofErr w:type="spellEnd"/>
-      <w:r>
-        <w:t xml:space="preserve"> -f /var/log/</w:t>
-      </w:r>
-      <w:proofErr w:type="spellStart"/>
-      <w:r>
-        <w:t>secure</w:t>
-      </w:r>
-      <w:proofErr w:type="spellEnd"/>
-      <w:r>
-        <w:t xml:space="preserve"> |</w:t>
-      </w:r>
-      <w:proofErr w:type="spellStart"/>
-      <w:r>
-        <w:t>grep</w:t>
-      </w:r>
-      <w:proofErr w:type="spellEnd"/>
-      <w:r>
-        <w:t xml:space="preserve"> </w:t>
-      </w:r>
-      <w:proofErr w:type="spellStart"/>
-      <w:r>
+        <w:rPr>
+          <w:szCs w:val="24"/>
+        </w:rPr>
         <w:t>ssh</w:t>
       </w:r>
       <w:proofErr w:type="spellEnd"/>
       <w:r>
-        <w:t xml:space="preserve">| </w:t>
-      </w:r>
-      <w:proofErr w:type="spellStart"/>
-      <w:r>
-        <w:t>grep</w:t>
-      </w:r>
-      <w:proofErr w:type="spellEnd"/>
-      <w:r>
-        <w:t> </w:t>
-      </w:r>
-      <w:proofErr w:type="spellStart"/>
-      <w:r>
-        <w:t>Invalid</w:t>
+        <w:rPr>
+          <w:szCs w:val="24"/>
+        </w:rPr>
+        <w:t>/</w:t>
+      </w:r>
+      <w:proofErr w:type="spellStart"/>
+      <w:r>
+        <w:rPr>
+          <w:szCs w:val="24"/>
+        </w:rPr>
+        <w:t>sshd_config</w:t>
       </w:r>
       <w:proofErr w:type="spellEnd"/>
     </w:p>
     <w:p>
       <w:pPr>
         <w:spacing w:after="150"/>
-      </w:pPr>
-      <w:r>
-        <w:t>•</w:t>
-      </w:r>
-      <w:r>
-        <w:t xml:space="preserve"> </w:t>
-      </w:r>
-      <w:r>
-        <w:rPr>
-          <w:b/>
-          <w:bCs/>
-        </w:rPr>
-        <w:t>R</w:t>
-      </w:r>
-      <w:r>
-        <w:rPr>
-          <w:b/>
-          <w:bCs/>
-        </w:rPr>
-        <w:t>enforcer la sécurité</w:t>
-      </w:r>
-      <w:r>
-        <w:rPr>
-          <w:b/>
-          <w:bCs/>
-        </w:rPr>
-        <w:t xml:space="preserve"> de la configuration du service SSH :</w:t>
-      </w:r>
-      <w:r>
-        <w:t xml:space="preserve"> nano /</w:t>
-      </w:r>
-      <w:proofErr w:type="spellStart"/>
-      <w:r>
-        <w:t>etc</w:t>
-      </w:r>
-      <w:proofErr w:type="spellEnd"/>
-      <w:r>
-        <w:t>/</w:t>
-      </w:r>
-      <w:proofErr w:type="spellStart"/>
-      <w:r>
-        <w:t>ssh</w:t>
-      </w:r>
-      <w:proofErr w:type="spellEnd"/>
-      <w:r>
-        <w:t>/</w:t>
-      </w:r>
-      <w:proofErr w:type="spellStart"/>
-      <w:r>
-        <w:t>sshd_config</w:t>
-      </w:r>
-      <w:proofErr w:type="spellEnd"/>
+        <w:rPr>
+          <w:szCs w:val="24"/>
+        </w:rPr>
+      </w:pPr>
+      <w:r>
+        <w:rPr>
+          <w:szCs w:val="24"/>
+        </w:rPr>
+        <w:t xml:space="preserve">— Interdire les connexions de root : </w:t>
+      </w:r>
+      <w:proofErr w:type="spellStart"/>
+      <w:r>
+        <w:rPr>
+          <w:szCs w:val="24"/>
+        </w:rPr>
+        <w:t>PermitRootLogin</w:t>
+      </w:r>
+      <w:proofErr w:type="spellEnd"/>
+      <w:r>
+        <w:rPr>
+          <w:szCs w:val="24"/>
+        </w:rPr>
+        <w:t xml:space="preserve"> n</w:t>
+      </w:r>
+      <w:r>
+        <w:rPr>
+          <w:szCs w:val="24"/>
+        </w:rPr>
+        <w:t>o</w:t>
+      </w:r>
     </w:p>
     <w:p>
       <w:pPr>
         <w:spacing w:after="150"/>
-      </w:pPr>
-      <w:r>
-        <w:t xml:space="preserve">— Interdire les connexions de root : </w:t>
-      </w:r>
-      <w:proofErr w:type="spellStart"/>
-      <w:r>
-        <w:t>PermitRootLogin</w:t>
-      </w:r>
-      <w:proofErr w:type="spellEnd"/>
-      <w:r>
+        <w:rPr>
+          <w:szCs w:val="24"/>
+        </w:rPr>
+      </w:pPr>
+      <w:r>
+        <w:rPr>
+          <w:szCs w:val="24"/>
+        </w:rPr>
+        <w:t xml:space="preserve">— Interdire les connexions par mot de passe : </w:t>
+      </w:r>
+      <w:proofErr w:type="spellStart"/>
+      <w:r>
+        <w:rPr>
+          <w:szCs w:val="24"/>
+        </w:rPr>
+        <w:t>PasswordAuthentication</w:t>
+      </w:r>
+      <w:proofErr w:type="spellEnd"/>
+      <w:r>
+        <w:rPr>
+          <w:szCs w:val="24"/>
+        </w:rPr>
         <w:t xml:space="preserve"> n</w:t>
       </w:r>
       <w:r>
+        <w:rPr>
+          <w:szCs w:val="24"/>
+        </w:rPr>
         <w:t>o</w:t>
       </w:r>
     </w:p>
     <w:p>
       <w:pPr>
         <w:spacing w:after="150"/>
-      </w:pPr>
-      <w:r>
-        <w:t xml:space="preserve">— Interdire les connexions par mot de passe : </w:t>
-      </w:r>
-      <w:proofErr w:type="spellStart"/>
-      <w:r>
-        <w:t>PasswordAuthentication</w:t>
-      </w:r>
-      <w:proofErr w:type="spellEnd"/>
-      <w:r>
-        <w:t xml:space="preserve"> n</w:t>
-      </w:r>
-      <w:r>
-        <w:t>o</w:t>
-      </w:r>
-    </w:p>
-    <w:p>
-      <w:pPr>
-        <w:spacing w:after="150"/>
-        <w:rPr>
-          <w:szCs w:val="24"/>
-        </w:rPr>
-      </w:pPr>
-      <w:r>
+        <w:rPr>
+          <w:szCs w:val="24"/>
+        </w:rPr>
+      </w:pPr>
+      <w:r>
+        <w:rPr>
+          <w:szCs w:val="24"/>
+        </w:rPr>
         <w:t xml:space="preserve">— Interdire les mots de passe vides : </w:t>
       </w:r>
       <w:proofErr w:type="spellStart"/>
       <w:r>
+        <w:rPr>
+          <w:szCs w:val="24"/>
+        </w:rPr>
         <w:t>PermitEmptyPassword</w:t>
       </w:r>
       <w:proofErr w:type="spellEnd"/>
       <w:r>
+        <w:rPr>
+          <w:szCs w:val="24"/>
+        </w:rPr>
         <w:t xml:space="preserve"> no</w:t>
       </w:r>
     </w:p>
     <w:p>
-      <w:r>
+      <w:pPr>
+        <w:rPr>
+          <w:szCs w:val="24"/>
+        </w:rPr>
+      </w:pPr>
+      <w:r>
+        <w:rPr>
+          <w:szCs w:val="24"/>
+        </w:rPr>
         <w:t xml:space="preserve">— </w:t>
       </w:r>
       <w:r>
+        <w:rPr>
+          <w:szCs w:val="24"/>
+        </w:rPr>
         <w:t xml:space="preserve">Mettre en place une déconnexion forcée après inactivité : </w:t>
       </w:r>
       <w:proofErr w:type="spellStart"/>
       <w:r>
+        <w:rPr>
+          <w:szCs w:val="24"/>
+        </w:rPr>
         <w:t>ClientAliveInternal</w:t>
       </w:r>
       <w:proofErr w:type="spellEnd"/>
       <w:r>
-        <w:t xml:space="preserve"> </w:t>
-      </w:r>
-      <w:r>
-        <w:rPr>
-          <w:color w:val="808080" w:themeColor="background1" w:themeShade="80"/>
+        <w:rPr>
+          <w:szCs w:val="24"/>
+        </w:rPr>
+        <w:t xml:space="preserve"> </w:t>
+      </w:r>
+      <w:r>
+        <w:rPr>
+          <w:color w:val="808080" w:themeColor="background1" w:themeShade="80"/>
+          <w:szCs w:val="24"/>
         </w:rPr>
         <w:t>secondes</w:t>
       </w:r>
@@ -1222,61 +1524,107 @@
       <w:pPr>
         <w:rPr>
           <w:color w:val="808080" w:themeColor="background1" w:themeShade="80"/>
-        </w:rPr>
-      </w:pPr>
-      <w:r>
+          <w:szCs w:val="24"/>
+        </w:rPr>
+      </w:pPr>
+      <w:r>
+        <w:rPr>
+          <w:szCs w:val="24"/>
+        </w:rPr>
         <w:t xml:space="preserve">— Limiter le nombre de connexions parallèles : </w:t>
       </w:r>
       <w:proofErr w:type="spellStart"/>
       <w:r>
+        <w:rPr>
+          <w:szCs w:val="24"/>
+        </w:rPr>
         <w:t>MaxSession</w:t>
       </w:r>
       <w:proofErr w:type="spellEnd"/>
       <w:r>
-        <w:t xml:space="preserve"> </w:t>
-      </w:r>
-      <w:r>
-        <w:rPr>
-          <w:color w:val="808080" w:themeColor="background1" w:themeShade="80"/>
+        <w:rPr>
+          <w:szCs w:val="24"/>
+        </w:rPr>
+        <w:t xml:space="preserve"> </w:t>
+      </w:r>
+      <w:r>
+        <w:rPr>
+          <w:color w:val="808080" w:themeColor="background1" w:themeShade="80"/>
+          <w:szCs w:val="24"/>
         </w:rPr>
         <w:t>nombre</w:t>
       </w:r>
     </w:p>
     <w:p>
-      <w:r>
+      <w:pPr>
+        <w:rPr>
+          <w:szCs w:val="24"/>
+        </w:rPr>
+      </w:pPr>
+      <w:r>
+        <w:rPr>
+          <w:szCs w:val="24"/>
+        </w:rPr>
         <w:t>— L</w:t>
       </w:r>
       <w:r>
+        <w:rPr>
+          <w:szCs w:val="24"/>
+        </w:rPr>
         <w:t xml:space="preserve">imiter le nombre de tentatives de connexions : </w:t>
       </w:r>
       <w:proofErr w:type="spellStart"/>
       <w:r>
+        <w:rPr>
+          <w:szCs w:val="24"/>
+        </w:rPr>
         <w:t>MaxAuthTries</w:t>
       </w:r>
       <w:proofErr w:type="spellEnd"/>
       <w:r>
-        <w:t xml:space="preserve"> </w:t>
-      </w:r>
-      <w:r>
-        <w:rPr>
-          <w:color w:val="808080" w:themeColor="background1" w:themeShade="80"/>
+        <w:rPr>
+          <w:szCs w:val="24"/>
+        </w:rPr>
+        <w:t xml:space="preserve"> </w:t>
+      </w:r>
+      <w:r>
+        <w:rPr>
+          <w:color w:val="808080" w:themeColor="background1" w:themeShade="80"/>
+          <w:szCs w:val="24"/>
         </w:rPr>
         <w:t>nombre</w:t>
       </w:r>
     </w:p>
     <w:p>
-      <w:r>
+      <w:pPr>
+        <w:rPr>
+          <w:szCs w:val="24"/>
+        </w:rPr>
+      </w:pPr>
+      <w:r>
+        <w:rPr>
+          <w:szCs w:val="24"/>
+        </w:rPr>
         <w:t xml:space="preserve">— Authentification par clé : </w:t>
       </w:r>
       <w:proofErr w:type="spellStart"/>
       <w:r>
+        <w:rPr>
+          <w:szCs w:val="24"/>
+        </w:rPr>
         <w:t>PubKeyAuthentication</w:t>
       </w:r>
       <w:proofErr w:type="spellEnd"/>
       <w:r>
+        <w:rPr>
+          <w:szCs w:val="24"/>
+        </w:rPr>
         <w:t xml:space="preserve"> y</w:t>
       </w:r>
       <w:r>
+        <w:rPr>
+          <w:szCs w:val="24"/>
+        </w:rPr>
         <w:t>es</w:t>
       </w:r>
     </w:p>
@@ -1284,23 +1632,34 @@
       <w:pPr>
         <w:rPr>
           <w:color w:val="808080" w:themeColor="background1" w:themeShade="80"/>
-        </w:rPr>
-      </w:pPr>
-      <w:r>
+          <w:szCs w:val="24"/>
+        </w:rPr>
+      </w:pPr>
+      <w:r>
+        <w:rPr>
+          <w:szCs w:val="24"/>
+        </w:rPr>
         <w:t xml:space="preserve">— Écoute sur une IP précise : </w:t>
       </w:r>
       <w:proofErr w:type="spellStart"/>
       <w:r>
+        <w:rPr>
+          <w:szCs w:val="24"/>
+        </w:rPr>
         <w:t>ListenAddress</w:t>
       </w:r>
       <w:proofErr w:type="spellEnd"/>
       <w:r>
-        <w:t xml:space="preserve"> </w:t>
-      </w:r>
-      <w:proofErr w:type="spellStart"/>
-      <w:r>
-        <w:rPr>
-          <w:color w:val="808080" w:themeColor="background1" w:themeShade="80"/>
+        <w:rPr>
+          <w:szCs w:val="24"/>
+        </w:rPr>
+        <w:t xml:space="preserve"> </w:t>
+      </w:r>
+      <w:proofErr w:type="spellStart"/>
+      <w:r>
+        <w:rPr>
+          <w:color w:val="808080" w:themeColor="background1" w:themeShade="80"/>
+          <w:szCs w:val="24"/>
         </w:rPr>
         <w:t>adresse_ip</w:t>
       </w:r>
@@ -1311,72 +1670,115 @@
         <w:rPr>
           <w:i/>
           <w:iCs/>
-        </w:rPr>
-      </w:pPr>
-      <w:r>
+          <w:szCs w:val="24"/>
+        </w:rPr>
+      </w:pPr>
+      <w:r>
+        <w:rPr>
+          <w:szCs w:val="24"/>
+        </w:rPr>
         <w:t>—</w:t>
       </w:r>
       <w:r>
+        <w:rPr>
+          <w:szCs w:val="24"/>
+        </w:rPr>
         <w:t xml:space="preserve"> N’autoriser qu’un utilisateur ou un groupe spécifique d’utilisateurs : </w:t>
       </w:r>
       <w:proofErr w:type="spellStart"/>
       <w:r>
+        <w:rPr>
+          <w:szCs w:val="24"/>
+        </w:rPr>
         <w:t>AllowUsers</w:t>
       </w:r>
       <w:proofErr w:type="spellEnd"/>
       <w:r>
-        <w:t xml:space="preserve"> </w:t>
-      </w:r>
-      <w:proofErr w:type="spellStart"/>
-      <w:r>
-        <w:rPr>
-          <w:color w:val="808080" w:themeColor="background1" w:themeShade="80"/>
+        <w:rPr>
+          <w:szCs w:val="24"/>
+        </w:rPr>
+        <w:t xml:space="preserve"> </w:t>
+      </w:r>
+      <w:proofErr w:type="spellStart"/>
+      <w:r>
+        <w:rPr>
+          <w:color w:val="808080" w:themeColor="background1" w:themeShade="80"/>
+          <w:szCs w:val="24"/>
         </w:rPr>
         <w:t>utilisateur_ou_groupe</w:t>
       </w:r>
       <w:proofErr w:type="spellEnd"/>
     </w:p>
     <w:p>
-      <w:r>
+      <w:pPr>
+        <w:rPr>
+          <w:szCs w:val="24"/>
+        </w:rPr>
+      </w:pPr>
+      <w:r>
+        <w:rPr>
+          <w:szCs w:val="24"/>
+        </w:rPr>
         <w:t xml:space="preserve">N’autoriser que « stagiaire » à se connecter : </w:t>
       </w:r>
       <w:proofErr w:type="spellStart"/>
       <w:r>
+        <w:rPr>
+          <w:szCs w:val="24"/>
+        </w:rPr>
         <w:t>AllowUsers</w:t>
       </w:r>
       <w:proofErr w:type="spellEnd"/>
       <w:r>
+        <w:rPr>
+          <w:szCs w:val="24"/>
+        </w:rPr>
         <w:t>=stagiaire</w:t>
       </w:r>
     </w:p>
     <w:p>
-      <w:r>
+      <w:pPr>
+        <w:rPr>
+          <w:szCs w:val="24"/>
+        </w:rPr>
+      </w:pPr>
+      <w:r>
+        <w:rPr>
+          <w:szCs w:val="24"/>
+        </w:rPr>
         <w:t xml:space="preserve">— </w:t>
       </w:r>
       <w:r>
+        <w:rPr>
+          <w:szCs w:val="24"/>
+        </w:rPr>
         <w:t xml:space="preserve">Utiliser </w:t>
       </w:r>
       <w:r>
+        <w:rPr>
+          <w:szCs w:val="24"/>
+        </w:rPr>
         <w:t>un autre port que le port 22</w:t>
       </w:r>
       <w:r>
+        <w:rPr>
+          <w:szCs w:val="24"/>
+        </w:rPr>
         <w:t> : Port</w:t>
       </w:r>
       <w:r>
-        <w:t xml:space="preserve"> </w:t>
-      </w:r>
-      <w:proofErr w:type="spellStart"/>
-      <w:r>
-        <w:rPr>
-          <w:color w:val="808080" w:themeColor="background1" w:themeShade="80"/>
-        </w:rPr>
-        <w:t>numéro_de_p</w:t>
-      </w:r>
-      <w:r>
-        <w:rPr>
-          <w:color w:val="808080" w:themeColor="background1" w:themeShade="80"/>
-        </w:rPr>
-        <w:t>ort</w:t>
+        <w:rPr>
+          <w:szCs w:val="24"/>
+        </w:rPr>
+        <w:t xml:space="preserve"> </w:t>
+      </w:r>
+      <w:proofErr w:type="spellStart"/>
+      <w:r>
+        <w:rPr>
+          <w:color w:val="808080" w:themeColor="background1" w:themeShade="80"/>
+          <w:szCs w:val="24"/>
+        </w:rPr>
+        <w:t>numéro_de_port</w:t>
       </w:r>
       <w:proofErr w:type="spellEnd"/>
     </w:p>
@@ -1384,6 +1786,7 @@
       <w:pPr>
         <w:spacing w:after="150"/>
         <w:rPr>
+          <w:color w:val="808080" w:themeColor="background1" w:themeShade="80"/>
           <w:szCs w:val="24"/>
         </w:rPr>
       </w:pPr>
@@ -1496,21 +1899,27 @@
       <w:r>
         <w:rPr>
           <w:color w:val="808080" w:themeColor="background1" w:themeShade="80"/>
+          <w:szCs w:val="24"/>
         </w:rPr>
         <w:t>utilisateur</w:t>
       </w:r>
       <w:r>
+        <w:rPr>
+          <w:szCs w:val="24"/>
+        </w:rPr>
         <w:t>@</w:t>
       </w:r>
       <w:r>
         <w:rPr>
           <w:color w:val="808080" w:themeColor="background1" w:themeShade="80"/>
+          <w:szCs w:val="24"/>
         </w:rPr>
         <w:t>serveu</w:t>
       </w:r>
       <w:r>
         <w:rPr>
           <w:color w:val="808080" w:themeColor="background1" w:themeShade="80"/>
+          <w:szCs w:val="24"/>
         </w:rPr>
         <w:t>r</w:t>
       </w:r>
@@ -1520,6 +1929,15 @@
       <w:pPr>
         <w:spacing w:after="150"/>
         <w:rPr>
+          <w:color w:val="808080" w:themeColor="background1" w:themeShade="80"/>
+          <w:szCs w:val="24"/>
+        </w:rPr>
+      </w:pPr>
+    </w:p>
+    <w:p>
+      <w:pPr>
+        <w:spacing w:after="150"/>
+        <w:rPr>
           <w:szCs w:val="24"/>
         </w:rPr>
       </w:pPr>
@@ -1529,6 +1947,7 @@
         <w:pStyle w:val="Titre2"/>
       </w:pPr>
       <w:r>
+        <w:lastRenderedPageBreak/>
         <w:t>Répertoires et fichiers</w:t>
       </w:r>
     </w:p>
@@ -2479,6 +2898,7 @@
         <w:pStyle w:val="Titre3"/>
       </w:pPr>
       <w:r>
+        <w:lastRenderedPageBreak/>
         <w:t>Affichage dans le terminal</w:t>
       </w:r>
     </w:p>
@@ -2762,7 +3182,6 @@
         <w:spacing w:after="150"/>
       </w:pPr>
       <w:r>
-        <w:lastRenderedPageBreak/>
         <w:t xml:space="preserve">• </w:t>
       </w:r>
       <w:r>
@@ -2831,6 +3250,33 @@
       <w:pPr>
         <w:spacing w:after="150"/>
       </w:pPr>
+      <w:r>
+        <w:t>•</w:t>
+      </w:r>
+      <w:r>
+        <w:t xml:space="preserve"> </w:t>
+      </w:r>
+      <w:r>
+        <w:rPr>
+          <w:b/>
+          <w:bCs/>
+        </w:rPr>
+        <w:t>Afficher les différences entre deux répertoires :</w:t>
+      </w:r>
+      <w:r>
+        <w:t xml:space="preserve"> diff -r </w:t>
+      </w:r>
+      <w:r>
+        <w:rPr>
+          <w:color w:val="808080" w:themeColor="background1" w:themeShade="80"/>
+        </w:rPr>
+        <w:t>répertoire1 répertoire2</w:t>
+      </w:r>
+    </w:p>
+    <w:p>
+      <w:pPr>
+        <w:spacing w:after="150"/>
+      </w:pPr>
     </w:p>
     <w:p>
       <w:pPr>
@@ -3255,6 +3701,30 @@
           <w:szCs w:val="24"/>
         </w:rPr>
       </w:pPr>
+      <w:proofErr w:type="spellStart"/>
+      <w:proofErr w:type="gramStart"/>
+      <w:r>
+        <w:rPr>
+          <w:szCs w:val="24"/>
+        </w:rPr>
+        <w:t>apt</w:t>
+      </w:r>
+      <w:proofErr w:type="spellEnd"/>
+      <w:proofErr w:type="gramEnd"/>
+      <w:r>
+        <w:rPr>
+          <w:szCs w:val="24"/>
+        </w:rPr>
+        <w:t xml:space="preserve"> </w:t>
+      </w:r>
+      <w:proofErr w:type="spellStart"/>
+      <w:r>
+        <w:rPr>
+          <w:szCs w:val="24"/>
+        </w:rPr>
+        <w:t>install</w:t>
+      </w:r>
+      <w:proofErr w:type="spellEnd"/>
     </w:p>
     <w:p>
       <w:pPr>
@@ -3263,51 +3733,23 @@
           <w:szCs w:val="24"/>
         </w:rPr>
       </w:pPr>
-      <w:r>
-        <w:rPr>
-          <w:szCs w:val="24"/>
-        </w:rPr>
-        <w:t>Escalade de privilège</w:t>
-      </w:r>
     </w:p>
     <w:p>
       <w:pPr>
         <w:spacing w:after="150"/>
         <w:rPr>
-          <w:szCs w:val="24"/>
-        </w:rPr>
-      </w:pPr>
-      <w:r>
-        <w:rPr>
-          <w:szCs w:val="24"/>
-        </w:rPr>
-        <w:t>Su (switch user) : s’identifier sous un autre utilisateur dans un terminal</w:t>
-      </w:r>
-      <w:r>
-        <w:rPr>
-          <w:szCs w:val="24"/>
-        </w:rPr>
-        <w:t xml:space="preserve"> </w:t>
-      </w:r>
-      <w:r>
-        <w:rPr>
-          <w:szCs w:val="24"/>
-          <w:u w:val="single"/>
-        </w:rPr>
-        <w:t>Ex :</w:t>
-      </w:r>
-      <w:r>
-        <w:rPr>
-          <w:szCs w:val="24"/>
-        </w:rPr>
-        <w:t xml:space="preserve"> su </w:t>
-      </w:r>
-      <w:r>
-        <w:rPr>
-          <w:color w:val="808080" w:themeColor="background1" w:themeShade="80"/>
-          <w:szCs w:val="24"/>
-        </w:rPr>
-        <w:t>utilisateur</w:t>
+          <w:b/>
+          <w:bCs/>
+          <w:szCs w:val="24"/>
+        </w:rPr>
+      </w:pPr>
+      <w:r>
+        <w:rPr>
+          <w:b/>
+          <w:bCs/>
+          <w:szCs w:val="24"/>
+        </w:rPr>
+        <w:t>Gestionnaire de paquets</w:t>
       </w:r>
     </w:p>
     <w:p>
@@ -3321,297 +3763,7 @@
         <w:rPr>
           <w:szCs w:val="24"/>
         </w:rPr>
-        <w:t>Autre exemple : su -&gt; passer en root</w:t>
-      </w:r>
-    </w:p>
-    <w:p>
-      <w:pPr>
-        <w:spacing w:after="150"/>
-        <w:rPr>
-          <w:szCs w:val="24"/>
-        </w:rPr>
-      </w:pPr>
-    </w:p>
-    <w:p>
-      <w:pPr>
-        <w:spacing w:after="150"/>
-        <w:rPr>
-          <w:szCs w:val="24"/>
-        </w:rPr>
-      </w:pPr>
-      <w:proofErr w:type="spellStart"/>
-      <w:proofErr w:type="gramStart"/>
-      <w:r>
-        <w:rPr>
-          <w:szCs w:val="24"/>
-        </w:rPr>
-        <w:t>apt</w:t>
-      </w:r>
-      <w:proofErr w:type="spellEnd"/>
-      <w:proofErr w:type="gramEnd"/>
-      <w:r>
-        <w:rPr>
-          <w:szCs w:val="24"/>
-        </w:rPr>
-        <w:t xml:space="preserve"> </w:t>
-      </w:r>
-      <w:proofErr w:type="spellStart"/>
-      <w:r>
-        <w:rPr>
-          <w:szCs w:val="24"/>
-        </w:rPr>
-        <w:t>install</w:t>
-      </w:r>
-      <w:proofErr w:type="spellEnd"/>
-    </w:p>
-    <w:p>
-      <w:pPr>
-        <w:spacing w:after="150"/>
-        <w:rPr>
-          <w:szCs w:val="24"/>
-        </w:rPr>
-      </w:pPr>
-    </w:p>
-    <w:p>
-      <w:pPr>
-        <w:spacing w:after="150"/>
-        <w:rPr>
-          <w:szCs w:val="24"/>
-        </w:rPr>
-      </w:pPr>
-      <w:r>
-        <w:rPr>
-          <w:szCs w:val="24"/>
-        </w:rPr>
-        <w:t>Privilèges ponctuels :</w:t>
-      </w:r>
-    </w:p>
-    <w:p>
-      <w:pPr>
-        <w:spacing w:after="150"/>
-        <w:rPr>
-          <w:szCs w:val="24"/>
-        </w:rPr>
-      </w:pPr>
-      <w:r>
-        <w:rPr>
-          <w:szCs w:val="24"/>
-        </w:rPr>
-        <w:t xml:space="preserve">- l’utilisateur doit faire partie du groupe </w:t>
-      </w:r>
-      <w:proofErr w:type="spellStart"/>
-      <w:r>
-        <w:rPr>
-          <w:szCs w:val="24"/>
-        </w:rPr>
-        <w:t>sudo</w:t>
-      </w:r>
-      <w:proofErr w:type="spellEnd"/>
-      <w:r>
-        <w:rPr>
-          <w:szCs w:val="24"/>
-        </w:rPr>
-        <w:t xml:space="preserve"> OU être répertorié dans un fichier spécial /</w:t>
-      </w:r>
-      <w:proofErr w:type="spellStart"/>
-      <w:r>
-        <w:rPr>
-          <w:szCs w:val="24"/>
-        </w:rPr>
-        <w:t>etc</w:t>
-      </w:r>
-      <w:proofErr w:type="spellEnd"/>
-      <w:r>
-        <w:rPr>
-          <w:szCs w:val="24"/>
-        </w:rPr>
-        <w:t>/</w:t>
-      </w:r>
-      <w:proofErr w:type="spellStart"/>
-      <w:r>
-        <w:rPr>
-          <w:szCs w:val="24"/>
-        </w:rPr>
-        <w:t>sudoers</w:t>
-      </w:r>
-      <w:proofErr w:type="spellEnd"/>
-      <w:r>
-        <w:rPr>
-          <w:szCs w:val="24"/>
-        </w:rPr>
-        <w:t xml:space="preserve"> que l’on peut configurer en invoquant la commande </w:t>
-      </w:r>
-      <w:proofErr w:type="spellStart"/>
-      <w:r>
-        <w:rPr>
-          <w:szCs w:val="24"/>
-        </w:rPr>
-        <w:t>visudo</w:t>
-      </w:r>
-      <w:proofErr w:type="spellEnd"/>
-    </w:p>
-    <w:p>
-      <w:pPr>
-        <w:spacing w:after="150"/>
-        <w:rPr>
-          <w:szCs w:val="24"/>
-        </w:rPr>
-      </w:pPr>
-      <w:r>
-        <w:rPr>
-          <w:szCs w:val="24"/>
-        </w:rPr>
-        <w:t xml:space="preserve">Ligne </w:t>
-      </w:r>
-      <w:r>
-        <w:rPr>
-          <w:szCs w:val="24"/>
-        </w:rPr>
-        <w:t>d</w:t>
-      </w:r>
-      <w:r>
-        <w:rPr>
-          <w:szCs w:val="24"/>
-        </w:rPr>
-        <w:t>ans le fichier : root ALL = (</w:t>
-      </w:r>
-      <w:proofErr w:type="gramStart"/>
-      <w:r>
-        <w:rPr>
-          <w:szCs w:val="24"/>
-        </w:rPr>
-        <w:t>ALL:ALL</w:t>
-      </w:r>
-      <w:proofErr w:type="gramEnd"/>
-      <w:r>
-        <w:rPr>
-          <w:szCs w:val="24"/>
-        </w:rPr>
-        <w:t>) ALL</w:t>
-      </w:r>
-    </w:p>
-    <w:p>
-      <w:pPr>
-        <w:spacing w:after="150"/>
-        <w:rPr>
-          <w:szCs w:val="24"/>
-        </w:rPr>
-      </w:pPr>
-      <w:r>
-        <w:rPr>
-          <w:szCs w:val="24"/>
-        </w:rPr>
-        <w:t>-root : nom de l’utilisateur</w:t>
-      </w:r>
-    </w:p>
-    <w:p>
-      <w:pPr>
-        <w:spacing w:after="150"/>
-        <w:rPr>
-          <w:szCs w:val="24"/>
-        </w:rPr>
-      </w:pPr>
-      <w:r>
-        <w:rPr>
-          <w:szCs w:val="24"/>
-        </w:rPr>
-        <w:t>ALL : nom de la machine hôte</w:t>
-      </w:r>
-    </w:p>
-    <w:p>
-      <w:pPr>
-        <w:spacing w:after="150"/>
-        <w:rPr>
-          <w:szCs w:val="24"/>
-        </w:rPr>
-      </w:pPr>
-      <w:r>
-        <w:rPr>
-          <w:szCs w:val="24"/>
-        </w:rPr>
-        <w:t>(</w:t>
-      </w:r>
-      <w:proofErr w:type="gramStart"/>
-      <w:r>
-        <w:rPr>
-          <w:szCs w:val="24"/>
-        </w:rPr>
-        <w:t>ALL:ALL</w:t>
-      </w:r>
-      <w:proofErr w:type="gramEnd"/>
-      <w:r>
-        <w:rPr>
-          <w:szCs w:val="24"/>
-        </w:rPr>
-        <w:t>) : (</w:t>
-      </w:r>
-      <w:proofErr w:type="spellStart"/>
-      <w:r>
-        <w:rPr>
-          <w:szCs w:val="24"/>
-        </w:rPr>
-        <w:t>utilisateur:groupe</w:t>
-      </w:r>
-      <w:proofErr w:type="spellEnd"/>
-      <w:r>
-        <w:rPr>
-          <w:szCs w:val="24"/>
-        </w:rPr>
-        <w:t>)</w:t>
-      </w:r>
-    </w:p>
-    <w:p>
-      <w:pPr>
-        <w:spacing w:after="150"/>
-        <w:rPr>
-          <w:szCs w:val="24"/>
-        </w:rPr>
-      </w:pPr>
-      <w:r>
-        <w:rPr>
-          <w:szCs w:val="24"/>
-        </w:rPr>
         <w:lastRenderedPageBreak/>
-        <w:t>ALL : commandes pouvant être exécutées par l’utilisateur</w:t>
-      </w:r>
-    </w:p>
-    <w:p>
-      <w:pPr>
-        <w:spacing w:after="150"/>
-        <w:rPr>
-          <w:szCs w:val="24"/>
-        </w:rPr>
-      </w:pPr>
-    </w:p>
-    <w:p>
-      <w:pPr>
-        <w:spacing w:after="150"/>
-        <w:rPr>
-          <w:b/>
-          <w:bCs/>
-          <w:szCs w:val="24"/>
-        </w:rPr>
-      </w:pPr>
-      <w:r>
-        <w:rPr>
-          <w:b/>
-          <w:bCs/>
-          <w:szCs w:val="24"/>
-        </w:rPr>
-        <w:t>Gestionnaire de paquets</w:t>
-      </w:r>
-    </w:p>
-    <w:p>
-      <w:pPr>
-        <w:spacing w:after="150"/>
-        <w:rPr>
-          <w:szCs w:val="24"/>
-        </w:rPr>
-      </w:pPr>
-      <w:r>
-        <w:rPr>
-          <w:szCs w:val="24"/>
-        </w:rPr>
         <w:t>Accès aux dépôts sont configurés dans le répertoire : /</w:t>
       </w:r>
       <w:proofErr w:type="spellStart"/>
@@ -4368,167 +4520,167 @@
         </w:rPr>
       </w:pPr>
       <w:r>
+        <w:t xml:space="preserve">• </w:t>
+      </w:r>
+      <w:r>
+        <w:rPr>
+          <w:b/>
+          <w:bCs/>
+        </w:rPr>
+        <w:t>Changer de groupe un fichier :</w:t>
+      </w:r>
+      <w:r>
+        <w:t xml:space="preserve"> </w:t>
+      </w:r>
+      <w:proofErr w:type="spellStart"/>
+      <w:r>
+        <w:t>chgrp</w:t>
+      </w:r>
+      <w:proofErr w:type="spellEnd"/>
+      <w:r>
+        <w:t xml:space="preserve"> </w:t>
+      </w:r>
+      <w:r>
+        <w:rPr>
+          <w:color w:val="808080" w:themeColor="background1" w:themeShade="80"/>
+        </w:rPr>
+        <w:t>groupe</w:t>
+      </w:r>
+      <w:r>
+        <w:t xml:space="preserve"> </w:t>
+      </w:r>
+      <w:r>
+        <w:rPr>
+          <w:color w:val="808080" w:themeColor="background1" w:themeShade="80"/>
+        </w:rPr>
+        <w:t>fichie</w:t>
+      </w:r>
+      <w:r>
+        <w:rPr>
+          <w:color w:val="808080" w:themeColor="background1" w:themeShade="80"/>
+        </w:rPr>
+        <w:t>r</w:t>
+      </w:r>
+    </w:p>
+    <w:p>
+      <w:pPr>
+        <w:rPr>
+          <w:color w:val="808080" w:themeColor="background1" w:themeShade="80"/>
+        </w:rPr>
+      </w:pPr>
+      <w:r>
+        <w:t xml:space="preserve">• </w:t>
+      </w:r>
+      <w:r>
+        <w:rPr>
+          <w:b/>
+          <w:bCs/>
+        </w:rPr>
+        <w:t>Changer de propriétaire un fichier :</w:t>
+      </w:r>
+      <w:r>
+        <w:t xml:space="preserve"> </w:t>
+      </w:r>
+      <w:proofErr w:type="spellStart"/>
+      <w:r>
+        <w:t>chgrp</w:t>
+      </w:r>
+      <w:proofErr w:type="spellEnd"/>
+      <w:r>
+        <w:t xml:space="preserve"> </w:t>
+      </w:r>
+      <w:r>
+        <w:rPr>
+          <w:color w:val="808080" w:themeColor="background1" w:themeShade="80"/>
+        </w:rPr>
+        <w:t>propriétaire</w:t>
+      </w:r>
+      <w:r>
+        <w:t xml:space="preserve"> </w:t>
+      </w:r>
+      <w:r>
+        <w:rPr>
+          <w:color w:val="808080" w:themeColor="background1" w:themeShade="80"/>
+        </w:rPr>
+        <w:t>fichie</w:t>
+      </w:r>
+      <w:r>
+        <w:rPr>
+          <w:color w:val="808080" w:themeColor="background1" w:themeShade="80"/>
+        </w:rPr>
+        <w:t>r</w:t>
+      </w:r>
+    </w:p>
+    <w:p>
+      <w:pPr>
+        <w:rPr>
+          <w:color w:val="808080" w:themeColor="background1" w:themeShade="80"/>
+        </w:rPr>
+      </w:pPr>
+      <w:r>
+        <w:t xml:space="preserve">• </w:t>
+      </w:r>
+      <w:r>
+        <w:rPr>
+          <w:b/>
+          <w:bCs/>
+        </w:rPr>
+        <w:t>Changer de propriétaire et de groupe un fichier :</w:t>
+      </w:r>
+      <w:r>
+        <w:t xml:space="preserve"> </w:t>
+      </w:r>
+      <w:proofErr w:type="spellStart"/>
+      <w:r>
+        <w:t>chown</w:t>
+      </w:r>
+      <w:proofErr w:type="spellEnd"/>
+      <w:r>
+        <w:t xml:space="preserve"> </w:t>
+      </w:r>
+      <w:proofErr w:type="spellStart"/>
+      <w:proofErr w:type="gramStart"/>
+      <w:r>
+        <w:rPr>
+          <w:color w:val="808080" w:themeColor="background1" w:themeShade="80"/>
+        </w:rPr>
+        <w:t>utilisateur</w:t>
+      </w:r>
+      <w:r>
+        <w:t>:</w:t>
+      </w:r>
+      <w:r>
+        <w:rPr>
+          <w:color w:val="808080" w:themeColor="background1" w:themeShade="80"/>
+        </w:rPr>
+        <w:t>groupe</w:t>
+      </w:r>
+      <w:proofErr w:type="spellEnd"/>
+      <w:proofErr w:type="gramEnd"/>
+      <w:r>
+        <w:t xml:space="preserve"> </w:t>
+      </w:r>
+      <w:r>
+        <w:rPr>
+          <w:color w:val="808080" w:themeColor="background1" w:themeShade="80"/>
+        </w:rPr>
+        <w:t>fichie</w:t>
+      </w:r>
+      <w:r>
+        <w:rPr>
+          <w:color w:val="808080" w:themeColor="background1" w:themeShade="80"/>
+        </w:rPr>
+        <w:t>r</w:t>
+      </w:r>
+    </w:p>
+    <w:p>
+      <w:pPr>
+        <w:rPr>
+          <w:noProof/>
+        </w:rPr>
+      </w:pPr>
+      <w:r>
         <w:lastRenderedPageBreak/>
-        <w:t xml:space="preserve">• </w:t>
-      </w:r>
-      <w:r>
-        <w:rPr>
-          <w:b/>
-          <w:bCs/>
-        </w:rPr>
-        <w:t>Changer de groupe un fichier :</w:t>
-      </w:r>
-      <w:r>
-        <w:t xml:space="preserve"> </w:t>
-      </w:r>
-      <w:proofErr w:type="spellStart"/>
-      <w:r>
-        <w:t>chgrp</w:t>
-      </w:r>
-      <w:proofErr w:type="spellEnd"/>
-      <w:r>
-        <w:t xml:space="preserve"> </w:t>
-      </w:r>
-      <w:r>
-        <w:rPr>
-          <w:color w:val="808080" w:themeColor="background1" w:themeShade="80"/>
-        </w:rPr>
-        <w:t>groupe</w:t>
-      </w:r>
-      <w:r>
-        <w:t xml:space="preserve"> </w:t>
-      </w:r>
-      <w:r>
-        <w:rPr>
-          <w:color w:val="808080" w:themeColor="background1" w:themeShade="80"/>
-        </w:rPr>
-        <w:t>fichie</w:t>
-      </w:r>
-      <w:r>
-        <w:rPr>
-          <w:color w:val="808080" w:themeColor="background1" w:themeShade="80"/>
-        </w:rPr>
-        <w:t>r</w:t>
-      </w:r>
-    </w:p>
-    <w:p>
-      <w:pPr>
-        <w:rPr>
-          <w:color w:val="808080" w:themeColor="background1" w:themeShade="80"/>
-        </w:rPr>
-      </w:pPr>
-      <w:r>
-        <w:t xml:space="preserve">• </w:t>
-      </w:r>
-      <w:r>
-        <w:rPr>
-          <w:b/>
-          <w:bCs/>
-        </w:rPr>
-        <w:t>Changer de propriétaire un fichier :</w:t>
-      </w:r>
-      <w:r>
-        <w:t xml:space="preserve"> </w:t>
-      </w:r>
-      <w:proofErr w:type="spellStart"/>
-      <w:r>
-        <w:t>chgrp</w:t>
-      </w:r>
-      <w:proofErr w:type="spellEnd"/>
-      <w:r>
-        <w:t xml:space="preserve"> </w:t>
-      </w:r>
-      <w:r>
-        <w:rPr>
-          <w:color w:val="808080" w:themeColor="background1" w:themeShade="80"/>
-        </w:rPr>
-        <w:t>propriétaire</w:t>
-      </w:r>
-      <w:r>
-        <w:t xml:space="preserve"> </w:t>
-      </w:r>
-      <w:r>
-        <w:rPr>
-          <w:color w:val="808080" w:themeColor="background1" w:themeShade="80"/>
-        </w:rPr>
-        <w:t>fichie</w:t>
-      </w:r>
-      <w:r>
-        <w:rPr>
-          <w:color w:val="808080" w:themeColor="background1" w:themeShade="80"/>
-        </w:rPr>
-        <w:t>r</w:t>
-      </w:r>
-    </w:p>
-    <w:p>
-      <w:pPr>
-        <w:rPr>
-          <w:color w:val="808080" w:themeColor="background1" w:themeShade="80"/>
-        </w:rPr>
-      </w:pPr>
-      <w:r>
-        <w:t xml:space="preserve">• </w:t>
-      </w:r>
-      <w:r>
-        <w:rPr>
-          <w:b/>
-          <w:bCs/>
-        </w:rPr>
-        <w:t>Changer de propriétaire et de groupe un fichier :</w:t>
-      </w:r>
-      <w:r>
-        <w:t xml:space="preserve"> </w:t>
-      </w:r>
-      <w:proofErr w:type="spellStart"/>
-      <w:r>
-        <w:t>chown</w:t>
-      </w:r>
-      <w:proofErr w:type="spellEnd"/>
-      <w:r>
-        <w:t xml:space="preserve"> </w:t>
-      </w:r>
-      <w:proofErr w:type="spellStart"/>
-      <w:proofErr w:type="gramStart"/>
-      <w:r>
-        <w:rPr>
-          <w:color w:val="808080" w:themeColor="background1" w:themeShade="80"/>
-        </w:rPr>
-        <w:t>utilisateur</w:t>
-      </w:r>
-      <w:r>
-        <w:t>:</w:t>
-      </w:r>
-      <w:r>
-        <w:rPr>
-          <w:color w:val="808080" w:themeColor="background1" w:themeShade="80"/>
-        </w:rPr>
-        <w:t>groupe</w:t>
-      </w:r>
-      <w:proofErr w:type="spellEnd"/>
-      <w:proofErr w:type="gramEnd"/>
-      <w:r>
-        <w:t xml:space="preserve"> </w:t>
-      </w:r>
-      <w:r>
-        <w:rPr>
-          <w:color w:val="808080" w:themeColor="background1" w:themeShade="80"/>
-        </w:rPr>
-        <w:t>fichie</w:t>
-      </w:r>
-      <w:r>
-        <w:rPr>
-          <w:color w:val="808080" w:themeColor="background1" w:themeShade="80"/>
-        </w:rPr>
-        <w:t>r</w:t>
-      </w:r>
-    </w:p>
-    <w:p>
-      <w:pPr>
-        <w:rPr>
-          <w:noProof/>
-        </w:rPr>
-      </w:pPr>
-      <w:r>
         <w:t xml:space="preserve">• </w:t>
       </w:r>
       <w:r>
@@ -5019,6 +5171,51 @@
         <w:pStyle w:val="Titre3"/>
       </w:pPr>
       <w:r>
+        <w:t>Afficher</w:t>
+      </w:r>
+    </w:p>
+    <w:p>
+      <w:r>
+        <w:t xml:space="preserve">• </w:t>
+      </w:r>
+      <w:r>
+        <w:rPr>
+          <w:b/>
+          <w:bCs/>
+        </w:rPr>
+        <w:t xml:space="preserve">Afficher la liste des sources de paquets à partir desquelles APT récupère les packages : </w:t>
+      </w:r>
+      <w:r>
+        <w:t>cat /</w:t>
+      </w:r>
+      <w:proofErr w:type="spellStart"/>
+      <w:r>
+        <w:t>etc</w:t>
+      </w:r>
+      <w:proofErr w:type="spellEnd"/>
+      <w:r>
+        <w:t>/</w:t>
+      </w:r>
+      <w:proofErr w:type="spellStart"/>
+      <w:r>
+        <w:t>apt</w:t>
+      </w:r>
+      <w:proofErr w:type="spellEnd"/>
+      <w:r>
+        <w:t>/</w:t>
+      </w:r>
+      <w:proofErr w:type="spellStart"/>
+      <w:r>
+        <w:t>sources.list</w:t>
+      </w:r>
+      <w:proofErr w:type="spellEnd"/>
+    </w:p>
+    <w:p/>
+    <w:p>
+      <w:pPr>
+        <w:pStyle w:val="Titre3"/>
+      </w:pPr>
+      <w:r>
         <w:lastRenderedPageBreak/>
         <w:t>Mettre à jour le système</w:t>
       </w:r>
@@ -5204,7 +5401,15 @@
         <w:t>Installer le paquet et les dépendances :</w:t>
       </w:r>
       <w:r>
-        <w:t xml:space="preserve"> apt-get </w:t>
+        <w:t xml:space="preserve"> </w:t>
+      </w:r>
+      <w:proofErr w:type="spellStart"/>
+      <w:r>
+        <w:t>apt</w:t>
+      </w:r>
+      <w:proofErr w:type="spellEnd"/>
+      <w:r>
+        <w:t xml:space="preserve"> </w:t>
       </w:r>
       <w:proofErr w:type="spellStart"/>
       <w:r>
@@ -5242,7 +5447,21 @@
         <w:t>Supprimer le paquet et les configurations :</w:t>
       </w:r>
       <w:r>
-        <w:t xml:space="preserve"> apt-get –purge </w:t>
+        <w:t xml:space="preserve"> </w:t>
+      </w:r>
+      <w:proofErr w:type="spellStart"/>
+      <w:r>
+        <w:t>apt</w:t>
+      </w:r>
+      <w:proofErr w:type="spellEnd"/>
+      <w:r>
+        <w:t xml:space="preserve"> </w:t>
+      </w:r>
+      <w:r>
+        <w:t>--</w:t>
+      </w:r>
+      <w:r>
+        <w:t xml:space="preserve">purge </w:t>
       </w:r>
       <w:r>
         <w:rPr>
@@ -5263,7 +5482,15 @@
         <w:t>Supprimer le paquet :</w:t>
       </w:r>
       <w:r>
-        <w:t xml:space="preserve"> apt-get </w:t>
+        <w:t xml:space="preserve"> </w:t>
+      </w:r>
+      <w:proofErr w:type="spellStart"/>
+      <w:r>
+        <w:t>apt</w:t>
+      </w:r>
+      <w:proofErr w:type="spellEnd"/>
+      <w:r>
+        <w:t xml:space="preserve"> </w:t>
       </w:r>
       <w:proofErr w:type="spellStart"/>
       <w:r>
@@ -11078,7 +11305,6 @@
   <w:style w:type="character" w:default="1" w:styleId="Policepardfaut">
     <w:name w:val="Default Paragraph Font"/>
     <w:uiPriority w:val="1"/>
-    <w:semiHidden/>
     <w:unhideWhenUsed/>
   </w:style>
   <w:style w:type="table" w:default="1" w:styleId="TableauNormal">

</xml_diff>

<commit_message>
feat ligne de commande
</commit_message>
<xml_diff>
--- a/11 Ligne de commande Linux.docx
+++ b/11 Ligne de commande Linux.docx
@@ -177,7 +177,60 @@
         <w:rPr>
           <w:szCs w:val="24"/>
         </w:rPr>
-        <w:t xml:space="preserve"> --help </w:t>
+        <w:t xml:space="preserve"> </w:t>
+      </w:r>
+      <w:r>
+        <w:rPr>
+          <w:szCs w:val="24"/>
+        </w:rPr>
+        <w:t>–</w:t>
+      </w:r>
+      <w:r>
+        <w:rPr>
+          <w:szCs w:val="24"/>
+        </w:rPr>
+        <w:t>help</w:t>
+      </w:r>
+    </w:p>
+    <w:p>
+      <w:pPr>
+        <w:spacing w:after="150"/>
+        <w:rPr>
+          <w:szCs w:val="24"/>
+        </w:rPr>
+      </w:pPr>
+      <w:r>
+        <w:rPr>
+          <w:szCs w:val="24"/>
+        </w:rPr>
+        <w:t>•</w:t>
+      </w:r>
+      <w:r>
+        <w:rPr>
+          <w:szCs w:val="24"/>
+        </w:rPr>
+        <w:t xml:space="preserve"> </w:t>
+      </w:r>
+      <w:r>
+        <w:rPr>
+          <w:b/>
+          <w:bCs/>
+          <w:szCs w:val="24"/>
+        </w:rPr>
+        <w:t>Afficher des informations sur le type de commande :</w:t>
+      </w:r>
+      <w:r>
+        <w:rPr>
+          <w:szCs w:val="24"/>
+        </w:rPr>
+        <w:t xml:space="preserve"> type </w:t>
+      </w:r>
+      <w:r>
+        <w:rPr>
+          <w:color w:val="808080" w:themeColor="background1" w:themeShade="80"/>
+          <w:szCs w:val="24"/>
+        </w:rPr>
+        <w:t>commande</w:t>
       </w:r>
     </w:p>
     <w:p/>
@@ -481,14 +534,7 @@
           <w:b/>
           <w:bCs/>
         </w:rPr>
-        <w:t>A</w:t>
-      </w:r>
-      <w:r>
-        <w:rPr>
-          <w:b/>
-          <w:bCs/>
-        </w:rPr>
-        <w:t xml:space="preserve">jouter </w:t>
+        <w:t xml:space="preserve">Ajouter </w:t>
       </w:r>
       <w:r>
         <w:rPr>
@@ -534,14 +580,6 @@
         </w:rPr>
         <w:t>utilisateur</w:t>
       </w:r>
-    </w:p>
-    <w:p>
-      <w:pPr>
-        <w:spacing w:after="150"/>
-        <w:rPr>
-          <w:szCs w:val="24"/>
-        </w:rPr>
-      </w:pPr>
     </w:p>
     <w:p>
       <w:pPr>
@@ -1637,14 +1675,7 @@
           <w:b/>
           <w:bCs/>
         </w:rPr>
-        <w:t xml:space="preserve">Aller </w:t>
-      </w:r>
-      <w:r>
-        <w:rPr>
-          <w:b/>
-          <w:bCs/>
-        </w:rPr>
-        <w:t>à la racine :</w:t>
+        <w:t>Aller à la racine :</w:t>
       </w:r>
       <w:r>
         <w:t xml:space="preserve"> cd /</w:t>
@@ -5066,6 +5097,538 @@
         <w:pStyle w:val="Titre2"/>
       </w:pPr>
       <w:r>
+        <w:t>Jokers (ou wildcards)</w:t>
+      </w:r>
+    </w:p>
+    <w:p>
+      <w:r>
+        <w:t xml:space="preserve">• </w:t>
+      </w:r>
+      <w:r>
+        <w:rPr>
+          <w:b/>
+          <w:bCs/>
+        </w:rPr>
+        <w:t>Récupérer zéro, un ou plusieurs caractères :</w:t>
+      </w:r>
+      <w:r>
+        <w:t xml:space="preserve"> *. </w:t>
+      </w:r>
+      <w:r>
+        <w:rPr>
+          <w:u w:val="single"/>
+        </w:rPr>
+        <w:t>Ex :</w:t>
+      </w:r>
+      <w:r>
+        <w:t xml:space="preserve"> « f* » -&gt; « f », « fo », « foo », etc.</w:t>
+      </w:r>
+    </w:p>
+    <w:p>
+      <w:r>
+        <w:t>•</w:t>
+      </w:r>
+      <w:r>
+        <w:t xml:space="preserve"> </w:t>
+      </w:r>
+      <w:r>
+        <w:rPr>
+          <w:b/>
+          <w:bCs/>
+        </w:rPr>
+        <w:t>Récupérer exactement un caractère :</w:t>
+      </w:r>
+      <w:r>
+        <w:t xml:space="preserve"> ?. </w:t>
+      </w:r>
+      <w:r>
+        <w:rPr>
+          <w:u w:val="single"/>
+        </w:rPr>
+        <w:t>Ex :</w:t>
+      </w:r>
+      <w:r>
+        <w:t xml:space="preserve"> « b?r » -&gt; « bar », « ber », « bbr », etc.</w:t>
+      </w:r>
+    </w:p>
+    <w:p>
+      <w:r>
+        <w:t xml:space="preserve">• </w:t>
+      </w:r>
+      <w:r>
+        <w:rPr>
+          <w:b/>
+          <w:bCs/>
+        </w:rPr>
+        <w:t xml:space="preserve">Récupérer </w:t>
+      </w:r>
+      <w:r>
+        <w:rPr>
+          <w:b/>
+          <w:bCs/>
+        </w:rPr>
+        <w:t>de</w:t>
+      </w:r>
+      <w:r>
+        <w:rPr>
+          <w:b/>
+          <w:bCs/>
+        </w:rPr>
+        <w:t>s</w:t>
+      </w:r>
+      <w:r>
+        <w:rPr>
+          <w:b/>
+          <w:bCs/>
+        </w:rPr>
+        <w:t xml:space="preserve"> caractères :</w:t>
+      </w:r>
+      <w:r>
+        <w:t xml:space="preserve"> [</w:t>
+      </w:r>
+      <w:r>
+        <w:rPr>
+          <w:color w:val="808080" w:themeColor="background1" w:themeShade="80"/>
+        </w:rPr>
+        <w:t>caractères</w:t>
+      </w:r>
+      <w:r>
+        <w:t xml:space="preserve">]. </w:t>
+      </w:r>
+      <w:r>
+        <w:rPr>
+          <w:u w:val="single"/>
+        </w:rPr>
+        <w:t>Ex :</w:t>
+      </w:r>
+      <w:r>
+        <w:t xml:space="preserve"> [abc] -&gt; « a », « b » ou « c »</w:t>
+      </w:r>
+    </w:p>
+    <w:p>
+      <w:r>
+        <w:t xml:space="preserve">• </w:t>
+      </w:r>
+      <w:r>
+        <w:rPr>
+          <w:b/>
+          <w:bCs/>
+        </w:rPr>
+        <w:t xml:space="preserve">Récupérer </w:t>
+      </w:r>
+      <w:r>
+        <w:rPr>
+          <w:b/>
+          <w:bCs/>
+        </w:rPr>
+        <w:t>une plage de caractères</w:t>
+      </w:r>
+      <w:r>
+        <w:rPr>
+          <w:b/>
+          <w:bCs/>
+        </w:rPr>
+        <w:t> :</w:t>
+      </w:r>
+      <w:r>
+        <w:t xml:space="preserve"> [</w:t>
+      </w:r>
+      <w:r>
+        <w:rPr>
+          <w:color w:val="808080" w:themeColor="background1" w:themeShade="80"/>
+        </w:rPr>
+        <w:t>c1-c2</w:t>
+      </w:r>
+      <w:r>
+        <w:t xml:space="preserve">]. </w:t>
+      </w:r>
+      <w:r>
+        <w:rPr>
+          <w:u w:val="single"/>
+        </w:rPr>
+        <w:t>Ex :</w:t>
+      </w:r>
+      <w:r>
+        <w:t> </w:t>
+      </w:r>
+      <w:r>
+        <w:t>[</w:t>
+      </w:r>
+      <w:r>
+        <w:t>a</w:t>
+      </w:r>
+      <w:r>
+        <w:noBreakHyphen/>
+        <w:t>z</w:t>
+      </w:r>
+      <w:r>
+        <w:t>]</w:t>
+      </w:r>
+      <w:r>
+        <w:t> </w:t>
+      </w:r>
+      <w:r>
+        <w:noBreakHyphen/>
+        <w:t>&gt; lettre minuscule de « a » à « z »</w:t>
+      </w:r>
+    </w:p>
+    <w:p>
+      <w:r>
+        <w:t xml:space="preserve">• </w:t>
+      </w:r>
+      <w:r>
+        <w:rPr>
+          <w:b/>
+          <w:bCs/>
+        </w:rPr>
+        <w:t>Récupérer zéro ou un exemplaire du motif </w:t>
+      </w:r>
+      <w:r>
+        <w:rPr>
+          <w:b/>
+          <w:bCs/>
+        </w:rPr>
+        <w:t>:</w:t>
+      </w:r>
+      <w:r>
+        <w:t> ?</w:t>
+      </w:r>
+      <w:r>
+        <w:t>(</w:t>
+      </w:r>
+      <w:r>
+        <w:rPr>
+          <w:color w:val="808080" w:themeColor="background1" w:themeShade="80"/>
+        </w:rPr>
+        <w:t>motif</w:t>
+      </w:r>
+      <w:r>
+        <w:t xml:space="preserve">). </w:t>
+      </w:r>
+      <w:r>
+        <w:rPr>
+          <w:u w:val="single"/>
+        </w:rPr>
+        <w:t>Ex :</w:t>
+      </w:r>
+      <w:r>
+        <w:t> ?</w:t>
+      </w:r>
+      <w:r>
+        <w:t>(</w:t>
+      </w:r>
+      <w:r>
+        <w:t>file) -&gt; « file » ou chaine vide</w:t>
+      </w:r>
+    </w:p>
+    <w:p>
+      <w:r>
+        <w:t xml:space="preserve">• </w:t>
+      </w:r>
+      <w:r>
+        <w:rPr>
+          <w:b/>
+          <w:bCs/>
+        </w:rPr>
+        <w:t>Récupérer un</w:t>
+      </w:r>
+      <w:r>
+        <w:rPr>
+          <w:b/>
+          <w:bCs/>
+        </w:rPr>
+        <w:t xml:space="preserve"> ou plusieurs</w:t>
+      </w:r>
+      <w:r>
+        <w:rPr>
+          <w:b/>
+          <w:bCs/>
+        </w:rPr>
+        <w:t xml:space="preserve"> exemplaire</w:t>
+      </w:r>
+      <w:r>
+        <w:rPr>
+          <w:b/>
+          <w:bCs/>
+        </w:rPr>
+        <w:t>s</w:t>
+      </w:r>
+      <w:r>
+        <w:rPr>
+          <w:b/>
+          <w:bCs/>
+        </w:rPr>
+        <w:t xml:space="preserve"> du motif :</w:t>
+      </w:r>
+      <w:r>
+        <w:t> </w:t>
+      </w:r>
+      <w:r>
+        <w:t>+</w:t>
+      </w:r>
+      <w:r>
+        <w:t>(</w:t>
+      </w:r>
+      <w:r>
+        <w:rPr>
+          <w:color w:val="808080" w:themeColor="background1" w:themeShade="80"/>
+        </w:rPr>
+        <w:t>motif</w:t>
+      </w:r>
+      <w:r>
+        <w:t xml:space="preserve">). </w:t>
+      </w:r>
+      <w:r>
+        <w:rPr>
+          <w:u w:val="single"/>
+        </w:rPr>
+        <w:t>E</w:t>
+      </w:r>
+      <w:r>
+        <w:rPr>
+          <w:u w:val="single"/>
+        </w:rPr>
+        <w:t>x :</w:t>
+      </w:r>
+      <w:r>
+        <w:t> </w:t>
+      </w:r>
+      <w:r>
+        <w:t>+</w:t>
+      </w:r>
+      <w:r>
+        <w:t>(</w:t>
+      </w:r>
+      <w:r>
+        <w:t>abc</w:t>
+      </w:r>
+      <w:r>
+        <w:t>)</w:t>
+      </w:r>
+      <w:r>
+        <w:t xml:space="preserve"> -&gt; « abc », « abcabc », etc.</w:t>
+      </w:r>
+    </w:p>
+    <w:p>
+      <w:r>
+        <w:t xml:space="preserve">• </w:t>
+      </w:r>
+      <w:r>
+        <w:rPr>
+          <w:b/>
+          <w:bCs/>
+        </w:rPr>
+        <w:t xml:space="preserve">Récupérer </w:t>
+      </w:r>
+      <w:r>
+        <w:rPr>
+          <w:b/>
+          <w:bCs/>
+        </w:rPr>
+        <w:t xml:space="preserve">zéro, </w:t>
+      </w:r>
+      <w:r>
+        <w:rPr>
+          <w:b/>
+          <w:bCs/>
+        </w:rPr>
+        <w:t>un ou plusieurs exemplaires du motif :</w:t>
+      </w:r>
+      <w:r>
+        <w:t> </w:t>
+      </w:r>
+      <w:r>
+        <w:t>*</w:t>
+      </w:r>
+      <w:r>
+        <w:t>(</w:t>
+      </w:r>
+      <w:r>
+        <w:rPr>
+          <w:color w:val="808080" w:themeColor="background1" w:themeShade="80"/>
+        </w:rPr>
+        <w:t>motif</w:t>
+      </w:r>
+      <w:r>
+        <w:t xml:space="preserve">). </w:t>
+      </w:r>
+      <w:r>
+        <w:rPr>
+          <w:u w:val="single"/>
+        </w:rPr>
+        <w:t>Ex :</w:t>
+      </w:r>
+      <w:r>
+        <w:t> </w:t>
+      </w:r>
+      <w:r>
+        <w:t>*</w:t>
+      </w:r>
+      <w:r>
+        <w:t>(</w:t>
+      </w:r>
+      <w:r>
+        <w:t>abc)</w:t>
+      </w:r>
+      <w:r>
+        <w:t xml:space="preserve"> -&gt; chaine vide ou </w:t>
+      </w:r>
+      <w:r>
+        <w:t>« abc », « abcabc », etc.</w:t>
+      </w:r>
+    </w:p>
+    <w:p>
+      <w:r>
+        <w:t xml:space="preserve">• </w:t>
+      </w:r>
+      <w:r>
+        <w:rPr>
+          <w:b/>
+          <w:bCs/>
+        </w:rPr>
+        <w:t xml:space="preserve">Récupérer </w:t>
+      </w:r>
+      <w:r>
+        <w:rPr>
+          <w:b/>
+          <w:bCs/>
+        </w:rPr>
+        <w:t xml:space="preserve">exactement </w:t>
+      </w:r>
+      <w:r>
+        <w:rPr>
+          <w:b/>
+          <w:bCs/>
+        </w:rPr>
+        <w:t>un exemplaire du motif :</w:t>
+      </w:r>
+      <w:r>
+        <w:t> </w:t>
+      </w:r>
+      <w:r>
+        <w:t>@</w:t>
+      </w:r>
+      <w:r>
+        <w:t>(</w:t>
+      </w:r>
+      <w:r>
+        <w:rPr>
+          <w:color w:val="808080" w:themeColor="background1" w:themeShade="80"/>
+        </w:rPr>
+        <w:t>motif</w:t>
+      </w:r>
+      <w:r>
+        <w:t xml:space="preserve">). </w:t>
+      </w:r>
+      <w:r>
+        <w:rPr>
+          <w:u w:val="single"/>
+        </w:rPr>
+        <w:t>Ex :</w:t>
+      </w:r>
+      <w:r>
+        <w:t> </w:t>
+      </w:r>
+      <w:r>
+        <w:t>@</w:t>
+      </w:r>
+      <w:r>
+        <w:t>(</w:t>
+      </w:r>
+      <w:r>
+        <w:t>file</w:t>
+      </w:r>
+      <w:r>
+        <w:t>)</w:t>
+      </w:r>
+      <w:r>
+        <w:t xml:space="preserve"> -&gt; « file »</w:t>
+      </w:r>
+    </w:p>
+    <w:p>
+      <w:r>
+        <w:t xml:space="preserve">• </w:t>
+      </w:r>
+      <w:r>
+        <w:rPr>
+          <w:b/>
+          <w:bCs/>
+        </w:rPr>
+        <w:t>Récupérer un ou plusieurs exemplaires du motif :</w:t>
+      </w:r>
+      <w:r>
+        <w:t> !</w:t>
+      </w:r>
+      <w:r>
+        <w:t>(</w:t>
+      </w:r>
+      <w:r>
+        <w:rPr>
+          <w:color w:val="808080" w:themeColor="background1" w:themeShade="80"/>
+        </w:rPr>
+        <w:t>motif</w:t>
+      </w:r>
+      <w:r>
+        <w:t xml:space="preserve">). </w:t>
+      </w:r>
+      <w:r>
+        <w:rPr>
+          <w:u w:val="single"/>
+        </w:rPr>
+        <w:t>Ex :</w:t>
+      </w:r>
+      <w:r>
+        <w:t> !</w:t>
+      </w:r>
+      <w:r>
+        <w:t>(</w:t>
+      </w:r>
+      <w:r>
+        <w:t>abc)</w:t>
+      </w:r>
+    </w:p>
+    <w:p>
+      <w:r>
+        <w:t xml:space="preserve">• </w:t>
+      </w:r>
+      <w:r>
+        <w:rPr>
+          <w:b/>
+          <w:bCs/>
+        </w:rPr>
+        <w:t>Récupérer tout sauf ce qui est spécifié dans le motif :</w:t>
+      </w:r>
+      <w:r>
+        <w:t> !(</w:t>
+      </w:r>
+      <w:r>
+        <w:rPr>
+          <w:color w:val="808080" w:themeColor="background1" w:themeShade="80"/>
+        </w:rPr>
+        <w:t>motif</w:t>
+      </w:r>
+      <w:r>
+        <w:t xml:space="preserve">). </w:t>
+      </w:r>
+      <w:r>
+        <w:rPr>
+          <w:u w:val="single"/>
+        </w:rPr>
+        <w:t>Ex :</w:t>
+      </w:r>
+      <w:r>
+        <w:t> !(</w:t>
+      </w:r>
+      <w:r>
+        <w:t>*.txt) -&gt; tous les fichiers sauf ceux ayant l’extension « .txt »</w:t>
+      </w:r>
+    </w:p>
+    <w:p>
+      <w:pPr>
+        <w:pStyle w:val="Titre2"/>
+      </w:pPr>
+      <w:r>
+        <w:lastRenderedPageBreak/>
         <w:t>Filtres</w:t>
       </w:r>
       <w:r>
@@ -5076,24 +5639,61 @@
       </w:r>
     </w:p>
     <w:p>
-      <w:pPr>
-        <w:rPr>
-          <w:szCs w:val="24"/>
-        </w:rPr>
-      </w:pPr>
-      <w:r>
-        <w:rPr>
-          <w:szCs w:val="24"/>
-        </w:rPr>
-        <w:t xml:space="preserve">• </w:t>
-      </w:r>
-      <w:r>
-        <w:rPr>
-          <w:b/>
-          <w:bCs/>
-          <w:szCs w:val="24"/>
-        </w:rPr>
-        <w:t>Retourner les lignes lues d’un fichier sans modification :</w:t>
+      <w:r>
+        <w:t xml:space="preserve">• </w:t>
+      </w:r>
+      <w:r>
+        <w:rPr>
+          <w:u w:val="single"/>
+        </w:rPr>
+        <w:t>Remarque :</w:t>
+      </w:r>
+      <w:r>
+        <w:t xml:space="preserve"> « grep », « sed », « tr », « sort », « uniq », « tail » et « head » prennent en charge les regex directement. Pour les autres, on peut </w:t>
+      </w:r>
+      <w:r>
+        <w:t xml:space="preserve">les combiner avec d'autres commandes qui le font </w:t>
+      </w:r>
+      <w:r>
+        <w:t>pour utiliser les regex.</w:t>
+      </w:r>
+    </w:p>
+    <w:p/>
+    <w:p>
+      <w:pPr>
+        <w:pStyle w:val="Titre3"/>
+      </w:pPr>
+      <w:r>
+        <w:t>Affichage</w:t>
+      </w:r>
+    </w:p>
+    <w:p>
+      <w:pPr>
+        <w:rPr>
+          <w:szCs w:val="24"/>
+        </w:rPr>
+      </w:pPr>
+      <w:r>
+        <w:rPr>
+          <w:szCs w:val="24"/>
+        </w:rPr>
+        <w:t xml:space="preserve">• </w:t>
+      </w:r>
+      <w:r>
+        <w:rPr>
+          <w:b/>
+          <w:bCs/>
+          <w:szCs w:val="24"/>
+        </w:rPr>
+        <w:t xml:space="preserve">Afficher </w:t>
+      </w:r>
+      <w:r>
+        <w:rPr>
+          <w:b/>
+          <w:bCs/>
+          <w:szCs w:val="24"/>
+        </w:rPr>
+        <w:t>les lignes lues d’un fichier sans modification :</w:t>
       </w:r>
       <w:r>
         <w:rPr>
@@ -5175,30 +5775,237 @@
     <w:p>
       <w:pPr>
         <w:rPr>
-          <w:szCs w:val="24"/>
-        </w:rPr>
-      </w:pPr>
-      <w:r>
-        <w:rPr>
-          <w:szCs w:val="24"/>
-        </w:rPr>
-        <w:t xml:space="preserve">• </w:t>
-      </w:r>
-      <w:r>
-        <w:rPr>
-          <w:b/>
-          <w:bCs/>
-          <w:szCs w:val="24"/>
-        </w:rPr>
-        <w:t xml:space="preserve">Retourner les </w:t>
-      </w:r>
-      <w:r>
-        <w:rPr>
-          <w:b/>
-          <w:bCs/>
-          <w:szCs w:val="24"/>
-        </w:rPr>
-        <w:t xml:space="preserve">10 </w:t>
+          <w:color w:val="538135" w:themeColor="accent6" w:themeShade="BF"/>
+          <w:szCs w:val="24"/>
+        </w:rPr>
+      </w:pPr>
+      <w:r>
+        <w:rPr>
+          <w:szCs w:val="24"/>
+        </w:rPr>
+        <w:t xml:space="preserve">• </w:t>
+      </w:r>
+      <w:r>
+        <w:rPr>
+          <w:b/>
+          <w:bCs/>
+          <w:szCs w:val="24"/>
+        </w:rPr>
+        <w:t xml:space="preserve">Afficher </w:t>
+      </w:r>
+      <w:r>
+        <w:rPr>
+          <w:b/>
+          <w:bCs/>
+          <w:szCs w:val="24"/>
+        </w:rPr>
+        <w:t>les lignes lues par bloc d’un fichier :</w:t>
+      </w:r>
+      <w:r>
+        <w:rPr>
+          <w:szCs w:val="24"/>
+        </w:rPr>
+        <w:t xml:space="preserve"> more </w:t>
+      </w:r>
+      <w:r>
+        <w:rPr>
+          <w:color w:val="808080" w:themeColor="background1" w:themeShade="80"/>
+          <w:szCs w:val="24"/>
+        </w:rPr>
+        <w:t>fichier</w:t>
+      </w:r>
+      <w:r>
+        <w:rPr>
+          <w:color w:val="808080" w:themeColor="background1" w:themeShade="80"/>
+          <w:szCs w:val="24"/>
+        </w:rPr>
+        <w:t xml:space="preserve"> </w:t>
+      </w:r>
+      <w:r>
+        <w:rPr>
+          <w:color w:val="538135" w:themeColor="accent6" w:themeShade="BF"/>
+          <w:szCs w:val="24"/>
+        </w:rPr>
+        <w:t>(ne pas utiliser dans un script)</w:t>
+      </w:r>
+    </w:p>
+    <w:p>
+      <w:pPr>
+        <w:rPr>
+          <w:color w:val="538135" w:themeColor="accent6" w:themeShade="BF"/>
+          <w:szCs w:val="24"/>
+        </w:rPr>
+      </w:pPr>
+      <w:r>
+        <w:rPr>
+          <w:szCs w:val="24"/>
+        </w:rPr>
+        <w:t xml:space="preserve">• </w:t>
+      </w:r>
+      <w:r>
+        <w:rPr>
+          <w:b/>
+          <w:bCs/>
+          <w:szCs w:val="24"/>
+        </w:rPr>
+        <w:t xml:space="preserve">Afficher </w:t>
+      </w:r>
+      <w:r>
+        <w:rPr>
+          <w:b/>
+          <w:bCs/>
+          <w:szCs w:val="24"/>
+        </w:rPr>
+        <w:t>un fichier texte page par page (sans le modifier) :</w:t>
+      </w:r>
+      <w:r>
+        <w:rPr>
+          <w:szCs w:val="24"/>
+        </w:rPr>
+        <w:t xml:space="preserve"> less </w:t>
+      </w:r>
+      <w:r>
+        <w:rPr>
+          <w:color w:val="808080" w:themeColor="background1" w:themeShade="80"/>
+          <w:szCs w:val="24"/>
+        </w:rPr>
+        <w:t>fichier</w:t>
+      </w:r>
+      <w:r>
+        <w:rPr>
+          <w:color w:val="808080" w:themeColor="background1" w:themeShade="80"/>
+          <w:szCs w:val="24"/>
+        </w:rPr>
+        <w:t xml:space="preserve"> </w:t>
+      </w:r>
+      <w:r>
+        <w:rPr>
+          <w:color w:val="538135" w:themeColor="accent6" w:themeShade="BF"/>
+          <w:szCs w:val="24"/>
+        </w:rPr>
+        <w:t>(ne pas utiliser dans un script)</w:t>
+      </w:r>
+    </w:p>
+    <w:p>
+      <w:pPr>
+        <w:rPr>
+          <w:szCs w:val="24"/>
+        </w:rPr>
+      </w:pPr>
+      <w:r>
+        <w:rPr>
+          <w:szCs w:val="24"/>
+        </w:rPr>
+        <w:t xml:space="preserve">• </w:t>
+      </w:r>
+      <w:r>
+        <w:rPr>
+          <w:b/>
+          <w:bCs/>
+          <w:szCs w:val="24"/>
+        </w:rPr>
+        <w:t xml:space="preserve">Afficher </w:t>
+      </w:r>
+      <w:r>
+        <w:rPr>
+          <w:b/>
+          <w:bCs/>
+          <w:szCs w:val="24"/>
+        </w:rPr>
+        <w:t>les</w:t>
+      </w:r>
+      <w:r>
+        <w:rPr>
+          <w:b/>
+          <w:bCs/>
+          <w:szCs w:val="24"/>
+        </w:rPr>
+        <w:t xml:space="preserve"> x </w:t>
+      </w:r>
+      <w:r>
+        <w:rPr>
+          <w:b/>
+          <w:bCs/>
+          <w:szCs w:val="24"/>
+        </w:rPr>
+        <w:t>premières lignes lues d’un fichier :</w:t>
+      </w:r>
+      <w:r>
+        <w:rPr>
+          <w:szCs w:val="24"/>
+        </w:rPr>
+        <w:t xml:space="preserve"> head</w:t>
+      </w:r>
+      <w:r>
+        <w:rPr>
+          <w:szCs w:val="24"/>
+        </w:rPr>
+        <w:t xml:space="preserve"> -n</w:t>
+      </w:r>
+      <w:r>
+        <w:rPr>
+          <w:szCs w:val="24"/>
+        </w:rPr>
+        <w:t xml:space="preserve"> </w:t>
+      </w:r>
+      <w:r>
+        <w:rPr>
+          <w:color w:val="808080" w:themeColor="background1" w:themeShade="80"/>
+          <w:szCs w:val="24"/>
+        </w:rPr>
+        <w:t>x f</w:t>
+      </w:r>
+      <w:r>
+        <w:rPr>
+          <w:color w:val="808080" w:themeColor="background1" w:themeShade="80"/>
+          <w:szCs w:val="24"/>
+        </w:rPr>
+        <w:t>ichier</w:t>
+      </w:r>
+    </w:p>
+    <w:p>
+      <w:pPr>
+        <w:rPr>
+          <w:szCs w:val="24"/>
+        </w:rPr>
+      </w:pPr>
+      <w:r>
+        <w:rPr>
+          <w:szCs w:val="24"/>
+        </w:rPr>
+        <w:t xml:space="preserve">• </w:t>
+      </w:r>
+      <w:r>
+        <w:rPr>
+          <w:b/>
+          <w:bCs/>
+          <w:szCs w:val="24"/>
+        </w:rPr>
+        <w:t xml:space="preserve">Afficher </w:t>
+      </w:r>
+      <w:r>
+        <w:rPr>
+          <w:b/>
+          <w:bCs/>
+          <w:szCs w:val="24"/>
+        </w:rPr>
+        <w:t xml:space="preserve">les </w:t>
+      </w:r>
+      <w:r>
+        <w:rPr>
+          <w:b/>
+          <w:bCs/>
+          <w:szCs w:val="24"/>
+        </w:rPr>
+        <w:t>x</w:t>
+      </w:r>
+      <w:r>
+        <w:rPr>
+          <w:b/>
+          <w:bCs/>
+          <w:szCs w:val="24"/>
+        </w:rPr>
+        <w:t xml:space="preserve"> </w:t>
       </w:r>
       <w:r>
         <w:rPr>
@@ -5212,7 +6019,26 @@
         <w:rPr>
           <w:szCs w:val="24"/>
         </w:rPr>
-        <w:t xml:space="preserve"> tail </w:t>
+        <w:t xml:space="preserve"> tail</w:t>
+      </w:r>
+      <w:r>
+        <w:rPr>
+          <w:szCs w:val="24"/>
+        </w:rPr>
+        <w:t xml:space="preserve"> -n </w:t>
+      </w:r>
+      <w:r>
+        <w:rPr>
+          <w:color w:val="808080" w:themeColor="background1" w:themeShade="80"/>
+          <w:szCs w:val="24"/>
+        </w:rPr>
+        <w:t>x</w:t>
+      </w:r>
+      <w:r>
+        <w:rPr>
+          <w:szCs w:val="24"/>
+        </w:rPr>
+        <w:t xml:space="preserve"> </w:t>
       </w:r>
       <w:r>
         <w:rPr>
@@ -5225,44 +6051,95 @@
     <w:p>
       <w:pPr>
         <w:rPr>
-          <w:szCs w:val="24"/>
-        </w:rPr>
-      </w:pPr>
-      <w:r>
-        <w:rPr>
-          <w:szCs w:val="24"/>
-        </w:rPr>
-        <w:t xml:space="preserve">• </w:t>
-      </w:r>
-      <w:r>
-        <w:rPr>
-          <w:b/>
-          <w:bCs/>
-          <w:szCs w:val="24"/>
-        </w:rPr>
-        <w:t xml:space="preserve">Retourner les </w:t>
-      </w:r>
-      <w:r>
-        <w:rPr>
-          <w:b/>
-          <w:bCs/>
-          <w:szCs w:val="24"/>
-        </w:rPr>
-        <w:t xml:space="preserve">10 </w:t>
-      </w:r>
-      <w:r>
-        <w:rPr>
-          <w:b/>
-          <w:bCs/>
-          <w:szCs w:val="24"/>
-        </w:rPr>
-        <w:t>premières lignes lues d’un fichier :</w:t>
-      </w:r>
-      <w:r>
-        <w:rPr>
-          <w:szCs w:val="24"/>
-        </w:rPr>
-        <w:t xml:space="preserve"> head </w:t>
+          <w:color w:val="808080" w:themeColor="background1" w:themeShade="80"/>
+          <w:szCs w:val="24"/>
+        </w:rPr>
+      </w:pPr>
+      <w:r>
+        <w:rPr>
+          <w:szCs w:val="24"/>
+        </w:rPr>
+        <w:t>•</w:t>
+      </w:r>
+      <w:r>
+        <w:rPr>
+          <w:szCs w:val="24"/>
+        </w:rPr>
+        <w:t xml:space="preserve"> </w:t>
+      </w:r>
+      <w:r>
+        <w:rPr>
+          <w:b/>
+          <w:bCs/>
+          <w:szCs w:val="24"/>
+        </w:rPr>
+        <w:t>Afficher un fichier à partir de la x</w:t>
+      </w:r>
+      <w:r>
+        <w:rPr>
+          <w:b/>
+          <w:bCs/>
+          <w:szCs w:val="24"/>
+          <w:vertAlign w:val="superscript"/>
+        </w:rPr>
+        <w:t>ème</w:t>
+      </w:r>
+      <w:r>
+        <w:rPr>
+          <w:b/>
+          <w:bCs/>
+          <w:szCs w:val="24"/>
+        </w:rPr>
+        <w:t xml:space="preserve"> ligne :</w:t>
+      </w:r>
+      <w:r>
+        <w:rPr>
+          <w:szCs w:val="24"/>
+        </w:rPr>
+        <w:t xml:space="preserve"> tail -n +</w:t>
+      </w:r>
+      <w:r>
+        <w:rPr>
+          <w:color w:val="808080" w:themeColor="background1" w:themeShade="80"/>
+          <w:szCs w:val="24"/>
+        </w:rPr>
+        <w:t>x fichier</w:t>
+      </w:r>
+    </w:p>
+    <w:p>
+      <w:pPr>
+        <w:rPr>
+          <w:color w:val="808080" w:themeColor="background1" w:themeShade="80"/>
+          <w:szCs w:val="24"/>
+        </w:rPr>
+      </w:pPr>
+      <w:r>
+        <w:rPr>
+          <w:szCs w:val="24"/>
+        </w:rPr>
+        <w:t xml:space="preserve">• </w:t>
+      </w:r>
+      <w:r>
+        <w:rPr>
+          <w:b/>
+          <w:bCs/>
+          <w:szCs w:val="24"/>
+        </w:rPr>
+        <w:t>A</w:t>
+      </w:r>
+      <w:r>
+        <w:rPr>
+          <w:b/>
+          <w:bCs/>
+          <w:szCs w:val="24"/>
+        </w:rPr>
+        <w:t>fficher en temps réel l’évolution de la taille d’un fichier :</w:t>
+      </w:r>
+      <w:r>
+        <w:rPr>
+          <w:szCs w:val="24"/>
+        </w:rPr>
+        <w:t xml:space="preserve"> watch du -sh </w:t>
       </w:r>
       <w:r>
         <w:rPr>
@@ -5290,76 +6167,49 @@
           <w:bCs/>
           <w:szCs w:val="24"/>
         </w:rPr>
-        <w:t>Retourner les lignes lues par bloc d’un fichier :</w:t>
-      </w:r>
-      <w:r>
-        <w:rPr>
-          <w:szCs w:val="24"/>
-        </w:rPr>
-        <w:t xml:space="preserve"> more </w:t>
-      </w:r>
-      <w:r>
-        <w:rPr>
-          <w:color w:val="808080" w:themeColor="background1" w:themeShade="80"/>
-          <w:szCs w:val="24"/>
-        </w:rPr>
-        <w:t>fichier</w:t>
-      </w:r>
-    </w:p>
-    <w:p>
-      <w:pPr>
-        <w:rPr>
-          <w:color w:val="808080" w:themeColor="background1" w:themeShade="80"/>
-          <w:szCs w:val="24"/>
-        </w:rPr>
-      </w:pPr>
-      <w:r>
-        <w:rPr>
-          <w:szCs w:val="24"/>
-        </w:rPr>
-        <w:t xml:space="preserve">• </w:t>
-      </w:r>
-      <w:r>
-        <w:rPr>
-          <w:b/>
-          <w:bCs/>
-          <w:szCs w:val="24"/>
-        </w:rPr>
-        <w:t>Visualiser un fichier texte page par page (sans le modifier) :</w:t>
-      </w:r>
-      <w:r>
-        <w:rPr>
-          <w:szCs w:val="24"/>
-        </w:rPr>
-        <w:t xml:space="preserve"> less </w:t>
-      </w:r>
-      <w:r>
-        <w:rPr>
-          <w:color w:val="808080" w:themeColor="background1" w:themeShade="80"/>
-          <w:szCs w:val="24"/>
-        </w:rPr>
-        <w:t>fichier</w:t>
-      </w:r>
-    </w:p>
-    <w:p>
-      <w:pPr>
-        <w:rPr>
-          <w:szCs w:val="24"/>
-        </w:rPr>
-      </w:pPr>
-      <w:r>
-        <w:rPr>
-          <w:szCs w:val="24"/>
-        </w:rPr>
-        <w:t xml:space="preserve">• </w:t>
-      </w:r>
-      <w:r>
-        <w:rPr>
-          <w:b/>
-          <w:bCs/>
-          <w:szCs w:val="24"/>
-        </w:rPr>
-        <w:t>Retourner le nombre de caractères, mots et lignes lus :</w:t>
+        <w:t>Vérifier en temps réel l’apparition de fichiers de résultat :</w:t>
+      </w:r>
+      <w:r>
+        <w:rPr>
+          <w:szCs w:val="24"/>
+        </w:rPr>
+        <w:t xml:space="preserve"> watch ls </w:t>
+      </w:r>
+      <w:r>
+        <w:rPr>
+          <w:color w:val="808080" w:themeColor="background1" w:themeShade="80"/>
+          <w:szCs w:val="24"/>
+        </w:rPr>
+        <w:t>répertoire</w:t>
+      </w:r>
+    </w:p>
+    <w:p>
+      <w:pPr>
+        <w:rPr>
+          <w:szCs w:val="24"/>
+        </w:rPr>
+      </w:pPr>
+      <w:r>
+        <w:rPr>
+          <w:szCs w:val="24"/>
+        </w:rPr>
+        <w:t xml:space="preserve">• </w:t>
+      </w:r>
+      <w:r>
+        <w:rPr>
+          <w:b/>
+          <w:bCs/>
+          <w:szCs w:val="24"/>
+        </w:rPr>
+        <w:t xml:space="preserve">Afficher </w:t>
+      </w:r>
+      <w:r>
+        <w:rPr>
+          <w:b/>
+          <w:bCs/>
+          <w:szCs w:val="24"/>
+        </w:rPr>
+        <w:t>le nombre de caractères, mots et lignes lus :</w:t>
       </w:r>
       <w:r>
         <w:rPr>
@@ -5503,6 +6353,426 @@
         <w:t xml:space="preserve"> | wc -l</w:t>
       </w:r>
     </w:p>
+    <w:p/>
+    <w:p>
+      <w:pPr>
+        <w:pStyle w:val="Titre3"/>
+      </w:pPr>
+      <w:r>
+        <w:t>Découpages et concaténations</w:t>
+      </w:r>
+    </w:p>
+    <w:p>
+      <w:pPr>
+        <w:rPr>
+          <w:szCs w:val="24"/>
+        </w:rPr>
+      </w:pPr>
+      <w:r>
+        <w:rPr>
+          <w:szCs w:val="24"/>
+        </w:rPr>
+        <w:t xml:space="preserve">• </w:t>
+      </w:r>
+      <w:r>
+        <w:rPr>
+          <w:b/>
+          <w:bCs/>
+          <w:szCs w:val="24"/>
+        </w:rPr>
+        <w:t xml:space="preserve">Découper un fichier en plusieurs avec </w:t>
+      </w:r>
+      <w:r>
+        <w:rPr>
+          <w:b/>
+          <w:bCs/>
+          <w:szCs w:val="24"/>
+        </w:rPr>
+        <w:t>x</w:t>
+      </w:r>
+      <w:r>
+        <w:rPr>
+          <w:b/>
+          <w:bCs/>
+          <w:szCs w:val="24"/>
+        </w:rPr>
+        <w:t xml:space="preserve"> lignes par fichier :</w:t>
+      </w:r>
+      <w:r>
+        <w:rPr>
+          <w:szCs w:val="24"/>
+        </w:rPr>
+        <w:t xml:space="preserve"> split -l </w:t>
+      </w:r>
+      <w:r>
+        <w:rPr>
+          <w:color w:val="808080" w:themeColor="background1" w:themeShade="80"/>
+          <w:szCs w:val="24"/>
+        </w:rPr>
+        <w:t>x</w:t>
+      </w:r>
+      <w:r>
+        <w:rPr>
+          <w:szCs w:val="24"/>
+        </w:rPr>
+        <w:t xml:space="preserve"> </w:t>
+      </w:r>
+      <w:r>
+        <w:rPr>
+          <w:color w:val="808080" w:themeColor="background1" w:themeShade="80"/>
+          <w:szCs w:val="24"/>
+        </w:rPr>
+        <w:t>fichier</w:t>
+      </w:r>
+      <w:r>
+        <w:rPr>
+          <w:szCs w:val="24"/>
+        </w:rPr>
+        <w:t xml:space="preserve"> </w:t>
+      </w:r>
+      <w:r>
+        <w:rPr>
+          <w:color w:val="808080" w:themeColor="background1" w:themeShade="80"/>
+          <w:szCs w:val="24"/>
+        </w:rPr>
+        <w:t>nom_de_base_des_</w:t>
+      </w:r>
+      <w:r>
+        <w:rPr>
+          <w:color w:val="808080" w:themeColor="background1" w:themeShade="80"/>
+          <w:szCs w:val="24"/>
+        </w:rPr>
+        <w:t>sou</w:t>
+      </w:r>
+      <w:r>
+        <w:rPr>
+          <w:color w:val="808080" w:themeColor="background1" w:themeShade="80"/>
+          <w:szCs w:val="24"/>
+        </w:rPr>
+        <w:t>s_fichiers</w:t>
+      </w:r>
+    </w:p>
+    <w:p>
+      <w:pPr>
+        <w:rPr>
+          <w:szCs w:val="24"/>
+        </w:rPr>
+      </w:pPr>
+      <w:r>
+        <w:rPr>
+          <w:szCs w:val="24"/>
+        </w:rPr>
+        <w:t xml:space="preserve">• </w:t>
+      </w:r>
+      <w:r>
+        <w:rPr>
+          <w:b/>
+          <w:bCs/>
+          <w:szCs w:val="24"/>
+        </w:rPr>
+        <w:t xml:space="preserve">Découper un fichier en plusieurs avec </w:t>
+      </w:r>
+      <w:r>
+        <w:rPr>
+          <w:b/>
+          <w:bCs/>
+          <w:szCs w:val="24"/>
+        </w:rPr>
+        <w:t xml:space="preserve">x </w:t>
+      </w:r>
+      <w:r>
+        <w:rPr>
+          <w:b/>
+          <w:bCs/>
+          <w:szCs w:val="24"/>
+        </w:rPr>
+        <w:t>ko par fichier :</w:t>
+      </w:r>
+      <w:r>
+        <w:rPr>
+          <w:szCs w:val="24"/>
+        </w:rPr>
+        <w:t xml:space="preserve"> split -b </w:t>
+      </w:r>
+      <w:r>
+        <w:rPr>
+          <w:color w:val="808080" w:themeColor="background1" w:themeShade="80"/>
+          <w:szCs w:val="24"/>
+        </w:rPr>
+        <w:t>x</w:t>
+      </w:r>
+      <w:r>
+        <w:rPr>
+          <w:szCs w:val="24"/>
+        </w:rPr>
+        <w:t xml:space="preserve"> </w:t>
+      </w:r>
+      <w:r>
+        <w:rPr>
+          <w:color w:val="808080" w:themeColor="background1" w:themeShade="80"/>
+          <w:szCs w:val="24"/>
+        </w:rPr>
+        <w:t>fichier</w:t>
+      </w:r>
+      <w:r>
+        <w:rPr>
+          <w:szCs w:val="24"/>
+        </w:rPr>
+        <w:t xml:space="preserve"> </w:t>
+      </w:r>
+      <w:r>
+        <w:rPr>
+          <w:color w:val="808080" w:themeColor="background1" w:themeShade="80"/>
+          <w:szCs w:val="24"/>
+        </w:rPr>
+        <w:t>nom_de_base_des_</w:t>
+      </w:r>
+      <w:r>
+        <w:rPr>
+          <w:color w:val="808080" w:themeColor="background1" w:themeShade="80"/>
+          <w:szCs w:val="24"/>
+        </w:rPr>
+        <w:t>sou</w:t>
+      </w:r>
+      <w:r>
+        <w:rPr>
+          <w:color w:val="808080" w:themeColor="background1" w:themeShade="80"/>
+          <w:szCs w:val="24"/>
+        </w:rPr>
+        <w:t>s_fichiers</w:t>
+      </w:r>
+    </w:p>
+    <w:p>
+      <w:pPr>
+        <w:rPr>
+          <w:szCs w:val="24"/>
+        </w:rPr>
+      </w:pPr>
+      <w:r>
+        <w:rPr>
+          <w:szCs w:val="24"/>
+        </w:rPr>
+        <w:t xml:space="preserve">• </w:t>
+      </w:r>
+      <w:r>
+        <w:rPr>
+          <w:b/>
+          <w:bCs/>
+          <w:szCs w:val="24"/>
+        </w:rPr>
+        <w:t xml:space="preserve">Découper un fichier en </w:t>
+      </w:r>
+      <w:r>
+        <w:rPr>
+          <w:b/>
+          <w:bCs/>
+          <w:szCs w:val="24"/>
+        </w:rPr>
+        <w:t>x</w:t>
+      </w:r>
+      <w:r>
+        <w:rPr>
+          <w:b/>
+          <w:bCs/>
+          <w:szCs w:val="24"/>
+        </w:rPr>
+        <w:t xml:space="preserve"> </w:t>
+      </w:r>
+      <w:r>
+        <w:rPr>
+          <w:b/>
+          <w:bCs/>
+          <w:szCs w:val="24"/>
+        </w:rPr>
+        <w:t>sous-</w:t>
+      </w:r>
+      <w:r>
+        <w:rPr>
+          <w:b/>
+          <w:bCs/>
+          <w:szCs w:val="24"/>
+        </w:rPr>
+        <w:t>fichier</w:t>
+      </w:r>
+      <w:r>
+        <w:rPr>
+          <w:b/>
+          <w:bCs/>
+          <w:szCs w:val="24"/>
+        </w:rPr>
+        <w:t>s</w:t>
+      </w:r>
+      <w:r>
+        <w:rPr>
+          <w:b/>
+          <w:bCs/>
+          <w:szCs w:val="24"/>
+        </w:rPr>
+        <w:t> :</w:t>
+      </w:r>
+      <w:r>
+        <w:rPr>
+          <w:szCs w:val="24"/>
+        </w:rPr>
+        <w:t xml:space="preserve"> split -</w:t>
+      </w:r>
+      <w:r>
+        <w:rPr>
+          <w:szCs w:val="24"/>
+        </w:rPr>
+        <w:t>n</w:t>
+      </w:r>
+      <w:r>
+        <w:rPr>
+          <w:szCs w:val="24"/>
+        </w:rPr>
+        <w:t xml:space="preserve"> </w:t>
+      </w:r>
+      <w:r>
+        <w:rPr>
+          <w:color w:val="808080" w:themeColor="background1" w:themeShade="80"/>
+          <w:szCs w:val="24"/>
+        </w:rPr>
+        <w:t>x</w:t>
+      </w:r>
+      <w:r>
+        <w:rPr>
+          <w:szCs w:val="24"/>
+        </w:rPr>
+        <w:t xml:space="preserve"> </w:t>
+      </w:r>
+      <w:r>
+        <w:rPr>
+          <w:color w:val="808080" w:themeColor="background1" w:themeShade="80"/>
+          <w:szCs w:val="24"/>
+        </w:rPr>
+        <w:t>fichier</w:t>
+      </w:r>
+      <w:r>
+        <w:rPr>
+          <w:szCs w:val="24"/>
+        </w:rPr>
+        <w:t xml:space="preserve"> </w:t>
+      </w:r>
+      <w:r>
+        <w:rPr>
+          <w:color w:val="808080" w:themeColor="background1" w:themeShade="80"/>
+          <w:szCs w:val="24"/>
+        </w:rPr>
+        <w:t>nom_de_base_des_</w:t>
+      </w:r>
+      <w:r>
+        <w:rPr>
+          <w:color w:val="808080" w:themeColor="background1" w:themeShade="80"/>
+          <w:szCs w:val="24"/>
+        </w:rPr>
+        <w:t>sou</w:t>
+      </w:r>
+      <w:r>
+        <w:rPr>
+          <w:color w:val="808080" w:themeColor="background1" w:themeShade="80"/>
+          <w:szCs w:val="24"/>
+        </w:rPr>
+        <w:t>s_fichiers</w:t>
+      </w:r>
+    </w:p>
+    <w:p>
+      <w:r>
+        <w:t>•</w:t>
+      </w:r>
+      <w:r>
+        <w:t xml:space="preserve"> </w:t>
+      </w:r>
+      <w:r>
+        <w:rPr>
+          <w:b/>
+          <w:bCs/>
+        </w:rPr>
+        <w:t xml:space="preserve">Fusionner les lignes de deux fichiers ayant des champs communs </w:t>
+      </w:r>
+      <w:r>
+        <w:rPr>
+          <w:color w:val="538135" w:themeColor="accent6" w:themeShade="BF"/>
+        </w:rPr>
+        <w:t>(par défaut la première colonne) </w:t>
+      </w:r>
+      <w:r>
+        <w:rPr>
+          <w:b/>
+          <w:bCs/>
+        </w:rPr>
+        <w:t>:</w:t>
+      </w:r>
+      <w:r>
+        <w:t xml:space="preserve"> join </w:t>
+      </w:r>
+      <w:r>
+        <w:rPr>
+          <w:color w:val="808080" w:themeColor="background1" w:themeShade="80"/>
+        </w:rPr>
+        <w:t>fichier1 fichier2</w:t>
+      </w:r>
+    </w:p>
+    <w:p>
+      <w:r>
+        <w:t xml:space="preserve">• </w:t>
+      </w:r>
+      <w:r>
+        <w:rPr>
+          <w:b/>
+          <w:bCs/>
+        </w:rPr>
+        <w:t>Concaténer les lignes de fichiers :</w:t>
+      </w:r>
+      <w:r>
+        <w:t xml:space="preserve"> paste </w:t>
+      </w:r>
+      <w:r>
+        <w:rPr>
+          <w:color w:val="808080" w:themeColor="background1" w:themeShade="80"/>
+        </w:rPr>
+        <w:t>fichier1 fichier2</w:t>
+      </w:r>
+    </w:p>
+    <w:p>
+      <w:r>
+        <w:t xml:space="preserve">• </w:t>
+      </w:r>
+      <w:r>
+        <w:rPr>
+          <w:b/>
+          <w:bCs/>
+        </w:rPr>
+        <w:t>Concaténer des fichiers :</w:t>
+      </w:r>
+      <w:r>
+        <w:t xml:space="preserve"> cat</w:t>
+      </w:r>
+      <w:r>
+        <w:rPr>
+          <w:color w:val="808080" w:themeColor="background1" w:themeShade="80"/>
+        </w:rPr>
+        <w:t xml:space="preserve"> fichier1 fichierN </w:t>
+      </w:r>
+      <w:r>
+        <w:t xml:space="preserve">&gt; </w:t>
+      </w:r>
+      <w:r>
+        <w:rPr>
+          <w:color w:val="808080" w:themeColor="background1" w:themeShade="80"/>
+        </w:rPr>
+        <w:t>fichier_final</w:t>
+      </w:r>
+    </w:p>
+    <w:p/>
+    <w:p>
+      <w:pPr>
+        <w:pStyle w:val="Titre3"/>
+      </w:pPr>
+      <w:r>
+        <w:t>Modifications</w:t>
+      </w:r>
+    </w:p>
     <w:p>
       <w:pPr>
         <w:rPr>
@@ -5554,6 +6824,7 @@
         <w:rPr>
           <w:szCs w:val="24"/>
         </w:rPr>
+        <w:lastRenderedPageBreak/>
         <w:t xml:space="preserve">• </w:t>
       </w:r>
       <w:r>
@@ -5612,7 +6883,6 @@
         <w:rPr>
           <w:szCs w:val="24"/>
         </w:rPr>
-        <w:lastRenderedPageBreak/>
         <w:t xml:space="preserve">• </w:t>
       </w:r>
       <w:r>
@@ -5640,6 +6910,7 @@
     <w:p>
       <w:pPr>
         <w:rPr>
+          <w:color w:val="808080" w:themeColor="background1" w:themeShade="80"/>
           <w:szCs w:val="24"/>
         </w:rPr>
       </w:pPr>
@@ -5669,6 +6940,21 @@
           <w:szCs w:val="24"/>
         </w:rPr>
         <w:t>fichier.extension</w:t>
+      </w:r>
+    </w:p>
+    <w:p>
+      <w:pPr>
+        <w:rPr>
+          <w:szCs w:val="24"/>
+        </w:rPr>
+      </w:pPr>
+    </w:p>
+    <w:p>
+      <w:pPr>
+        <w:pStyle w:val="Titre3"/>
+      </w:pPr>
+      <w:r>
+        <w:t>Cut</w:t>
       </w:r>
     </w:p>
     <w:p>
@@ -5840,6 +7126,22 @@
           <w:szCs w:val="24"/>
         </w:rPr>
       </w:pPr>
+    </w:p>
+    <w:p>
+      <w:pPr>
+        <w:pStyle w:val="Titre3"/>
+      </w:pPr>
+      <w:r>
+        <w:t>Tr</w:t>
+      </w:r>
+    </w:p>
+    <w:p>
+      <w:pPr>
+        <w:jc w:val="left"/>
+        <w:rPr>
+          <w:szCs w:val="24"/>
+        </w:rPr>
+      </w:pPr>
       <w:r>
         <w:rPr>
           <w:szCs w:val="24"/>
@@ -5995,10 +7297,7 @@
         <w:pStyle w:val="Titre3"/>
       </w:pPr>
       <w:r>
-        <w:t>S</w:t>
-      </w:r>
-      <w:r>
-        <w:t>ed</w:t>
+        <w:t>Sed</w:t>
       </w:r>
     </w:p>
     <w:p>
@@ -6498,13 +7797,13 @@
           <w:bCs/>
           <w:szCs w:val="24"/>
         </w:rPr>
-        <w:t>Afficher les lignes d’un fichier contenant un certain mot/modèle qui peut être incomplet :</w:t>
-      </w:r>
-      <w:r>
-        <w:rPr>
-          <w:szCs w:val="24"/>
-        </w:rPr>
-        <w:t xml:space="preserve"> grep "</w:t>
+        <w:t>Afficher les lignes d’un fichier contenant un certain mot/modèle sans prendre en compte la casse :</w:t>
+      </w:r>
+      <w:r>
+        <w:rPr>
+          <w:szCs w:val="24"/>
+        </w:rPr>
+        <w:t xml:space="preserve"> grep -i "</w:t>
       </w:r>
       <w:r>
         <w:rPr>
@@ -6517,7 +7816,7 @@
         <w:rPr>
           <w:szCs w:val="24"/>
         </w:rPr>
-        <w:t xml:space="preserve">*" </w:t>
+        <w:t xml:space="preserve">" </w:t>
       </w:r>
       <w:r>
         <w:rPr>
@@ -6545,13 +7844,13 @@
           <w:bCs/>
           <w:szCs w:val="24"/>
         </w:rPr>
-        <w:t>Afficher les lignes d’un fichier contenant un certain mot/modèle sans prendre en compte la casse :</w:t>
-      </w:r>
-      <w:r>
-        <w:rPr>
-          <w:szCs w:val="24"/>
-        </w:rPr>
-        <w:t xml:space="preserve"> grep -i "</w:t>
+        <w:t>Afficher les lignes d’un fichier ne contenant pas un certain mot/modèle :</w:t>
+      </w:r>
+      <w:r>
+        <w:rPr>
+          <w:szCs w:val="24"/>
+        </w:rPr>
+        <w:t xml:space="preserve"> grep -v "</w:t>
       </w:r>
       <w:r>
         <w:rPr>
@@ -6584,100 +7883,7 @@
         <w:rPr>
           <w:szCs w:val="24"/>
         </w:rPr>
-        <w:t xml:space="preserve">• </w:t>
-      </w:r>
-      <w:r>
-        <w:rPr>
-          <w:b/>
-          <w:bCs/>
-          <w:szCs w:val="24"/>
-        </w:rPr>
-        <w:t>Afficher les lignes d’un fichier ne contenant pas un certain mot/modèle :</w:t>
-      </w:r>
-      <w:r>
-        <w:rPr>
-          <w:szCs w:val="24"/>
-        </w:rPr>
-        <w:t xml:space="preserve"> grep -v "</w:t>
-      </w:r>
-      <w:r>
-        <w:rPr>
-          <w:color w:val="808080" w:themeColor="background1" w:themeShade="80"/>
-          <w:szCs w:val="24"/>
-        </w:rPr>
-        <w:t>mot/modèle</w:t>
-      </w:r>
-      <w:r>
-        <w:rPr>
-          <w:szCs w:val="24"/>
-        </w:rPr>
-        <w:t xml:space="preserve">" </w:t>
-      </w:r>
-      <w:r>
-        <w:rPr>
-          <w:color w:val="808080" w:themeColor="background1" w:themeShade="80"/>
-          <w:szCs w:val="24"/>
-        </w:rPr>
-        <w:t>fichier</w:t>
-      </w:r>
-    </w:p>
-    <w:p>
-      <w:pPr>
-        <w:rPr>
-          <w:szCs w:val="24"/>
-        </w:rPr>
-      </w:pPr>
-      <w:r>
-        <w:rPr>
-          <w:szCs w:val="24"/>
-        </w:rPr>
-        <w:t xml:space="preserve">• </w:t>
-      </w:r>
-      <w:r>
-        <w:rPr>
-          <w:b/>
-          <w:bCs/>
-          <w:szCs w:val="24"/>
-        </w:rPr>
-        <w:t>Chercher dans un fichier toutes les lignes qui commencent par une certaine lettre :</w:t>
-      </w:r>
-      <w:r>
-        <w:rPr>
-          <w:szCs w:val="24"/>
-        </w:rPr>
-        <w:t xml:space="preserve"> grep '^</w:t>
-      </w:r>
-      <w:r>
-        <w:rPr>
-          <w:color w:val="808080" w:themeColor="background1" w:themeShade="80"/>
-          <w:szCs w:val="24"/>
-        </w:rPr>
-        <w:t>lettre</w:t>
-      </w:r>
-      <w:r>
-        <w:rPr>
-          <w:szCs w:val="24"/>
-        </w:rPr>
-        <w:t xml:space="preserve">' </w:t>
-      </w:r>
-      <w:r>
-        <w:rPr>
-          <w:color w:val="808080" w:themeColor="background1" w:themeShade="80"/>
-          <w:szCs w:val="24"/>
-        </w:rPr>
-        <w:t>fichier</w:t>
-      </w:r>
-    </w:p>
-    <w:p>
-      <w:pPr>
-        <w:rPr>
-          <w:szCs w:val="24"/>
-        </w:rPr>
-      </w:pPr>
-      <w:r>
-        <w:rPr>
-          <w:szCs w:val="24"/>
-        </w:rPr>
+        <w:lastRenderedPageBreak/>
         <w:t xml:space="preserve">• </w:t>
       </w:r>
       <w:r>
@@ -6705,7 +7911,6 @@
         <w:rPr>
           <w:szCs w:val="24"/>
         </w:rPr>
-        <w:lastRenderedPageBreak/>
         <w:t>-c</w:t>
       </w:r>
     </w:p>
@@ -6799,367 +8004,224 @@
         <w:t>L'option "-n" (numéro de ligne) : Cette option permet d'afficher les numéros de ligne des occurrences trouvées. Par exemple, si vous utilisez la commande "grep -n mot texte.txt", elle affichera les lignes du fichier "texte.txt" contenant "mot", ainsi que leur numéro de ligne.</w:t>
       </w:r>
     </w:p>
+    <w:p>
+      <w:pPr>
+        <w:rPr>
+          <w:sz w:val="22"/>
+        </w:rPr>
+      </w:pPr>
+    </w:p>
+    <w:p>
+      <w:pPr>
+        <w:pStyle w:val="Titre2"/>
+      </w:pPr>
+      <w:r>
+        <w:t>Redirections</w:t>
+      </w:r>
+    </w:p>
+    <w:p>
+      <w:r>
+        <w:t xml:space="preserve">• </w:t>
+      </w:r>
+      <w:r>
+        <w:rPr>
+          <w:b/>
+          <w:bCs/>
+        </w:rPr>
+        <w:t>Créer un fichier s’il n’existe pas ; détruire le contenu d’un fichier pour le remplacer par la sortie de la commande s’il existe :</w:t>
+      </w:r>
+      <w:r>
+        <w:t xml:space="preserve"> </w:t>
+      </w:r>
+      <w:r>
+        <w:rPr>
+          <w:color w:val="808080" w:themeColor="background1" w:themeShade="80"/>
+        </w:rPr>
+        <w:t>commande</w:t>
+      </w:r>
+      <w:r>
+        <w:t xml:space="preserve"> &gt; </w:t>
+      </w:r>
+      <w:r>
+        <w:rPr>
+          <w:color w:val="808080" w:themeColor="background1" w:themeShade="80"/>
+        </w:rPr>
+        <w:t>fichier</w:t>
+      </w:r>
+    </w:p>
+    <w:p>
+      <w:pPr>
+        <w:rPr>
+          <w:b/>
+          <w:bCs/>
+        </w:rPr>
+      </w:pPr>
+      <w:r>
+        <w:t xml:space="preserve">• </w:t>
+      </w:r>
+      <w:r>
+        <w:rPr>
+          <w:b/>
+          <w:bCs/>
+        </w:rPr>
+        <w:t xml:space="preserve">Créer un fichier s’il n’existe pas ; ajouter la sortie de la commande à la fin du fichier s’il existe : </w:t>
+      </w:r>
+      <w:r>
+        <w:rPr>
+          <w:color w:val="808080" w:themeColor="background1" w:themeShade="80"/>
+        </w:rPr>
+        <w:t>commande</w:t>
+      </w:r>
+      <w:r>
+        <w:t xml:space="preserve"> &gt;&gt; </w:t>
+      </w:r>
+      <w:r>
+        <w:rPr>
+          <w:color w:val="808080" w:themeColor="background1" w:themeShade="80"/>
+        </w:rPr>
+        <w:t>fichier</w:t>
+      </w:r>
+    </w:p>
+    <w:p>
+      <w:r>
+        <w:t xml:space="preserve">• </w:t>
+      </w:r>
+      <w:r>
+        <w:rPr>
+          <w:b/>
+          <w:bCs/>
+        </w:rPr>
+        <w:t>Lire les données de la commande dans le fichier :</w:t>
+      </w:r>
+      <w:r>
+        <w:t xml:space="preserve"> </w:t>
+      </w:r>
+      <w:r>
+        <w:rPr>
+          <w:color w:val="808080" w:themeColor="background1" w:themeShade="80"/>
+        </w:rPr>
+        <w:t>commande</w:t>
+      </w:r>
+      <w:r>
+        <w:t xml:space="preserve"> &lt; </w:t>
+      </w:r>
+      <w:r>
+        <w:rPr>
+          <w:color w:val="808080" w:themeColor="background1" w:themeShade="80"/>
+        </w:rPr>
+        <w:t>fichier</w:t>
+      </w:r>
+    </w:p>
+    <w:p>
+      <w:pPr>
+        <w:rPr>
+          <w:color w:val="808080" w:themeColor="background1" w:themeShade="80"/>
+        </w:rPr>
+      </w:pPr>
+      <w:r>
+        <w:t xml:space="preserve">• </w:t>
+      </w:r>
+      <w:r>
+        <w:rPr>
+          <w:b/>
+          <w:bCs/>
+        </w:rPr>
+        <w:t>Lire le clavier par la commande jusqu’à la marque de fin :</w:t>
+      </w:r>
+      <w:r>
+        <w:t xml:space="preserve"> </w:t>
+      </w:r>
+      <w:r>
+        <w:rPr>
+          <w:color w:val="808080" w:themeColor="background1" w:themeShade="80"/>
+        </w:rPr>
+        <w:t>commande</w:t>
+      </w:r>
+      <w:r>
+        <w:t xml:space="preserve"> &lt;&lt; </w:t>
+      </w:r>
+      <w:r>
+        <w:rPr>
+          <w:color w:val="808080" w:themeColor="background1" w:themeShade="80"/>
+        </w:rPr>
+        <w:t>marque_de_fin</w:t>
+      </w:r>
+    </w:p>
     <w:p/>
     <w:p>
       <w:pPr>
+        <w:pStyle w:val="Titre2"/>
+      </w:pPr>
+      <w:r>
+        <w:t>Processus et services</w:t>
+      </w:r>
+    </w:p>
+    <w:p/>
+    <w:p>
+      <w:pPr>
         <w:pStyle w:val="Titre3"/>
       </w:pPr>
       <w:r>
-        <w:t>Split</w:t>
-      </w:r>
-    </w:p>
-    <w:p>
-      <w:pPr>
-        <w:rPr>
-          <w:szCs w:val="24"/>
-        </w:rPr>
-      </w:pPr>
-      <w:r>
-        <w:rPr>
-          <w:szCs w:val="24"/>
-        </w:rPr>
-        <w:t xml:space="preserve">• </w:t>
-      </w:r>
-      <w:r>
-        <w:rPr>
-          <w:b/>
-          <w:bCs/>
-          <w:szCs w:val="24"/>
-        </w:rPr>
-        <w:t>Découper un fichier en plusieurs avec 10 lignes par fichier :</w:t>
-      </w:r>
-      <w:r>
-        <w:rPr>
-          <w:szCs w:val="24"/>
-        </w:rPr>
-        <w:t xml:space="preserve"> split -l 10 </w:t>
-      </w:r>
-      <w:r>
-        <w:rPr>
-          <w:color w:val="808080" w:themeColor="background1" w:themeShade="80"/>
-          <w:szCs w:val="24"/>
-        </w:rPr>
-        <w:t>fichier</w:t>
-      </w:r>
-      <w:r>
-        <w:rPr>
-          <w:szCs w:val="24"/>
-        </w:rPr>
-        <w:t xml:space="preserve"> </w:t>
-      </w:r>
-      <w:r>
-        <w:rPr>
-          <w:color w:val="808080" w:themeColor="background1" w:themeShade="80"/>
-          <w:szCs w:val="24"/>
-        </w:rPr>
-        <w:t xml:space="preserve">nom_de_base_des_plusieurs_fichiers </w:t>
-      </w:r>
-      <w:r>
-        <w:rPr>
-          <w:szCs w:val="24"/>
-        </w:rPr>
-        <w:t>(</w:t>
-      </w:r>
-      <w:r>
-        <w:rPr>
-          <w:i/>
-          <w:iCs/>
-          <w:szCs w:val="24"/>
-        </w:rPr>
-        <w:t>l = ligne</w:t>
-      </w:r>
-      <w:r>
-        <w:rPr>
-          <w:szCs w:val="24"/>
-        </w:rPr>
-        <w:t>)</w:t>
-      </w:r>
-    </w:p>
-    <w:p>
-      <w:pPr>
-        <w:rPr>
-          <w:szCs w:val="24"/>
-        </w:rPr>
-      </w:pPr>
-      <w:r>
-        <w:rPr>
-          <w:szCs w:val="24"/>
-        </w:rPr>
-        <w:t xml:space="preserve">• </w:t>
-      </w:r>
-      <w:r>
-        <w:rPr>
-          <w:b/>
-          <w:bCs/>
-          <w:szCs w:val="24"/>
-        </w:rPr>
-        <w:t>Découper un fichier en plusieurs avec 1ko par fichier :</w:t>
-      </w:r>
-      <w:r>
-        <w:rPr>
-          <w:szCs w:val="24"/>
-        </w:rPr>
-        <w:t xml:space="preserve"> split -b 1000 </w:t>
-      </w:r>
-      <w:r>
-        <w:rPr>
-          <w:color w:val="808080" w:themeColor="background1" w:themeShade="80"/>
-          <w:szCs w:val="24"/>
-        </w:rPr>
-        <w:t>fichier</w:t>
-      </w:r>
-      <w:r>
-        <w:rPr>
-          <w:szCs w:val="24"/>
-        </w:rPr>
-        <w:t xml:space="preserve"> </w:t>
-      </w:r>
-      <w:r>
-        <w:rPr>
-          <w:color w:val="808080" w:themeColor="background1" w:themeShade="80"/>
-          <w:szCs w:val="24"/>
-        </w:rPr>
-        <w:t xml:space="preserve">nom_de_base_des_plusieurs_fichiers </w:t>
-      </w:r>
-      <w:r>
-        <w:rPr>
-          <w:szCs w:val="24"/>
-        </w:rPr>
-        <w:t>(</w:t>
-      </w:r>
-      <w:r>
-        <w:rPr>
-          <w:i/>
-          <w:iCs/>
-          <w:szCs w:val="24"/>
-        </w:rPr>
-        <w:t>b = bit</w:t>
-      </w:r>
-      <w:r>
-        <w:rPr>
-          <w:szCs w:val="24"/>
-        </w:rPr>
-        <w:t>)</w:t>
-      </w:r>
-    </w:p>
-    <w:p>
-      <w:pPr>
-        <w:rPr>
-          <w:sz w:val="22"/>
-        </w:rPr>
-      </w:pPr>
-    </w:p>
-    <w:p>
-      <w:pPr>
-        <w:pStyle w:val="Titre2"/>
-      </w:pPr>
-      <w:r>
-        <w:t>Redirections</w:t>
-      </w:r>
-    </w:p>
-    <w:p>
-      <w:r>
-        <w:t xml:space="preserve">• </w:t>
-      </w:r>
-      <w:r>
-        <w:rPr>
-          <w:b/>
-          <w:bCs/>
-        </w:rPr>
-        <w:t>Créer un fichier s’il n’existe pas ; détruire le contenu d’un fichier pour le remplacer par la sortie de la commande s’il existe :</w:t>
-      </w:r>
-      <w:r>
-        <w:t xml:space="preserve"> </w:t>
-      </w:r>
-      <w:r>
-        <w:rPr>
-          <w:color w:val="808080" w:themeColor="background1" w:themeShade="80"/>
-        </w:rPr>
-        <w:t>commande</w:t>
-      </w:r>
-      <w:r>
-        <w:t xml:space="preserve"> &gt; </w:t>
-      </w:r>
-      <w:r>
-        <w:rPr>
-          <w:color w:val="808080" w:themeColor="background1" w:themeShade="80"/>
-        </w:rPr>
-        <w:t>fichier</w:t>
-      </w:r>
-    </w:p>
-    <w:p>
-      <w:pPr>
-        <w:rPr>
-          <w:b/>
-          <w:bCs/>
-        </w:rPr>
-      </w:pPr>
-      <w:r>
-        <w:t xml:space="preserve">• </w:t>
-      </w:r>
-      <w:r>
-        <w:rPr>
-          <w:b/>
-          <w:bCs/>
-        </w:rPr>
-        <w:t xml:space="preserve">Créer un fichier s’il n’existe pas ; ajouter la sortie de la commande à la fin du fichier s’il existe : </w:t>
-      </w:r>
-      <w:r>
-        <w:rPr>
-          <w:color w:val="808080" w:themeColor="background1" w:themeShade="80"/>
-        </w:rPr>
-        <w:t>commande</w:t>
-      </w:r>
-      <w:r>
-        <w:t xml:space="preserve"> &gt;&gt; </w:t>
-      </w:r>
-      <w:r>
-        <w:rPr>
-          <w:color w:val="808080" w:themeColor="background1" w:themeShade="80"/>
-        </w:rPr>
-        <w:t>fichier</w:t>
-      </w:r>
-    </w:p>
-    <w:p>
-      <w:r>
-        <w:t xml:space="preserve">• </w:t>
-      </w:r>
-      <w:r>
-        <w:rPr>
-          <w:b/>
-          <w:bCs/>
-        </w:rPr>
-        <w:t>Lire les données de la commande dans le fichier :</w:t>
-      </w:r>
-      <w:r>
-        <w:t xml:space="preserve"> </w:t>
-      </w:r>
-      <w:r>
-        <w:rPr>
-          <w:color w:val="808080" w:themeColor="background1" w:themeShade="80"/>
-        </w:rPr>
-        <w:t>commande</w:t>
-      </w:r>
-      <w:r>
-        <w:t xml:space="preserve"> &lt; </w:t>
-      </w:r>
-      <w:r>
-        <w:rPr>
-          <w:color w:val="808080" w:themeColor="background1" w:themeShade="80"/>
-        </w:rPr>
-        <w:t>fichier</w:t>
-      </w:r>
-    </w:p>
-    <w:p>
-      <w:pPr>
-        <w:rPr>
-          <w:color w:val="808080" w:themeColor="background1" w:themeShade="80"/>
-        </w:rPr>
-      </w:pPr>
-      <w:r>
-        <w:t xml:space="preserve">• </w:t>
-      </w:r>
-      <w:r>
-        <w:rPr>
-          <w:b/>
-          <w:bCs/>
-        </w:rPr>
-        <w:t>Lire le clavier par la commande jusqu’à la marque de fin :</w:t>
-      </w:r>
-      <w:r>
-        <w:t xml:space="preserve"> </w:t>
-      </w:r>
-      <w:r>
-        <w:rPr>
-          <w:color w:val="808080" w:themeColor="background1" w:themeShade="80"/>
-        </w:rPr>
-        <w:t>commande</w:t>
-      </w:r>
-      <w:r>
-        <w:t xml:space="preserve"> &lt;&lt; </w:t>
-      </w:r>
-      <w:r>
-        <w:rPr>
-          <w:color w:val="808080" w:themeColor="background1" w:themeShade="80"/>
-        </w:rPr>
-        <w:t>marque_de_fin</w:t>
-      </w:r>
-    </w:p>
-    <w:p/>
-    <w:p>
-      <w:pPr>
-        <w:pStyle w:val="Titre2"/>
-      </w:pPr>
-      <w:r>
-        <w:t>Processus et services</w:t>
-      </w:r>
-    </w:p>
-    <w:p/>
-    <w:p>
-      <w:pPr>
-        <w:pStyle w:val="Titre3"/>
-      </w:pPr>
+        <w:t>Afficher des informations sur les processus en cours d’exécution</w:t>
+      </w:r>
+    </w:p>
+    <w:p>
+      <w:r>
+        <w:t xml:space="preserve">• </w:t>
+      </w:r>
+      <w:r>
+        <w:rPr>
+          <w:b/>
+          <w:bCs/>
+        </w:rPr>
+        <w:t>Afficher les informations sur les processus en cours d’exécution</w:t>
+      </w:r>
+      <w:r>
+        <w:rPr>
+          <w:b/>
+          <w:bCs/>
+        </w:rPr>
+        <w:t xml:space="preserve"> associés au terminal de l’utilisateur courant</w:t>
+      </w:r>
+      <w:r>
+        <w:rPr>
+          <w:b/>
+          <w:bCs/>
+        </w:rPr>
+        <w:t> :</w:t>
+      </w:r>
+      <w:r>
+        <w:t xml:space="preserve"> ps</w:t>
+      </w:r>
+    </w:p>
+    <w:p>
+      <w:r>
+        <w:t xml:space="preserve">• </w:t>
+      </w:r>
+      <w:r>
+        <w:rPr>
+          <w:b/>
+          <w:bCs/>
+        </w:rPr>
+        <w:t>Afficher les informations sur tous les processus en cours d’exécution :</w:t>
+      </w:r>
+      <w:r>
+        <w:t xml:space="preserve"> ps -aux    </w:t>
+      </w:r>
+      <w:r>
+        <w:rPr>
+          <w:b/>
+          <w:bCs/>
+        </w:rPr>
+        <w:t>OU :</w:t>
+      </w:r>
+      <w:r>
+        <w:t xml:space="preserve"> ps -ef</w:t>
+      </w:r>
+    </w:p>
+    <w:p>
       <w:r>
         <w:lastRenderedPageBreak/>
-        <w:t>Afficher des informations sur les processus en cours d’exécution</w:t>
-      </w:r>
-    </w:p>
-    <w:p>
-      <w:r>
-        <w:t xml:space="preserve">• </w:t>
-      </w:r>
-      <w:r>
-        <w:rPr>
-          <w:b/>
-          <w:bCs/>
-        </w:rPr>
-        <w:t>Afficher les informations sur les processus en cours d’exécution</w:t>
-      </w:r>
-      <w:r>
-        <w:rPr>
-          <w:b/>
-          <w:bCs/>
-        </w:rPr>
-        <w:t xml:space="preserve"> associés au terminal de l’utilisateur courant</w:t>
-      </w:r>
-      <w:r>
-        <w:rPr>
-          <w:b/>
-          <w:bCs/>
-        </w:rPr>
-        <w:t> :</w:t>
-      </w:r>
-      <w:r>
-        <w:t xml:space="preserve"> ps</w:t>
-      </w:r>
-    </w:p>
-    <w:p>
-      <w:r>
-        <w:t xml:space="preserve">• </w:t>
-      </w:r>
-      <w:r>
-        <w:rPr>
-          <w:b/>
-          <w:bCs/>
-        </w:rPr>
-        <w:t>Afficher les informations sur tous les processus en cours d’exécution :</w:t>
-      </w:r>
-      <w:r>
-        <w:t xml:space="preserve"> ps -aux    </w:t>
-      </w:r>
-      <w:r>
-        <w:rPr>
-          <w:b/>
-          <w:bCs/>
-        </w:rPr>
-        <w:t>OU :</w:t>
-      </w:r>
-      <w:r>
-        <w:t xml:space="preserve"> ps -ef</w:t>
-      </w:r>
-    </w:p>
-    <w:p>
-      <w:r>
         <w:t xml:space="preserve">• </w:t>
       </w:r>
       <w:r>
@@ -7780,7 +8842,6 @@
     </w:p>
     <w:p>
       <w:r>
-        <w:lastRenderedPageBreak/>
         <w:t xml:space="preserve">• </w:t>
       </w:r>
       <w:r>
@@ -7804,6 +8865,7 @@
         </w:rPr>
       </w:pPr>
       <w:r>
+        <w:lastRenderedPageBreak/>
         <w:t>Gestion des applications en arrière-plan</w:t>
       </w:r>
     </w:p>
@@ -8193,57 +9255,57 @@
     </w:p>
     <w:p>
       <w:r>
+        <w:t xml:space="preserve">• </w:t>
+      </w:r>
+      <w:r>
+        <w:rPr>
+          <w:b/>
+          <w:bCs/>
+        </w:rPr>
+        <w:t xml:space="preserve">Afficher les journaux </w:t>
+      </w:r>
+      <w:r>
+        <w:rPr>
+          <w:b/>
+          <w:bCs/>
+        </w:rPr>
+        <w:t>associés à un</w:t>
+      </w:r>
+      <w:r>
+        <w:rPr>
+          <w:b/>
+          <w:bCs/>
+        </w:rPr>
+        <w:t xml:space="preserve"> binaire :</w:t>
+      </w:r>
+      <w:r>
+        <w:t xml:space="preserve"> journalctl /</w:t>
+      </w:r>
+      <w:r>
+        <w:rPr>
+          <w:color w:val="808080" w:themeColor="background1" w:themeShade="80"/>
+        </w:rPr>
+        <w:t>CHEMIN_DU_BINAIRE</w:t>
+      </w:r>
+    </w:p>
+    <w:p>
+      <w:r>
+        <w:t xml:space="preserve">• </w:t>
+      </w:r>
+      <w:r>
+        <w:rPr>
+          <w:b/>
+          <w:bCs/>
+        </w:rPr>
+        <w:t>Afficher les journaux à partir d’hier :</w:t>
+      </w:r>
+      <w:r>
+        <w:t xml:space="preserve"> journalctl --since yesterday</w:t>
+      </w:r>
+    </w:p>
+    <w:p>
+      <w:r>
         <w:lastRenderedPageBreak/>
-        <w:t xml:space="preserve">• </w:t>
-      </w:r>
-      <w:r>
-        <w:rPr>
-          <w:b/>
-          <w:bCs/>
-        </w:rPr>
-        <w:t xml:space="preserve">Afficher les journaux </w:t>
-      </w:r>
-      <w:r>
-        <w:rPr>
-          <w:b/>
-          <w:bCs/>
-        </w:rPr>
-        <w:t>associés à un</w:t>
-      </w:r>
-      <w:r>
-        <w:rPr>
-          <w:b/>
-          <w:bCs/>
-        </w:rPr>
-        <w:t xml:space="preserve"> binaire :</w:t>
-      </w:r>
-      <w:r>
-        <w:t xml:space="preserve"> journalctl /</w:t>
-      </w:r>
-      <w:r>
-        <w:rPr>
-          <w:color w:val="808080" w:themeColor="background1" w:themeShade="80"/>
-        </w:rPr>
-        <w:t>CHEMIN_DU_BINAIRE</w:t>
-      </w:r>
-    </w:p>
-    <w:p>
-      <w:r>
-        <w:t xml:space="preserve">• </w:t>
-      </w:r>
-      <w:r>
-        <w:rPr>
-          <w:b/>
-          <w:bCs/>
-        </w:rPr>
-        <w:t>Afficher les journaux à partir d’hier :</w:t>
-      </w:r>
-      <w:r>
-        <w:t xml:space="preserve"> journalctl --since yesterday</w:t>
-      </w:r>
-    </w:p>
-    <w:p>
-      <w:r>
         <w:t xml:space="preserve">• </w:t>
       </w:r>
       <w:r>
@@ -9263,6 +10325,119 @@
     </w:lvl>
   </w:abstractNum>
   <w:abstractNum w:abstractNumId="5" w15:restartNumberingAfterBreak="0">
+    <w:nsid w:val="3A213798"/>
+    <w:multiLevelType w:val="multilevel"/>
+    <w:tmpl w:val="1A6C0EE8"/>
+    <w:lvl w:ilvl="0">
+      <w:start w:val="1"/>
+      <w:numFmt w:val="decimal"/>
+      <w:lvlText w:val="%1."/>
+      <w:lvlJc w:val="left"/>
+      <w:pPr>
+        <w:tabs>
+          <w:tab w:val="num" w:pos="720"/>
+        </w:tabs>
+        <w:ind w:left="720" w:hanging="360"/>
+      </w:pPr>
+    </w:lvl>
+    <w:lvl w:ilvl="1" w:tentative="1">
+      <w:start w:val="1"/>
+      <w:numFmt w:val="decimal"/>
+      <w:lvlText w:val="%2."/>
+      <w:lvlJc w:val="left"/>
+      <w:pPr>
+        <w:tabs>
+          <w:tab w:val="num" w:pos="1440"/>
+        </w:tabs>
+        <w:ind w:left="1440" w:hanging="360"/>
+      </w:pPr>
+    </w:lvl>
+    <w:lvl w:ilvl="2" w:tentative="1">
+      <w:start w:val="1"/>
+      <w:numFmt w:val="decimal"/>
+      <w:lvlText w:val="%3."/>
+      <w:lvlJc w:val="left"/>
+      <w:pPr>
+        <w:tabs>
+          <w:tab w:val="num" w:pos="2160"/>
+        </w:tabs>
+        <w:ind w:left="2160" w:hanging="360"/>
+      </w:pPr>
+    </w:lvl>
+    <w:lvl w:ilvl="3" w:tentative="1">
+      <w:start w:val="1"/>
+      <w:numFmt w:val="decimal"/>
+      <w:lvlText w:val="%4."/>
+      <w:lvlJc w:val="left"/>
+      <w:pPr>
+        <w:tabs>
+          <w:tab w:val="num" w:pos="2880"/>
+        </w:tabs>
+        <w:ind w:left="2880" w:hanging="360"/>
+      </w:pPr>
+    </w:lvl>
+    <w:lvl w:ilvl="4" w:tentative="1">
+      <w:start w:val="1"/>
+      <w:numFmt w:val="decimal"/>
+      <w:lvlText w:val="%5."/>
+      <w:lvlJc w:val="left"/>
+      <w:pPr>
+        <w:tabs>
+          <w:tab w:val="num" w:pos="3600"/>
+        </w:tabs>
+        <w:ind w:left="3600" w:hanging="360"/>
+      </w:pPr>
+    </w:lvl>
+    <w:lvl w:ilvl="5" w:tentative="1">
+      <w:start w:val="1"/>
+      <w:numFmt w:val="decimal"/>
+      <w:lvlText w:val="%6."/>
+      <w:lvlJc w:val="left"/>
+      <w:pPr>
+        <w:tabs>
+          <w:tab w:val="num" w:pos="4320"/>
+        </w:tabs>
+        <w:ind w:left="4320" w:hanging="360"/>
+      </w:pPr>
+    </w:lvl>
+    <w:lvl w:ilvl="6" w:tentative="1">
+      <w:start w:val="1"/>
+      <w:numFmt w:val="decimal"/>
+      <w:lvlText w:val="%7."/>
+      <w:lvlJc w:val="left"/>
+      <w:pPr>
+        <w:tabs>
+          <w:tab w:val="num" w:pos="5040"/>
+        </w:tabs>
+        <w:ind w:left="5040" w:hanging="360"/>
+      </w:pPr>
+    </w:lvl>
+    <w:lvl w:ilvl="7" w:tentative="1">
+      <w:start w:val="1"/>
+      <w:numFmt w:val="decimal"/>
+      <w:lvlText w:val="%8."/>
+      <w:lvlJc w:val="left"/>
+      <w:pPr>
+        <w:tabs>
+          <w:tab w:val="num" w:pos="5760"/>
+        </w:tabs>
+        <w:ind w:left="5760" w:hanging="360"/>
+      </w:pPr>
+    </w:lvl>
+    <w:lvl w:ilvl="8" w:tentative="1">
+      <w:start w:val="1"/>
+      <w:numFmt w:val="decimal"/>
+      <w:lvlText w:val="%9."/>
+      <w:lvlJc w:val="left"/>
+      <w:pPr>
+        <w:tabs>
+          <w:tab w:val="num" w:pos="6480"/>
+        </w:tabs>
+        <w:ind w:left="6480" w:hanging="360"/>
+      </w:pPr>
+    </w:lvl>
+  </w:abstractNum>
+  <w:abstractNum w:abstractNumId="6" w15:restartNumberingAfterBreak="0">
     <w:nsid w:val="3D4D06BB"/>
     <w:multiLevelType w:val="multilevel"/>
     <w:tmpl w:val="BFC45E38"/>
@@ -9411,7 +10586,7 @@
       </w:rPr>
     </w:lvl>
   </w:abstractNum>
-  <w:abstractNum w:abstractNumId="6" w15:restartNumberingAfterBreak="0">
+  <w:abstractNum w:abstractNumId="7" w15:restartNumberingAfterBreak="0">
     <w:nsid w:val="425217AB"/>
     <w:multiLevelType w:val="multilevel"/>
     <w:tmpl w:val="51C46184"/>
@@ -9560,7 +10735,7 @@
       </w:rPr>
     </w:lvl>
   </w:abstractNum>
-  <w:abstractNum w:abstractNumId="7" w15:restartNumberingAfterBreak="0">
+  <w:abstractNum w:abstractNumId="8" w15:restartNumberingAfterBreak="0">
     <w:nsid w:val="55850CE9"/>
     <w:multiLevelType w:val="multilevel"/>
     <w:tmpl w:val="2E721EEA"/>
@@ -9678,7 +10853,7 @@
       </w:rPr>
     </w:lvl>
   </w:abstractNum>
-  <w:abstractNum w:abstractNumId="8" w15:restartNumberingAfterBreak="0">
+  <w:abstractNum w:abstractNumId="9" w15:restartNumberingAfterBreak="0">
     <w:nsid w:val="688F0BCF"/>
     <w:multiLevelType w:val="multilevel"/>
     <w:tmpl w:val="5E067E48"/>
@@ -9792,7 +10967,7 @@
       </w:rPr>
     </w:lvl>
   </w:abstractNum>
-  <w:abstractNum w:abstractNumId="9" w15:restartNumberingAfterBreak="0">
+  <w:abstractNum w:abstractNumId="10" w15:restartNumberingAfterBreak="0">
     <w:nsid w:val="6F17027E"/>
     <w:multiLevelType w:val="multilevel"/>
     <w:tmpl w:val="B37C0C38"/>
@@ -9941,7 +11116,7 @@
       </w:rPr>
     </w:lvl>
   </w:abstractNum>
-  <w:abstractNum w:abstractNumId="10" w15:restartNumberingAfterBreak="0">
+  <w:abstractNum w:abstractNumId="11" w15:restartNumberingAfterBreak="0">
     <w:nsid w:val="75F51BC2"/>
     <w:multiLevelType w:val="hybridMultilevel"/>
     <w:tmpl w:val="978A16A0"/>
@@ -10053,7 +11228,7 @@
       </w:rPr>
     </w:lvl>
   </w:abstractNum>
-  <w:abstractNum w:abstractNumId="11" w15:restartNumberingAfterBreak="0">
+  <w:abstractNum w:abstractNumId="12" w15:restartNumberingAfterBreak="0">
     <w:nsid w:val="7742759A"/>
     <w:multiLevelType w:val="multilevel"/>
     <w:tmpl w:val="B23C594A"/>
@@ -10203,16 +11378,16 @@
     </w:lvl>
   </w:abstractNum>
   <w:num w:numId="1">
-    <w:abstractNumId w:val="8"/>
+    <w:abstractNumId w:val="9"/>
   </w:num>
   <w:num w:numId="2">
     <w:abstractNumId w:val="1"/>
   </w:num>
   <w:num w:numId="3">
-    <w:abstractNumId w:val="7"/>
+    <w:abstractNumId w:val="8"/>
   </w:num>
   <w:num w:numId="4">
-    <w:abstractNumId w:val="7"/>
+    <w:abstractNumId w:val="8"/>
     <w:lvlOverride w:ilvl="0">
       <w:startOverride w:val="1"/>
     </w:lvlOverride>
@@ -10242,31 +11417,34 @@
     </w:lvlOverride>
   </w:num>
   <w:num w:numId="5">
-    <w:abstractNumId w:val="10"/>
+    <w:abstractNumId w:val="11"/>
   </w:num>
   <w:num w:numId="6">
     <w:abstractNumId w:val="3"/>
   </w:num>
   <w:num w:numId="7">
-    <w:abstractNumId w:val="11"/>
+    <w:abstractNumId w:val="12"/>
   </w:num>
   <w:num w:numId="8">
-    <w:abstractNumId w:val="9"/>
+    <w:abstractNumId w:val="10"/>
   </w:num>
   <w:num w:numId="9">
     <w:abstractNumId w:val="2"/>
   </w:num>
   <w:num w:numId="10">
-    <w:abstractNumId w:val="6"/>
+    <w:abstractNumId w:val="7"/>
   </w:num>
   <w:num w:numId="11">
-    <w:abstractNumId w:val="5"/>
+    <w:abstractNumId w:val="6"/>
   </w:num>
   <w:num w:numId="12">
     <w:abstractNumId w:val="0"/>
   </w:num>
   <w:num w:numId="13">
     <w:abstractNumId w:val="4"/>
+  </w:num>
+  <w:num w:numId="14">
+    <w:abstractNumId w:val="5"/>
   </w:num>
   <w:numIdMacAtCleanup w:val="4"/>
 </w:numbering>

</xml_diff>

<commit_message>
fix ligne de commande and feat pdf
</commit_message>
<xml_diff>
--- a/11 Ligne de commande Linux.docx
+++ b/11 Ligne de commande Linux.docx
@@ -5664,7 +5664,7 @@
         <w:pStyle w:val="Titre3"/>
       </w:pPr>
       <w:r>
-        <w:t>Affichage</w:t>
+        <w:t>Divers</w:t>
       </w:r>
     </w:p>
     <w:p>
@@ -6201,6 +6201,359 @@
           <w:bCs/>
           <w:szCs w:val="24"/>
         </w:rPr>
+        <w:t>Afficher les lignes uniques dans un fichier</w:t>
+      </w:r>
+      <w:r>
+        <w:rPr>
+          <w:b/>
+          <w:bCs/>
+          <w:szCs w:val="24"/>
+        </w:rPr>
+        <w:t> :</w:t>
+      </w:r>
+      <w:r>
+        <w:rPr>
+          <w:szCs w:val="24"/>
+        </w:rPr>
+        <w:t xml:space="preserve"> </w:t>
+      </w:r>
+      <w:r>
+        <w:rPr>
+          <w:szCs w:val="24"/>
+        </w:rPr>
+        <w:t>cat</w:t>
+      </w:r>
+      <w:r>
+        <w:rPr>
+          <w:szCs w:val="24"/>
+        </w:rPr>
+        <w:t xml:space="preserve"> </w:t>
+      </w:r>
+      <w:r>
+        <w:rPr>
+          <w:color w:val="808080" w:themeColor="background1" w:themeShade="80"/>
+          <w:szCs w:val="24"/>
+        </w:rPr>
+        <w:t>fichier</w:t>
+      </w:r>
+      <w:r>
+        <w:rPr>
+          <w:szCs w:val="24"/>
+        </w:rPr>
+        <w:t xml:space="preserve"> </w:t>
+      </w:r>
+      <w:r>
+        <w:rPr>
+          <w:szCs w:val="24"/>
+        </w:rPr>
+        <w:t>| u</w:t>
+      </w:r>
+      <w:r>
+        <w:rPr>
+          <w:szCs w:val="24"/>
+        </w:rPr>
+        <w:t>niq</w:t>
+      </w:r>
+    </w:p>
+    <w:p>
+      <w:pPr>
+        <w:rPr>
+          <w:szCs w:val="24"/>
+        </w:rPr>
+      </w:pPr>
+      <w:r>
+        <w:rPr>
+          <w:szCs w:val="24"/>
+        </w:rPr>
+        <w:t xml:space="preserve">• </w:t>
+      </w:r>
+      <w:r>
+        <w:rPr>
+          <w:b/>
+          <w:bCs/>
+          <w:szCs w:val="24"/>
+        </w:rPr>
+        <w:t>Exécuter une commande et rediriger sa sortie vers un fichier</w:t>
+      </w:r>
+      <w:r>
+        <w:rPr>
+          <w:b/>
+          <w:bCs/>
+          <w:szCs w:val="24"/>
+        </w:rPr>
+        <w:t> :</w:t>
+      </w:r>
+      <w:r>
+        <w:rPr>
+          <w:szCs w:val="24"/>
+        </w:rPr>
+        <w:t xml:space="preserve"> </w:t>
+      </w:r>
+      <w:r>
+        <w:rPr>
+          <w:color w:val="808080" w:themeColor="background1" w:themeShade="80"/>
+          <w:szCs w:val="24"/>
+        </w:rPr>
+        <w:t>commande</w:t>
+      </w:r>
+      <w:r>
+        <w:rPr>
+          <w:szCs w:val="24"/>
+        </w:rPr>
+        <w:t xml:space="preserve"> | </w:t>
+      </w:r>
+      <w:r>
+        <w:rPr>
+          <w:szCs w:val="24"/>
+        </w:rPr>
+        <w:t xml:space="preserve">tee </w:t>
+      </w:r>
+      <w:r>
+        <w:rPr>
+          <w:color w:val="808080" w:themeColor="background1" w:themeShade="80"/>
+          <w:szCs w:val="24"/>
+        </w:rPr>
+        <w:t>fichier</w:t>
+      </w:r>
+    </w:p>
+    <w:p>
+      <w:pPr>
+        <w:rPr>
+          <w:szCs w:val="24"/>
+        </w:rPr>
+      </w:pPr>
+      <w:r>
+        <w:rPr>
+          <w:szCs w:val="24"/>
+        </w:rPr>
+        <w:t xml:space="preserve">• </w:t>
+      </w:r>
+      <w:r>
+        <w:rPr>
+          <w:b/>
+          <w:bCs/>
+          <w:szCs w:val="24"/>
+        </w:rPr>
+        <w:t>Trier les lignes d’un fichier :</w:t>
+      </w:r>
+      <w:r>
+        <w:rPr>
+          <w:szCs w:val="24"/>
+        </w:rPr>
+        <w:t xml:space="preserve"> sort </w:t>
+      </w:r>
+      <w:r>
+        <w:rPr>
+          <w:color w:val="808080" w:themeColor="background1" w:themeShade="80"/>
+          <w:szCs w:val="24"/>
+        </w:rPr>
+        <w:t>fichier</w:t>
+      </w:r>
+    </w:p>
+    <w:p>
+      <w:pPr>
+        <w:rPr>
+          <w:color w:val="808080" w:themeColor="background1" w:themeShade="80"/>
+          <w:szCs w:val="24"/>
+        </w:rPr>
+      </w:pPr>
+      <w:r>
+        <w:rPr>
+          <w:szCs w:val="24"/>
+        </w:rPr>
+        <w:t xml:space="preserve">• </w:t>
+      </w:r>
+      <w:r>
+        <w:rPr>
+          <w:b/>
+          <w:bCs/>
+          <w:szCs w:val="24"/>
+        </w:rPr>
+        <w:t>Trier les lignes d’un fichier de façon alphabétique :</w:t>
+      </w:r>
+      <w:r>
+        <w:rPr>
+          <w:szCs w:val="24"/>
+        </w:rPr>
+        <w:t xml:space="preserve"> sort -d </w:t>
+      </w:r>
+      <w:r>
+        <w:rPr>
+          <w:color w:val="808080" w:themeColor="background1" w:themeShade="80"/>
+          <w:szCs w:val="24"/>
+        </w:rPr>
+        <w:t>fichier</w:t>
+      </w:r>
+    </w:p>
+    <w:p>
+      <w:pPr>
+        <w:rPr>
+          <w:szCs w:val="24"/>
+        </w:rPr>
+      </w:pPr>
+    </w:p>
+    <w:p>
+      <w:pPr>
+        <w:pStyle w:val="Titre3"/>
+      </w:pPr>
+      <w:r>
+        <w:t>Wc</w:t>
+      </w:r>
+    </w:p>
+    <w:p>
+      <w:pPr>
+        <w:rPr>
+          <w:szCs w:val="24"/>
+        </w:rPr>
+      </w:pPr>
+      <w:r>
+        <w:rPr>
+          <w:szCs w:val="24"/>
+        </w:rPr>
+        <w:t xml:space="preserve">• </w:t>
+      </w:r>
+      <w:r>
+        <w:rPr>
+          <w:b/>
+          <w:bCs/>
+          <w:szCs w:val="24"/>
+        </w:rPr>
+        <w:t>Afficher le nombre de lignes d’un fichier :</w:t>
+      </w:r>
+      <w:r>
+        <w:rPr>
+          <w:szCs w:val="24"/>
+        </w:rPr>
+        <w:t xml:space="preserve"> wc -l </w:t>
+      </w:r>
+      <w:r>
+        <w:rPr>
+          <w:color w:val="808080" w:themeColor="background1" w:themeShade="80"/>
+          <w:szCs w:val="24"/>
+        </w:rPr>
+        <w:t>fichier</w:t>
+      </w:r>
+    </w:p>
+    <w:p>
+      <w:pPr>
+        <w:rPr>
+          <w:szCs w:val="24"/>
+        </w:rPr>
+      </w:pPr>
+      <w:r>
+        <w:rPr>
+          <w:szCs w:val="24"/>
+        </w:rPr>
+        <w:t xml:space="preserve">• </w:t>
+      </w:r>
+      <w:r>
+        <w:rPr>
+          <w:b/>
+          <w:bCs/>
+          <w:szCs w:val="24"/>
+        </w:rPr>
+        <w:t>Afficher le nombre de mots d’un fichier :</w:t>
+      </w:r>
+      <w:r>
+        <w:rPr>
+          <w:szCs w:val="24"/>
+        </w:rPr>
+        <w:t xml:space="preserve"> wc -w </w:t>
+      </w:r>
+      <w:r>
+        <w:rPr>
+          <w:color w:val="808080" w:themeColor="background1" w:themeShade="80"/>
+          <w:szCs w:val="24"/>
+        </w:rPr>
+        <w:t>fichier</w:t>
+      </w:r>
+    </w:p>
+    <w:p>
+      <w:pPr>
+        <w:rPr>
+          <w:szCs w:val="24"/>
+        </w:rPr>
+      </w:pPr>
+      <w:r>
+        <w:rPr>
+          <w:szCs w:val="24"/>
+        </w:rPr>
+        <w:t xml:space="preserve">• </w:t>
+      </w:r>
+      <w:r>
+        <w:rPr>
+          <w:b/>
+          <w:bCs/>
+          <w:szCs w:val="24"/>
+        </w:rPr>
+        <w:t>Afficher le nombre de ligne d’un fichier contenant un mot :</w:t>
+      </w:r>
+      <w:r>
+        <w:rPr>
+          <w:szCs w:val="24"/>
+        </w:rPr>
+        <w:t xml:space="preserve"> grep '</w:t>
+      </w:r>
+      <w:r>
+        <w:rPr>
+          <w:color w:val="808080" w:themeColor="background1" w:themeShade="80"/>
+          <w:szCs w:val="24"/>
+        </w:rPr>
+        <w:t>mot</w:t>
+      </w:r>
+      <w:r>
+        <w:rPr>
+          <w:szCs w:val="24"/>
+        </w:rPr>
+        <w:t xml:space="preserve">' </w:t>
+      </w:r>
+      <w:r>
+        <w:rPr>
+          <w:color w:val="808080" w:themeColor="background1" w:themeShade="80"/>
+          <w:szCs w:val="24"/>
+        </w:rPr>
+        <w:t>fichier</w:t>
+      </w:r>
+      <w:r>
+        <w:rPr>
+          <w:szCs w:val="24"/>
+        </w:rPr>
+        <w:t xml:space="preserve"> | wc -l</w:t>
+      </w:r>
+    </w:p>
+    <w:p>
+      <w:pPr>
+        <w:rPr>
+          <w:szCs w:val="24"/>
+        </w:rPr>
+      </w:pPr>
+    </w:p>
+    <w:p>
+      <w:pPr>
+        <w:pStyle w:val="Titre3"/>
+      </w:pPr>
+      <w:r>
+        <w:t>Cut</w:t>
+      </w:r>
+    </w:p>
+    <w:p>
+      <w:pPr>
+        <w:rPr>
+          <w:szCs w:val="24"/>
+        </w:rPr>
+      </w:pPr>
+      <w:r>
+        <w:rPr>
+          <w:szCs w:val="24"/>
+        </w:rPr>
+        <w:t xml:space="preserve">• </w:t>
+      </w:r>
+      <w:r>
+        <w:rPr>
+          <w:b/>
+          <w:bCs/>
+          <w:szCs w:val="24"/>
+        </w:rPr>
         <w:t xml:space="preserve">Afficher </w:t>
       </w:r>
       <w:r>
@@ -6209,54 +6562,356 @@
           <w:bCs/>
           <w:szCs w:val="24"/>
         </w:rPr>
-        <w:t>le nombre de caractères, mots et lignes lus :</w:t>
-      </w:r>
-      <w:r>
-        <w:rPr>
-          <w:szCs w:val="24"/>
-        </w:rPr>
-        <w:t xml:space="preserve"> wc (</w:t>
-      </w:r>
-      <w:r>
-        <w:rPr>
-          <w:i/>
-          <w:iCs/>
-          <w:szCs w:val="24"/>
-        </w:rPr>
-        <w:t>voir syntaxe</w:t>
-      </w:r>
-      <w:r>
-        <w:rPr>
+        <w:t xml:space="preserve">les caractères de la position x à y de chaque ligne du fichier : </w:t>
+      </w:r>
+      <w:r>
+        <w:rPr>
+          <w:szCs w:val="24"/>
+        </w:rPr>
+        <w:t xml:space="preserve">cut -c </w:t>
+      </w:r>
+      <w:r>
+        <w:rPr>
+          <w:color w:val="808080" w:themeColor="background1" w:themeShade="80"/>
+          <w:szCs w:val="24"/>
+        </w:rPr>
+        <w:t>x</w:t>
+      </w:r>
+      <w:r>
+        <w:rPr>
+          <w:szCs w:val="24"/>
+        </w:rPr>
+        <w:t>-</w:t>
+      </w:r>
+      <w:r>
+        <w:rPr>
+          <w:color w:val="808080" w:themeColor="background1" w:themeShade="80"/>
+          <w:szCs w:val="24"/>
+        </w:rPr>
+        <w:t>y</w:t>
+      </w:r>
+      <w:r>
+        <w:rPr>
+          <w:szCs w:val="24"/>
+        </w:rPr>
+        <w:t xml:space="preserve"> </w:t>
+      </w:r>
+      <w:r>
+        <w:rPr>
+          <w:color w:val="808080" w:themeColor="background1" w:themeShade="80"/>
+          <w:szCs w:val="24"/>
+        </w:rPr>
+        <w:t>fichier</w:t>
+      </w:r>
+    </w:p>
+    <w:p>
+      <w:pPr>
+        <w:jc w:val="left"/>
+        <w:rPr>
+          <w:color w:val="808080" w:themeColor="background1" w:themeShade="80"/>
+          <w:szCs w:val="24"/>
+        </w:rPr>
+      </w:pPr>
+      <w:r>
+        <w:rPr>
+          <w:szCs w:val="24"/>
+        </w:rPr>
+        <w:t>•</w:t>
+      </w:r>
+      <w:r>
+        <w:rPr>
+          <w:szCs w:val="24"/>
+        </w:rPr>
+        <w:t xml:space="preserve"> </w:t>
+      </w:r>
+      <w:r>
+        <w:rPr>
+          <w:b/>
+          <w:bCs/>
+          <w:szCs w:val="24"/>
+        </w:rPr>
+        <w:t>Afficher</w:t>
+      </w:r>
+      <w:r>
+        <w:rPr>
+          <w:b/>
+          <w:bCs/>
+          <w:szCs w:val="24"/>
+        </w:rPr>
+        <w:t xml:space="preserve"> les colonnes x et y d’un fichier délimité par un espace comme séparateur de champ : </w:t>
+      </w:r>
+      <w:r>
+        <w:rPr>
+          <w:szCs w:val="24"/>
+        </w:rPr>
+        <w:t xml:space="preserve">cut -d ' ' -f </w:t>
+      </w:r>
+      <w:r>
+        <w:rPr>
+          <w:color w:val="808080" w:themeColor="background1" w:themeShade="80"/>
+          <w:szCs w:val="24"/>
+        </w:rPr>
+        <w:t>x</w:t>
+      </w:r>
+      <w:r>
+        <w:rPr>
+          <w:szCs w:val="24"/>
+        </w:rPr>
+        <w:t>,</w:t>
+      </w:r>
+      <w:r>
+        <w:rPr>
+          <w:color w:val="808080" w:themeColor="background1" w:themeShade="80"/>
+          <w:szCs w:val="24"/>
+        </w:rPr>
+        <w:t>y fichier</w:t>
+      </w:r>
+    </w:p>
+    <w:p>
+      <w:pPr>
+        <w:jc w:val="left"/>
+        <w:rPr>
+          <w:szCs w:val="24"/>
+        </w:rPr>
+      </w:pPr>
+      <w:r>
+        <w:rPr>
+          <w:szCs w:val="24"/>
+        </w:rPr>
+        <w:t>•</w:t>
+      </w:r>
+      <w:r>
+        <w:rPr>
+          <w:color w:val="808080" w:themeColor="background1" w:themeShade="80"/>
+          <w:szCs w:val="24"/>
+        </w:rPr>
+        <w:t xml:space="preserve"> </w:t>
+      </w:r>
+      <w:r>
+        <w:rPr>
+          <w:b/>
+          <w:bCs/>
+          <w:szCs w:val="24"/>
+        </w:rPr>
+        <w:t>Afficher</w:t>
+      </w:r>
+      <w:r>
+        <w:rPr>
+          <w:b/>
+          <w:bCs/>
+          <w:szCs w:val="24"/>
+        </w:rPr>
+        <w:t xml:space="preserve"> les mots à la x</w:t>
+      </w:r>
+      <w:r>
+        <w:rPr>
+          <w:b/>
+          <w:bCs/>
+          <w:szCs w:val="24"/>
+          <w:vertAlign w:val="superscript"/>
+        </w:rPr>
+        <w:t>ème</w:t>
+      </w:r>
+      <w:r>
+        <w:rPr>
+          <w:b/>
+          <w:bCs/>
+          <w:szCs w:val="24"/>
+        </w:rPr>
+        <w:t xml:space="preserve"> et y</w:t>
+      </w:r>
+      <w:r>
+        <w:rPr>
+          <w:b/>
+          <w:bCs/>
+          <w:szCs w:val="24"/>
+          <w:vertAlign w:val="superscript"/>
+        </w:rPr>
+        <w:t>ème</w:t>
+      </w:r>
+      <w:r>
+        <w:rPr>
+          <w:b/>
+          <w:bCs/>
+          <w:szCs w:val="24"/>
+        </w:rPr>
+        <w:t xml:space="preserve"> position</w:t>
+      </w:r>
+      <w:r>
+        <w:rPr>
+          <w:b/>
+          <w:bCs/>
+          <w:szCs w:val="24"/>
+        </w:rPr>
+        <w:t xml:space="preserve"> </w:t>
+      </w:r>
+      <w:r>
+        <w:rPr>
+          <w:b/>
+          <w:bCs/>
+          <w:szCs w:val="24"/>
+        </w:rPr>
+        <w:t>sur</w:t>
+      </w:r>
+      <w:r>
+        <w:rPr>
+          <w:b/>
+          <w:bCs/>
+          <w:szCs w:val="24"/>
+        </w:rPr>
+        <w:t xml:space="preserve"> chaque ligne</w:t>
+      </w:r>
+      <w:r>
+        <w:rPr>
+          <w:b/>
+          <w:bCs/>
+          <w:szCs w:val="24"/>
+        </w:rPr>
+        <w:t xml:space="preserve"> en supprimant les mots au milieu</w:t>
+      </w:r>
+      <w:r>
+        <w:rPr>
+          <w:b/>
+          <w:bCs/>
+          <w:szCs w:val="24"/>
+        </w:rPr>
+        <w:t xml:space="preserve"> d’un fichier :</w:t>
+      </w:r>
+      <w:r>
+        <w:rPr>
+          <w:szCs w:val="24"/>
+        </w:rPr>
+        <w:t xml:space="preserve"> cut -d ' ' -f </w:t>
+      </w:r>
+      <w:r>
+        <w:rPr>
+          <w:color w:val="808080" w:themeColor="background1" w:themeShade="80"/>
+          <w:szCs w:val="24"/>
+        </w:rPr>
+        <w:t>x</w:t>
+      </w:r>
+      <w:r>
+        <w:rPr>
+          <w:szCs w:val="24"/>
+        </w:rPr>
+        <w:t>,</w:t>
+      </w:r>
+      <w:r>
+        <w:rPr>
+          <w:color w:val="808080" w:themeColor="background1" w:themeShade="80"/>
+          <w:szCs w:val="24"/>
+        </w:rPr>
+        <w:t>y</w:t>
+      </w:r>
+      <w:r>
+        <w:rPr>
+          <w:szCs w:val="24"/>
+        </w:rPr>
+        <w:t xml:space="preserve">- </w:t>
+      </w:r>
+      <w:r>
+        <w:rPr>
+          <w:color w:val="808080" w:themeColor="background1" w:themeShade="80"/>
+          <w:szCs w:val="24"/>
+        </w:rPr>
+        <w:t>fichier</w:t>
+      </w:r>
+    </w:p>
+    <w:p>
+      <w:pPr>
+        <w:jc w:val="left"/>
+        <w:rPr>
+          <w:szCs w:val="24"/>
+        </w:rPr>
+      </w:pPr>
+    </w:p>
+    <w:p>
+      <w:pPr>
+        <w:pStyle w:val="Titre3"/>
+      </w:pPr>
+      <w:r>
+        <w:lastRenderedPageBreak/>
+        <w:t>Tr</w:t>
+      </w:r>
+    </w:p>
+    <w:p>
+      <w:pPr>
+        <w:jc w:val="left"/>
+        <w:rPr>
+          <w:szCs w:val="24"/>
+        </w:rPr>
+      </w:pPr>
+      <w:r>
+        <w:rPr>
+          <w:szCs w:val="24"/>
+        </w:rPr>
+        <w:t xml:space="preserve">• </w:t>
+      </w:r>
+      <w:r>
+        <w:rPr>
+          <w:b/>
+          <w:bCs/>
+          <w:szCs w:val="24"/>
+        </w:rPr>
+        <w:t>Remplacer un(des) caractères par un(des) autre(s) dans un fichier :</w:t>
+      </w:r>
+      <w:r>
+        <w:rPr>
+          <w:szCs w:val="24"/>
+        </w:rPr>
+        <w:t xml:space="preserve"> tr '</w:t>
+      </w:r>
+      <w:r>
+        <w:rPr>
+          <w:color w:val="808080" w:themeColor="background1" w:themeShade="80"/>
+          <w:szCs w:val="24"/>
+        </w:rPr>
+        <w:t>caractère(s</w:t>
+      </w:r>
+      <w:r>
+        <w:rPr>
+          <w:color w:val="808080" w:themeColor="background1" w:themeShade="80"/>
           <w:szCs w:val="24"/>
         </w:rPr>
         <w:t>)</w:t>
       </w:r>
-    </w:p>
-    <w:p>
-      <w:pPr>
-        <w:rPr>
-          <w:szCs w:val="24"/>
-        </w:rPr>
-      </w:pPr>
-      <w:r>
-        <w:rPr>
-          <w:szCs w:val="24"/>
-        </w:rPr>
-        <w:t xml:space="preserve">• </w:t>
-      </w:r>
-      <w:r>
-        <w:rPr>
-          <w:b/>
-          <w:bCs/>
-          <w:szCs w:val="24"/>
-        </w:rPr>
-        <w:t>Afficher le nombre de lignes d’un fichier :</w:t>
-      </w:r>
-      <w:r>
-        <w:rPr>
-          <w:szCs w:val="24"/>
-        </w:rPr>
-        <w:t xml:space="preserve"> wc -l </w:t>
+      <w:r>
+        <w:rPr>
+          <w:szCs w:val="24"/>
+        </w:rPr>
+        <w:t>'</w:t>
+      </w:r>
+      <w:r>
+        <w:rPr>
+          <w:szCs w:val="24"/>
+        </w:rPr>
+        <w:t> </w:t>
+      </w:r>
+      <w:r>
+        <w:rPr>
+          <w:szCs w:val="24"/>
+        </w:rPr>
+        <w:t>'</w:t>
+      </w:r>
+      <w:r>
+        <w:rPr>
+          <w:color w:val="808080" w:themeColor="background1" w:themeShade="80"/>
+          <w:szCs w:val="24"/>
+        </w:rPr>
+        <w:t>remplace</w:t>
+      </w:r>
+      <w:r>
+        <w:rPr>
+          <w:color w:val="808080" w:themeColor="background1" w:themeShade="80"/>
+          <w:szCs w:val="24"/>
+        </w:rPr>
+        <w:t>ment</w:t>
+      </w:r>
+      <w:r>
+        <w:rPr>
+          <w:szCs w:val="24"/>
+        </w:rPr>
+        <w:t xml:space="preserve">' &lt; </w:t>
       </w:r>
       <w:r>
         <w:rPr>
@@ -6284,13 +6939,26 @@
           <w:bCs/>
           <w:szCs w:val="24"/>
         </w:rPr>
-        <w:t>Afficher le nombre de mots d’un fichier :</w:t>
-      </w:r>
-      <w:r>
-        <w:rPr>
-          <w:szCs w:val="24"/>
-        </w:rPr>
-        <w:t xml:space="preserve"> wc -w </w:t>
+        <w:t>Supprimer un(des) caractère(s) dans un fichier :</w:t>
+      </w:r>
+      <w:r>
+        <w:rPr>
+          <w:szCs w:val="24"/>
+        </w:rPr>
+        <w:t xml:space="preserve"> tr -s '</w:t>
+      </w:r>
+      <w:r>
+        <w:rPr>
+          <w:color w:val="808080" w:themeColor="background1" w:themeShade="80"/>
+          <w:szCs w:val="24"/>
+        </w:rPr>
+        <w:t>caractère(s)</w:t>
+      </w:r>
+      <w:r>
+        <w:rPr>
+          <w:szCs w:val="24"/>
+        </w:rPr>
+        <w:t xml:space="preserve">' &lt; </w:t>
       </w:r>
       <w:r>
         <w:rPr>
@@ -6303,28 +6971,197 @@
     <w:p>
       <w:pPr>
         <w:rPr>
-          <w:szCs w:val="24"/>
-        </w:rPr>
-      </w:pPr>
-      <w:r>
-        <w:rPr>
-          <w:szCs w:val="24"/>
-        </w:rPr>
-        <w:t xml:space="preserve">• </w:t>
-      </w:r>
-      <w:r>
-        <w:rPr>
-          <w:b/>
-          <w:bCs/>
-          <w:szCs w:val="24"/>
-        </w:rPr>
-        <w:t>Afficher le nombre de ligne d’un fichier contenant un mot :</w:t>
-      </w:r>
-      <w:r>
-        <w:rPr>
-          <w:szCs w:val="24"/>
-        </w:rPr>
-        <w:t xml:space="preserve"> grep '</w:t>
+          <w:color w:val="808080" w:themeColor="background1" w:themeShade="80"/>
+          <w:szCs w:val="24"/>
+        </w:rPr>
+      </w:pPr>
+      <w:r>
+        <w:rPr>
+          <w:szCs w:val="24"/>
+        </w:rPr>
+        <w:t xml:space="preserve">• </w:t>
+      </w:r>
+      <w:r>
+        <w:rPr>
+          <w:b/>
+          <w:bCs/>
+          <w:szCs w:val="24"/>
+        </w:rPr>
+        <w:t xml:space="preserve">Supprimer les chiffres dans un fichier : </w:t>
+      </w:r>
+      <w:r>
+        <w:rPr>
+          <w:szCs w:val="24"/>
+        </w:rPr>
+        <w:t xml:space="preserve">tr -d [0-9] &lt; </w:t>
+      </w:r>
+      <w:r>
+        <w:rPr>
+          <w:color w:val="808080" w:themeColor="background1" w:themeShade="80"/>
+          <w:szCs w:val="24"/>
+        </w:rPr>
+        <w:t>fichier</w:t>
+      </w:r>
+      <w:r>
+        <w:rPr>
+          <w:szCs w:val="24"/>
+        </w:rPr>
+        <w:t xml:space="preserve">, sed 's/[0-9]*//g' </w:t>
+      </w:r>
+      <w:r>
+        <w:rPr>
+          <w:color w:val="808080" w:themeColor="background1" w:themeShade="80"/>
+          <w:szCs w:val="24"/>
+        </w:rPr>
+        <w:t>fichier</w:t>
+      </w:r>
+    </w:p>
+    <w:p/>
+    <w:p>
+      <w:pPr>
+        <w:pStyle w:val="Titre3"/>
+      </w:pPr>
+      <w:r>
+        <w:t>Sed</w:t>
+      </w:r>
+    </w:p>
+    <w:p>
+      <w:pPr>
+        <w:jc w:val="left"/>
+        <w:rPr>
+          <w:szCs w:val="24"/>
+        </w:rPr>
+      </w:pPr>
+      <w:r>
+        <w:rPr>
+          <w:szCs w:val="24"/>
+        </w:rPr>
+        <w:t xml:space="preserve">• </w:t>
+      </w:r>
+      <w:r>
+        <w:rPr>
+          <w:b/>
+          <w:bCs/>
+          <w:szCs w:val="24"/>
+        </w:rPr>
+        <w:t>Éditer le texte d’un fichier :</w:t>
+      </w:r>
+      <w:r>
+        <w:rPr>
+          <w:szCs w:val="24"/>
+        </w:rPr>
+        <w:t xml:space="preserve"> sed</w:t>
+      </w:r>
+      <w:r>
+        <w:rPr>
+          <w:szCs w:val="24"/>
+        </w:rPr>
+        <w:t xml:space="preserve"> -i</w:t>
+      </w:r>
+      <w:r>
+        <w:rPr>
+          <w:szCs w:val="24"/>
+        </w:rPr>
+        <w:t xml:space="preserve"> </w:t>
+      </w:r>
+      <w:r>
+        <w:rPr>
+          <w:szCs w:val="24"/>
+        </w:rPr>
+        <w:t>'s</w:t>
+      </w:r>
+      <w:r>
+        <w:rPr>
+          <w:szCs w:val="24"/>
+        </w:rPr>
+        <w:t>/</w:t>
+      </w:r>
+      <w:r>
+        <w:rPr>
+          <w:color w:val="808080" w:themeColor="background1" w:themeShade="80"/>
+          <w:szCs w:val="24"/>
+        </w:rPr>
+        <w:t>texte_a_remplacer</w:t>
+      </w:r>
+      <w:r>
+        <w:rPr>
+          <w:szCs w:val="24"/>
+        </w:rPr>
+        <w:t>/</w:t>
+      </w:r>
+      <w:r>
+        <w:rPr>
+          <w:color w:val="808080" w:themeColor="background1" w:themeShade="80"/>
+          <w:szCs w:val="24"/>
+        </w:rPr>
+        <w:t>nouveau_texte</w:t>
+      </w:r>
+      <w:r>
+        <w:rPr>
+          <w:szCs w:val="24"/>
+        </w:rPr>
+        <w:t xml:space="preserve">/g' </w:t>
+      </w:r>
+      <w:r>
+        <w:rPr>
+          <w:color w:val="808080" w:themeColor="background1" w:themeShade="80"/>
+          <w:szCs w:val="24"/>
+        </w:rPr>
+        <w:t>fichier</w:t>
+      </w:r>
+    </w:p>
+    <w:p>
+      <w:pPr>
+        <w:jc w:val="left"/>
+        <w:rPr>
+          <w:szCs w:val="24"/>
+        </w:rPr>
+      </w:pPr>
+      <w:r>
+        <w:rPr>
+          <w:szCs w:val="24"/>
+        </w:rPr>
+        <w:t xml:space="preserve">• </w:t>
+      </w:r>
+      <w:r>
+        <w:rPr>
+          <w:b/>
+          <w:bCs/>
+          <w:szCs w:val="24"/>
+        </w:rPr>
+        <w:t>Remplacer un mot par un autre dans un fichier</w:t>
+      </w:r>
+      <w:r>
+        <w:rPr>
+          <w:b/>
+          <w:bCs/>
+          <w:szCs w:val="24"/>
+        </w:rPr>
+        <w:t> :</w:t>
+      </w:r>
+      <w:r>
+        <w:rPr>
+          <w:szCs w:val="24"/>
+        </w:rPr>
+        <w:t xml:space="preserve"> sed</w:t>
+      </w:r>
+      <w:r>
+        <w:rPr>
+          <w:szCs w:val="24"/>
+        </w:rPr>
+        <w:t> </w:t>
+      </w:r>
+      <w:r>
+        <w:rPr>
+          <w:szCs w:val="24"/>
+        </w:rPr>
+        <w:t>'s/</w:t>
+      </w:r>
+      <w:r>
+        <w:rPr>
+          <w:szCs w:val="24"/>
+        </w:rPr>
+        <w:t> </w:t>
       </w:r>
       <w:r>
         <w:rPr>
@@ -6337,7 +7174,32 @@
         <w:rPr>
           <w:szCs w:val="24"/>
         </w:rPr>
-        <w:t xml:space="preserve">' </w:t>
+        <w:t> </w:t>
+      </w:r>
+      <w:r>
+        <w:rPr>
+          <w:szCs w:val="24"/>
+        </w:rPr>
+        <w:t>/</w:t>
+      </w:r>
+      <w:r>
+        <w:rPr>
+          <w:szCs w:val="24"/>
+        </w:rPr>
+        <w:t> </w:t>
+      </w:r>
+      <w:r>
+        <w:rPr>
+          <w:color w:val="808080" w:themeColor="background1" w:themeShade="80"/>
+          <w:szCs w:val="24"/>
+        </w:rPr>
+        <w:t>autre_mot</w:t>
+      </w:r>
+      <w:r>
+        <w:rPr>
+          <w:szCs w:val="24"/>
+        </w:rPr>
+        <w:t xml:space="preserve"> /g' </w:t>
       </w:r>
       <w:r>
         <w:rPr>
@@ -6346,11 +7208,39 @@
         </w:rPr>
         <w:t>fichier</w:t>
       </w:r>
-      <w:r>
-        <w:rPr>
-          <w:szCs w:val="24"/>
-        </w:rPr>
-        <w:t xml:space="preserve"> | wc -l</w:t>
+    </w:p>
+    <w:p>
+      <w:pPr>
+        <w:rPr>
+          <w:szCs w:val="24"/>
+        </w:rPr>
+      </w:pPr>
+      <w:r>
+        <w:rPr>
+          <w:szCs w:val="24"/>
+        </w:rPr>
+        <w:t xml:space="preserve">• </w:t>
+      </w:r>
+      <w:r>
+        <w:rPr>
+          <w:b/>
+          <w:bCs/>
+          <w:szCs w:val="24"/>
+        </w:rPr>
+        <w:t>Supprimer la dernière ligne d’un fichier :</w:t>
+      </w:r>
+      <w:r>
+        <w:rPr>
+          <w:szCs w:val="24"/>
+        </w:rPr>
+        <w:t xml:space="preserve"> sed '$d' </w:t>
+      </w:r>
+      <w:r>
+        <w:rPr>
+          <w:color w:val="808080" w:themeColor="background1" w:themeShade="80"/>
+          <w:szCs w:val="24"/>
+        </w:rPr>
+        <w:t>fichier</w:t>
       </w:r>
     </w:p>
     <w:p/>
@@ -6359,57 +7249,41 @@
         <w:pStyle w:val="Titre3"/>
       </w:pPr>
       <w:r>
-        <w:t>Découpages et concaténations</w:t>
-      </w:r>
-    </w:p>
-    <w:p>
-      <w:pPr>
-        <w:rPr>
-          <w:szCs w:val="24"/>
-        </w:rPr>
-      </w:pPr>
-      <w:r>
-        <w:rPr>
-          <w:szCs w:val="24"/>
-        </w:rPr>
-        <w:t xml:space="preserve">• </w:t>
-      </w:r>
-      <w:r>
-        <w:rPr>
-          <w:b/>
-          <w:bCs/>
-          <w:szCs w:val="24"/>
-        </w:rPr>
-        <w:t xml:space="preserve">Découper un fichier en plusieurs avec </w:t>
-      </w:r>
-      <w:r>
-        <w:rPr>
-          <w:b/>
-          <w:bCs/>
-          <w:szCs w:val="24"/>
-        </w:rPr>
-        <w:t>x</w:t>
-      </w:r>
-      <w:r>
-        <w:rPr>
-          <w:b/>
-          <w:bCs/>
-          <w:szCs w:val="24"/>
-        </w:rPr>
-        <w:t xml:space="preserve"> lignes par fichier :</w:t>
-      </w:r>
-      <w:r>
-        <w:rPr>
-          <w:szCs w:val="24"/>
-        </w:rPr>
-        <w:t xml:space="preserve"> split -l </w:t>
-      </w:r>
-      <w:r>
-        <w:rPr>
-          <w:color w:val="808080" w:themeColor="background1" w:themeShade="80"/>
-          <w:szCs w:val="24"/>
-        </w:rPr>
-        <w:t>x</w:t>
+        <w:t>Grep</w:t>
+      </w:r>
+    </w:p>
+    <w:p>
+      <w:pPr>
+        <w:rPr>
+          <w:szCs w:val="24"/>
+        </w:rPr>
+      </w:pPr>
+      <w:r>
+        <w:rPr>
+          <w:szCs w:val="24"/>
+        </w:rPr>
+        <w:t xml:space="preserve">• </w:t>
+      </w:r>
+      <w:r>
+        <w:rPr>
+          <w:b/>
+          <w:bCs/>
+          <w:szCs w:val="24"/>
+        </w:rPr>
+        <w:t>Mettre en évidence un mot dans un fichier :</w:t>
+      </w:r>
+      <w:r>
+        <w:rPr>
+          <w:szCs w:val="24"/>
+        </w:rPr>
+        <w:t xml:space="preserve"> grep </w:t>
+      </w:r>
+      <w:r>
+        <w:rPr>
+          <w:color w:val="808080" w:themeColor="background1" w:themeShade="80"/>
+          <w:szCs w:val="24"/>
+        </w:rPr>
+        <w:t>mot</w:t>
       </w:r>
       <w:r>
         <w:rPr>
@@ -6432,74 +7306,62 @@
       </w:r>
       <w:r>
         <w:rPr>
-          <w:color w:val="808080" w:themeColor="background1" w:themeShade="80"/>
-          <w:szCs w:val="24"/>
-        </w:rPr>
-        <w:t>nom_de_base_des_</w:t>
-      </w:r>
-      <w:r>
-        <w:rPr>
-          <w:color w:val="808080" w:themeColor="background1" w:themeShade="80"/>
-          <w:szCs w:val="24"/>
-        </w:rPr>
-        <w:t>sou</w:t>
-      </w:r>
-      <w:r>
-        <w:rPr>
-          <w:color w:val="808080" w:themeColor="background1" w:themeShade="80"/>
-          <w:szCs w:val="24"/>
-        </w:rPr>
-        <w:t>s_fichiers</w:t>
-      </w:r>
-    </w:p>
-    <w:p>
-      <w:pPr>
-        <w:rPr>
-          <w:szCs w:val="24"/>
-        </w:rPr>
-      </w:pPr>
-      <w:r>
-        <w:rPr>
-          <w:szCs w:val="24"/>
-        </w:rPr>
-        <w:t xml:space="preserve">• </w:t>
-      </w:r>
-      <w:r>
-        <w:rPr>
-          <w:b/>
-          <w:bCs/>
-          <w:szCs w:val="24"/>
-        </w:rPr>
-        <w:t xml:space="preserve">Découper un fichier en plusieurs avec </w:t>
-      </w:r>
-      <w:r>
-        <w:rPr>
-          <w:b/>
-          <w:bCs/>
-          <w:szCs w:val="24"/>
-        </w:rPr>
-        <w:t xml:space="preserve">x </w:t>
-      </w:r>
-      <w:r>
-        <w:rPr>
-          <w:b/>
-          <w:bCs/>
-          <w:szCs w:val="24"/>
-        </w:rPr>
-        <w:t>ko par fichier :</w:t>
-      </w:r>
-      <w:r>
-        <w:rPr>
-          <w:szCs w:val="24"/>
-        </w:rPr>
-        <w:t xml:space="preserve"> split -b </w:t>
-      </w:r>
-      <w:r>
-        <w:rPr>
-          <w:color w:val="808080" w:themeColor="background1" w:themeShade="80"/>
-          <w:szCs w:val="24"/>
-        </w:rPr>
-        <w:t>x</w:t>
+          <w:szCs w:val="24"/>
+        </w:rPr>
+        <w:t>--</w:t>
+      </w:r>
+      <w:r>
+        <w:rPr>
+          <w:szCs w:val="24"/>
+        </w:rPr>
+        <w:t>color</w:t>
+      </w:r>
+    </w:p>
+    <w:p>
+      <w:pPr>
+        <w:rPr>
+          <w:szCs w:val="24"/>
+        </w:rPr>
+      </w:pPr>
+      <w:r>
+        <w:rPr>
+          <w:szCs w:val="24"/>
+        </w:rPr>
+        <w:t xml:space="preserve">• </w:t>
+      </w:r>
+      <w:r>
+        <w:rPr>
+          <w:b/>
+          <w:bCs/>
+          <w:szCs w:val="24"/>
+        </w:rPr>
+        <w:t>Afficher les lignes d’un fichier contenant un modèle :</w:t>
+      </w:r>
+      <w:r>
+        <w:rPr>
+          <w:szCs w:val="24"/>
+        </w:rPr>
+        <w:t xml:space="preserve"> grep "</w:t>
+      </w:r>
+      <w:r>
+        <w:rPr>
+          <w:color w:val="808080" w:themeColor="background1" w:themeShade="80"/>
+          <w:szCs w:val="24"/>
+        </w:rPr>
+        <w:t>modèle</w:t>
+      </w:r>
+      <w:r>
+        <w:rPr>
+          <w:szCs w:val="24"/>
+        </w:rPr>
+        <w:t xml:space="preserve">" </w:t>
+      </w:r>
+      <w:r>
+        <w:rPr>
+          <w:color w:val="808080" w:themeColor="background1" w:themeShade="80"/>
+          <w:szCs w:val="24"/>
+        </w:rPr>
+        <w:t>fichier</w:t>
       </w:r>
       <w:r>
         <w:rPr>
@@ -6507,6 +7369,148 @@
         </w:rPr>
         <w:t xml:space="preserve"> </w:t>
       </w:r>
+    </w:p>
+    <w:p>
+      <w:pPr>
+        <w:rPr>
+          <w:szCs w:val="24"/>
+        </w:rPr>
+      </w:pPr>
+      <w:r>
+        <w:rPr>
+          <w:szCs w:val="24"/>
+        </w:rPr>
+        <w:t xml:space="preserve">• </w:t>
+      </w:r>
+      <w:r>
+        <w:rPr>
+          <w:b/>
+          <w:bCs/>
+          <w:szCs w:val="24"/>
+        </w:rPr>
+        <w:t xml:space="preserve">Afficher les lignes d’un fichier contenant </w:t>
+      </w:r>
+      <w:r>
+        <w:rPr>
+          <w:b/>
+          <w:bCs/>
+          <w:szCs w:val="24"/>
+        </w:rPr>
+        <w:t>un mo</w:t>
+      </w:r>
+      <w:r>
+        <w:rPr>
+          <w:b/>
+          <w:bCs/>
+          <w:szCs w:val="24"/>
+        </w:rPr>
+        <w:t>dèle</w:t>
+      </w:r>
+      <w:r>
+        <w:rPr>
+          <w:b/>
+          <w:bCs/>
+          <w:szCs w:val="24"/>
+        </w:rPr>
+        <w:t>1 ou un mo</w:t>
+      </w:r>
+      <w:r>
+        <w:rPr>
+          <w:b/>
+          <w:bCs/>
+          <w:szCs w:val="24"/>
+        </w:rPr>
+        <w:t>dèle</w:t>
+      </w:r>
+      <w:r>
+        <w:rPr>
+          <w:b/>
+          <w:bCs/>
+          <w:szCs w:val="24"/>
+        </w:rPr>
+        <w:t>2 </w:t>
+      </w:r>
+      <w:r>
+        <w:rPr>
+          <w:b/>
+          <w:bCs/>
+          <w:szCs w:val="24"/>
+        </w:rPr>
+        <w:t>:</w:t>
+      </w:r>
+      <w:r>
+        <w:rPr>
+          <w:szCs w:val="24"/>
+        </w:rPr>
+        <w:t xml:space="preserve"> grep</w:t>
+      </w:r>
+      <w:r>
+        <w:rPr>
+          <w:szCs w:val="24"/>
+        </w:rPr>
+        <w:t> </w:t>
+      </w:r>
+      <w:r>
+        <w:rPr>
+          <w:szCs w:val="24"/>
+        </w:rPr>
+        <w:t>"</w:t>
+      </w:r>
+      <w:r>
+        <w:rPr>
+          <w:color w:val="808080" w:themeColor="background1" w:themeShade="80"/>
+          <w:szCs w:val="24"/>
+        </w:rPr>
+        <w:t>mo</w:t>
+      </w:r>
+      <w:r>
+        <w:rPr>
+          <w:color w:val="808080" w:themeColor="background1" w:themeShade="80"/>
+          <w:szCs w:val="24"/>
+        </w:rPr>
+        <w:t>dèle</w:t>
+      </w:r>
+      <w:r>
+        <w:rPr>
+          <w:color w:val="808080" w:themeColor="background1" w:themeShade="80"/>
+          <w:szCs w:val="24"/>
+        </w:rPr>
+        <w:t>1</w:t>
+      </w:r>
+      <w:r>
+        <w:rPr>
+          <w:color w:val="000000" w:themeColor="text1"/>
+          <w:szCs w:val="24"/>
+        </w:rPr>
+        <w:t>\|</w:t>
+      </w:r>
+      <w:r>
+        <w:rPr>
+          <w:color w:val="808080" w:themeColor="background1" w:themeShade="80"/>
+          <w:szCs w:val="24"/>
+        </w:rPr>
+        <w:t>mo</w:t>
+      </w:r>
+      <w:r>
+        <w:rPr>
+          <w:color w:val="808080" w:themeColor="background1" w:themeShade="80"/>
+          <w:szCs w:val="24"/>
+        </w:rPr>
+        <w:t>dèle</w:t>
+      </w:r>
+      <w:r>
+        <w:rPr>
+          <w:color w:val="808080" w:themeColor="background1" w:themeShade="80"/>
+          <w:szCs w:val="24"/>
+        </w:rPr>
+        <w:t>2</w:t>
+      </w:r>
+      <w:r>
+        <w:rPr>
+          <w:szCs w:val="24"/>
+        </w:rPr>
+        <w:t xml:space="preserve">" </w:t>
+      </w:r>
       <w:r>
         <w:rPr>
           <w:color w:val="808080" w:themeColor="background1" w:themeShade="80"/>
@@ -6514,132 +7518,104 @@
         </w:rPr>
         <w:t>fichier</w:t>
       </w:r>
-      <w:r>
-        <w:rPr>
-          <w:szCs w:val="24"/>
-        </w:rPr>
-        <w:t xml:space="preserve"> </w:t>
-      </w:r>
-      <w:r>
-        <w:rPr>
-          <w:color w:val="808080" w:themeColor="background1" w:themeShade="80"/>
-          <w:szCs w:val="24"/>
-        </w:rPr>
-        <w:t>nom_de_base_des_</w:t>
-      </w:r>
-      <w:r>
-        <w:rPr>
-          <w:color w:val="808080" w:themeColor="background1" w:themeShade="80"/>
-          <w:szCs w:val="24"/>
-        </w:rPr>
-        <w:t>sou</w:t>
-      </w:r>
-      <w:r>
-        <w:rPr>
-          <w:color w:val="808080" w:themeColor="background1" w:themeShade="80"/>
-          <w:szCs w:val="24"/>
-        </w:rPr>
-        <w:t>s_fichiers</w:t>
-      </w:r>
-    </w:p>
-    <w:p>
-      <w:pPr>
-        <w:rPr>
-          <w:szCs w:val="24"/>
-        </w:rPr>
-      </w:pPr>
-      <w:r>
-        <w:rPr>
-          <w:szCs w:val="24"/>
-        </w:rPr>
-        <w:t xml:space="preserve">• </w:t>
-      </w:r>
-      <w:r>
-        <w:rPr>
-          <w:b/>
-          <w:bCs/>
-          <w:szCs w:val="24"/>
-        </w:rPr>
-        <w:t xml:space="preserve">Découper un fichier en </w:t>
-      </w:r>
-      <w:r>
-        <w:rPr>
-          <w:b/>
-          <w:bCs/>
-          <w:szCs w:val="24"/>
-        </w:rPr>
-        <w:t>x</w:t>
-      </w:r>
-      <w:r>
-        <w:rPr>
-          <w:b/>
-          <w:bCs/>
-          <w:szCs w:val="24"/>
-        </w:rPr>
-        <w:t xml:space="preserve"> </w:t>
-      </w:r>
-      <w:r>
-        <w:rPr>
-          <w:b/>
-          <w:bCs/>
-          <w:szCs w:val="24"/>
-        </w:rPr>
-        <w:t>sous-</w:t>
-      </w:r>
-      <w:r>
-        <w:rPr>
-          <w:b/>
-          <w:bCs/>
+    </w:p>
+    <w:p>
+      <w:pPr>
+        <w:rPr>
+          <w:szCs w:val="24"/>
+        </w:rPr>
+      </w:pPr>
+      <w:r>
+        <w:rPr>
+          <w:szCs w:val="24"/>
+        </w:rPr>
+        <w:t xml:space="preserve">• </w:t>
+      </w:r>
+      <w:r>
+        <w:rPr>
+          <w:b/>
+          <w:bCs/>
+          <w:szCs w:val="24"/>
+        </w:rPr>
+        <w:t>Afficher les lignes d’un fichier contenant un modèle sans prendre en compte la casse :</w:t>
+      </w:r>
+      <w:r>
+        <w:rPr>
+          <w:szCs w:val="24"/>
+        </w:rPr>
+        <w:t xml:space="preserve"> grep</w:t>
+      </w:r>
+      <w:r>
+        <w:rPr>
+          <w:szCs w:val="24"/>
+        </w:rPr>
+        <w:t> </w:t>
+      </w:r>
+      <w:r>
+        <w:rPr>
+          <w:szCs w:val="24"/>
+        </w:rPr>
+        <w:t>-i "</w:t>
+      </w:r>
+      <w:r>
+        <w:rPr>
+          <w:color w:val="808080" w:themeColor="background1" w:themeShade="80"/>
+          <w:szCs w:val="24"/>
+        </w:rPr>
+        <w:t>modèle</w:t>
+      </w:r>
+      <w:r>
+        <w:rPr>
+          <w:szCs w:val="24"/>
+        </w:rPr>
+        <w:t xml:space="preserve">" </w:t>
+      </w:r>
+      <w:r>
+        <w:rPr>
+          <w:color w:val="808080" w:themeColor="background1" w:themeShade="80"/>
           <w:szCs w:val="24"/>
         </w:rPr>
         <w:t>fichier</w:t>
       </w:r>
-      <w:r>
-        <w:rPr>
-          <w:b/>
-          <w:bCs/>
-          <w:szCs w:val="24"/>
-        </w:rPr>
-        <w:t>s</w:t>
-      </w:r>
-      <w:r>
-        <w:rPr>
-          <w:b/>
-          <w:bCs/>
-          <w:szCs w:val="24"/>
-        </w:rPr>
-        <w:t> :</w:t>
-      </w:r>
-      <w:r>
-        <w:rPr>
-          <w:szCs w:val="24"/>
-        </w:rPr>
-        <w:t xml:space="preserve"> split -</w:t>
-      </w:r>
-      <w:r>
-        <w:rPr>
-          <w:szCs w:val="24"/>
-        </w:rPr>
-        <w:t>n</w:t>
-      </w:r>
-      <w:r>
-        <w:rPr>
-          <w:szCs w:val="24"/>
-        </w:rPr>
-        <w:t xml:space="preserve"> </w:t>
-      </w:r>
-      <w:r>
-        <w:rPr>
-          <w:color w:val="808080" w:themeColor="background1" w:themeShade="80"/>
-          <w:szCs w:val="24"/>
-        </w:rPr>
-        <w:t>x</w:t>
-      </w:r>
-      <w:r>
-        <w:rPr>
-          <w:szCs w:val="24"/>
-        </w:rPr>
-        <w:t xml:space="preserve"> </w:t>
+    </w:p>
+    <w:p>
+      <w:pPr>
+        <w:rPr>
+          <w:szCs w:val="24"/>
+        </w:rPr>
+      </w:pPr>
+      <w:r>
+        <w:rPr>
+          <w:szCs w:val="24"/>
+        </w:rPr>
+        <w:t xml:space="preserve">• </w:t>
+      </w:r>
+      <w:r>
+        <w:rPr>
+          <w:b/>
+          <w:bCs/>
+          <w:szCs w:val="24"/>
+        </w:rPr>
+        <w:t>Afficher les lignes d’un fichier ne contenant pas un modèle :</w:t>
+      </w:r>
+      <w:r>
+        <w:rPr>
+          <w:szCs w:val="24"/>
+        </w:rPr>
+        <w:t xml:space="preserve"> grep -v "</w:t>
+      </w:r>
+      <w:r>
+        <w:rPr>
+          <w:color w:val="808080" w:themeColor="background1" w:themeShade="80"/>
+          <w:szCs w:val="24"/>
+        </w:rPr>
+        <w:t>modèle</w:t>
+      </w:r>
+      <w:r>
+        <w:rPr>
+          <w:szCs w:val="24"/>
+        </w:rPr>
+        <w:t xml:space="preserve">" </w:t>
       </w:r>
       <w:r>
         <w:rPr>
@@ -6648,407 +7624,45 @@
         </w:rPr>
         <w:t>fichier</w:t>
       </w:r>
-      <w:r>
-        <w:rPr>
-          <w:szCs w:val="24"/>
-        </w:rPr>
-        <w:t xml:space="preserve"> </w:t>
-      </w:r>
-      <w:r>
-        <w:rPr>
-          <w:color w:val="808080" w:themeColor="background1" w:themeShade="80"/>
-          <w:szCs w:val="24"/>
-        </w:rPr>
-        <w:t>nom_de_base_des_</w:t>
-      </w:r>
-      <w:r>
-        <w:rPr>
-          <w:color w:val="808080" w:themeColor="background1" w:themeShade="80"/>
-          <w:szCs w:val="24"/>
-        </w:rPr>
-        <w:t>sou</w:t>
-      </w:r>
-      <w:r>
-        <w:rPr>
-          <w:color w:val="808080" w:themeColor="background1" w:themeShade="80"/>
-          <w:szCs w:val="24"/>
-        </w:rPr>
-        <w:t>s_fichiers</w:t>
-      </w:r>
-    </w:p>
-    <w:p>
-      <w:r>
-        <w:t>•</w:t>
-      </w:r>
-      <w:r>
-        <w:t xml:space="preserve"> </w:t>
-      </w:r>
-      <w:r>
-        <w:rPr>
-          <w:b/>
-          <w:bCs/>
-        </w:rPr>
-        <w:t xml:space="preserve">Fusionner les lignes de deux fichiers ayant des champs communs </w:t>
-      </w:r>
-      <w:r>
-        <w:rPr>
-          <w:color w:val="538135" w:themeColor="accent6" w:themeShade="BF"/>
-        </w:rPr>
-        <w:t>(par défaut la première colonne) </w:t>
-      </w:r>
-      <w:r>
-        <w:rPr>
-          <w:b/>
-          <w:bCs/>
-        </w:rPr>
-        <w:t>:</w:t>
-      </w:r>
-      <w:r>
-        <w:t xml:space="preserve"> join </w:t>
-      </w:r>
-      <w:r>
-        <w:rPr>
-          <w:color w:val="808080" w:themeColor="background1" w:themeShade="80"/>
-        </w:rPr>
-        <w:t>fichier1 fichier2</w:t>
-      </w:r>
-    </w:p>
-    <w:p>
-      <w:r>
-        <w:t xml:space="preserve">• </w:t>
-      </w:r>
-      <w:r>
-        <w:rPr>
-          <w:b/>
-          <w:bCs/>
-        </w:rPr>
-        <w:t>Concaténer les lignes de fichiers :</w:t>
-      </w:r>
-      <w:r>
-        <w:t xml:space="preserve"> paste </w:t>
-      </w:r>
-      <w:r>
-        <w:rPr>
-          <w:color w:val="808080" w:themeColor="background1" w:themeShade="80"/>
-        </w:rPr>
-        <w:t>fichier1 fichier2</w:t>
-      </w:r>
-    </w:p>
-    <w:p>
-      <w:r>
-        <w:t xml:space="preserve">• </w:t>
-      </w:r>
-      <w:r>
-        <w:rPr>
-          <w:b/>
-          <w:bCs/>
-        </w:rPr>
-        <w:t>Concaténer des fichiers :</w:t>
-      </w:r>
-      <w:r>
-        <w:t xml:space="preserve"> cat</w:t>
-      </w:r>
-      <w:r>
-        <w:rPr>
-          <w:color w:val="808080" w:themeColor="background1" w:themeShade="80"/>
-        </w:rPr>
-        <w:t xml:space="preserve"> fichier1 fichierN </w:t>
-      </w:r>
-      <w:r>
-        <w:t xml:space="preserve">&gt; </w:t>
-      </w:r>
-      <w:r>
-        <w:rPr>
-          <w:color w:val="808080" w:themeColor="background1" w:themeShade="80"/>
-        </w:rPr>
-        <w:t>fichier_final</w:t>
-      </w:r>
-    </w:p>
-    <w:p/>
-    <w:p>
-      <w:pPr>
-        <w:pStyle w:val="Titre3"/>
-      </w:pPr>
-      <w:r>
-        <w:t>Modifications</w:t>
-      </w:r>
-    </w:p>
-    <w:p>
-      <w:pPr>
-        <w:rPr>
-          <w:szCs w:val="24"/>
-        </w:rPr>
-      </w:pPr>
-      <w:r>
-        <w:rPr>
-          <w:szCs w:val="24"/>
-        </w:rPr>
-        <w:t xml:space="preserve">• </w:t>
-      </w:r>
-      <w:r>
-        <w:rPr>
-          <w:b/>
-          <w:bCs/>
-          <w:szCs w:val="24"/>
-        </w:rPr>
-        <w:t>Remplacer des caractères lus par d’autres :</w:t>
-      </w:r>
-      <w:r>
-        <w:rPr>
-          <w:szCs w:val="24"/>
-        </w:rPr>
-        <w:t xml:space="preserve"> uniq (</w:t>
-      </w:r>
-      <w:r>
-        <w:rPr>
-          <w:i/>
-          <w:iCs/>
-          <w:szCs w:val="24"/>
-        </w:rPr>
-        <w:t>voir syntaxe</w:t>
-      </w:r>
-      <w:r>
-        <w:rPr>
-          <w:szCs w:val="24"/>
-        </w:rPr>
-        <w:t>)</w:t>
-      </w:r>
-    </w:p>
-    <w:p>
-      <w:pPr>
-        <w:rPr>
-          <w:szCs w:val="24"/>
-        </w:rPr>
-      </w:pPr>
-      <w:r>
-        <w:rPr>
-          <w:szCs w:val="24"/>
-        </w:rPr>
-        <w:lastRenderedPageBreak/>
-        <w:t xml:space="preserve">• </w:t>
-      </w:r>
-      <w:r>
-        <w:rPr>
-          <w:b/>
-          <w:bCs/>
-          <w:szCs w:val="24"/>
-        </w:rPr>
-        <w:t xml:space="preserve">Envoyer les </w:t>
-      </w:r>
-      <w:r>
-        <w:rPr>
-          <w:b/>
-          <w:bCs/>
-          <w:color w:val="000000" w:themeColor="text1"/>
-          <w:szCs w:val="24"/>
-        </w:rPr>
-        <w:t>données</w:t>
-      </w:r>
-      <w:r>
-        <w:rPr>
-          <w:b/>
-          <w:bCs/>
-          <w:szCs w:val="24"/>
-        </w:rPr>
-        <w:t xml:space="preserve"> lues sur la sortie standard ET dans un fichier passé en paramètre :</w:t>
-      </w:r>
-      <w:r>
-        <w:rPr>
-          <w:szCs w:val="24"/>
-        </w:rPr>
-        <w:t xml:space="preserve"> tee (</w:t>
-      </w:r>
-      <w:r>
-        <w:rPr>
-          <w:i/>
-          <w:iCs/>
-          <w:szCs w:val="24"/>
-        </w:rPr>
-        <w:t>voir syntaxe</w:t>
-      </w:r>
-      <w:r>
-        <w:rPr>
-          <w:szCs w:val="24"/>
-        </w:rPr>
-        <w:t>)</w:t>
-      </w:r>
-    </w:p>
-    <w:p>
-      <w:pPr>
-        <w:rPr>
-          <w:szCs w:val="24"/>
-        </w:rPr>
-      </w:pPr>
-      <w:r>
-        <w:rPr>
-          <w:szCs w:val="24"/>
-        </w:rPr>
-        <w:t xml:space="preserve">• </w:t>
-      </w:r>
-      <w:r>
-        <w:rPr>
-          <w:b/>
-          <w:bCs/>
-          <w:szCs w:val="24"/>
-        </w:rPr>
-        <w:t>Trier les lignes d’un fichier :</w:t>
-      </w:r>
-      <w:r>
-        <w:rPr>
-          <w:szCs w:val="24"/>
-        </w:rPr>
-        <w:t xml:space="preserve"> sort </w:t>
-      </w:r>
-      <w:r>
-        <w:rPr>
-          <w:color w:val="808080" w:themeColor="background1" w:themeShade="80"/>
-          <w:szCs w:val="24"/>
-        </w:rPr>
-        <w:t>fichier.extension</w:t>
-      </w:r>
-    </w:p>
-    <w:p>
-      <w:pPr>
-        <w:rPr>
-          <w:color w:val="808080" w:themeColor="background1" w:themeShade="80"/>
-          <w:szCs w:val="24"/>
-        </w:rPr>
-      </w:pPr>
-      <w:r>
-        <w:rPr>
-          <w:szCs w:val="24"/>
-        </w:rPr>
-        <w:t xml:space="preserve">• </w:t>
-      </w:r>
-      <w:r>
-        <w:rPr>
-          <w:b/>
-          <w:bCs/>
-          <w:szCs w:val="24"/>
-        </w:rPr>
-        <w:t>Trier les lignes d’un fichier de façon alphabétique :</w:t>
-      </w:r>
-      <w:r>
-        <w:rPr>
-          <w:szCs w:val="24"/>
-        </w:rPr>
-        <w:t xml:space="preserve"> sort -d </w:t>
-      </w:r>
-      <w:r>
-        <w:rPr>
-          <w:color w:val="808080" w:themeColor="background1" w:themeShade="80"/>
-          <w:szCs w:val="24"/>
-        </w:rPr>
-        <w:t>fichier.extension</w:t>
-      </w:r>
-    </w:p>
-    <w:p>
-      <w:pPr>
-        <w:rPr>
-          <w:szCs w:val="24"/>
-        </w:rPr>
-      </w:pPr>
-    </w:p>
-    <w:p>
-      <w:pPr>
-        <w:pStyle w:val="Titre3"/>
-      </w:pPr>
-      <w:r>
-        <w:t>Cut</w:t>
-      </w:r>
-    </w:p>
-    <w:p>
-      <w:pPr>
-        <w:rPr>
-          <w:szCs w:val="24"/>
-        </w:rPr>
-      </w:pPr>
-      <w:r>
-        <w:rPr>
-          <w:szCs w:val="24"/>
-        </w:rPr>
-        <w:t xml:space="preserve">• </w:t>
-      </w:r>
-      <w:r>
-        <w:rPr>
-          <w:b/>
-          <w:bCs/>
-          <w:szCs w:val="24"/>
-        </w:rPr>
-        <w:t>Ne retourner que certaines parties de chaque ligne lue :</w:t>
-      </w:r>
-      <w:r>
-        <w:rPr>
-          <w:szCs w:val="24"/>
-        </w:rPr>
-        <w:t xml:space="preserve"> cut (</w:t>
-      </w:r>
-      <w:r>
-        <w:rPr>
-          <w:i/>
-          <w:iCs/>
-          <w:szCs w:val="24"/>
-        </w:rPr>
-        <w:t>voir syntaxe</w:t>
-      </w:r>
-      <w:r>
-        <w:rPr>
-          <w:szCs w:val="24"/>
-        </w:rPr>
-        <w:t>)</w:t>
-      </w:r>
-    </w:p>
-    <w:p>
-      <w:pPr>
-        <w:rPr>
-          <w:szCs w:val="24"/>
-        </w:rPr>
-      </w:pPr>
-      <w:r>
-        <w:rPr>
-          <w:szCs w:val="24"/>
-        </w:rPr>
-        <w:t xml:space="preserve">• </w:t>
-      </w:r>
-      <w:r>
-        <w:rPr>
-          <w:b/>
-          <w:bCs/>
-          <w:szCs w:val="24"/>
-        </w:rPr>
-        <w:t>Afficher le contenu d’un fichier en supprimant un caractère (ou plusieurs) :</w:t>
-      </w:r>
-      <w:r>
-        <w:rPr>
-          <w:szCs w:val="24"/>
-        </w:rPr>
-        <w:t xml:space="preserve"> cut -c </w:t>
-      </w:r>
-      <w:r>
-        <w:rPr>
-          <w:color w:val="808080" w:themeColor="background1" w:themeShade="80"/>
-          <w:szCs w:val="24"/>
-        </w:rPr>
-        <w:t>index_où_l’on_commence</w:t>
-      </w:r>
-      <w:r>
-        <w:rPr>
-          <w:szCs w:val="24"/>
-        </w:rPr>
-        <w:t>-</w:t>
-      </w:r>
-      <w:r>
-        <w:rPr>
-          <w:color w:val="808080" w:themeColor="background1" w:themeShade="80"/>
-          <w:szCs w:val="24"/>
-        </w:rPr>
-        <w:t>index_où_l’on_finit_(optionnel)</w:t>
-      </w:r>
-      <w:r>
-        <w:rPr>
-          <w:szCs w:val="24"/>
-        </w:rPr>
-        <w:t xml:space="preserve"> </w:t>
+    </w:p>
+    <w:p>
+      <w:pPr>
+        <w:rPr>
+          <w:szCs w:val="24"/>
+        </w:rPr>
+      </w:pPr>
+      <w:r>
+        <w:rPr>
+          <w:szCs w:val="24"/>
+        </w:rPr>
+        <w:t xml:space="preserve">• </w:t>
+      </w:r>
+      <w:r>
+        <w:rPr>
+          <w:b/>
+          <w:bCs/>
+          <w:szCs w:val="24"/>
+        </w:rPr>
+        <w:t xml:space="preserve">Afficher les lignes d’un fichier contenant une expression régulière : </w:t>
+      </w:r>
+      <w:r>
+        <w:rPr>
+          <w:szCs w:val="24"/>
+        </w:rPr>
+        <w:t>grep -E "</w:t>
+      </w:r>
+      <w:r>
+        <w:rPr>
+          <w:color w:val="808080" w:themeColor="background1" w:themeShade="80"/>
+          <w:szCs w:val="24"/>
+        </w:rPr>
+        <w:t>regex</w:t>
+      </w:r>
+      <w:r>
+        <w:rPr>
+          <w:szCs w:val="24"/>
+        </w:rPr>
+        <w:t xml:space="preserve">" </w:t>
       </w:r>
       <w:r>
         <w:rPr>
@@ -7060,578 +7674,71 @@
     </w:p>
     <w:p>
       <w:pPr>
-        <w:jc w:val="left"/>
-        <w:rPr>
-          <w:szCs w:val="24"/>
-        </w:rPr>
-      </w:pPr>
-      <w:r>
-        <w:rPr>
-          <w:szCs w:val="24"/>
-        </w:rPr>
-        <w:t xml:space="preserve">• </w:t>
-      </w:r>
-      <w:r>
-        <w:rPr>
-          <w:b/>
-          <w:bCs/>
-          <w:szCs w:val="24"/>
-        </w:rPr>
-        <w:t>Supprimer un mot de chaque ligne d’un fichier :</w:t>
-      </w:r>
-      <w:r>
-        <w:rPr>
-          <w:szCs w:val="24"/>
-        </w:rPr>
-        <w:t xml:space="preserve"> cut -d ' ' -f </w:t>
-      </w:r>
-      <w:r>
-        <w:rPr>
-          <w:color w:val="808080" w:themeColor="background1" w:themeShade="80"/>
-          <w:szCs w:val="24"/>
-        </w:rPr>
-        <w:t>place_du_mot_précédent</w:t>
-      </w:r>
-      <w:r>
-        <w:rPr>
-          <w:szCs w:val="24"/>
-        </w:rPr>
-        <w:t>,</w:t>
-      </w:r>
-      <w:r>
-        <w:rPr>
-          <w:color w:val="808080" w:themeColor="background1" w:themeShade="80"/>
-          <w:szCs w:val="24"/>
-        </w:rPr>
-        <w:t>place_du_mot_suivant</w:t>
-      </w:r>
-      <w:r>
-        <w:rPr>
-          <w:szCs w:val="24"/>
-        </w:rPr>
-        <w:t xml:space="preserve">- </w:t>
-      </w:r>
-      <w:r>
-        <w:rPr>
-          <w:color w:val="808080" w:themeColor="background1" w:themeShade="80"/>
-          <w:szCs w:val="24"/>
-        </w:rPr>
-        <w:t>fichier</w:t>
-      </w:r>
-    </w:p>
-    <w:p>
-      <w:pPr>
-        <w:jc w:val="left"/>
-        <w:rPr>
-          <w:szCs w:val="24"/>
-        </w:rPr>
-      </w:pPr>
-    </w:p>
-    <w:p>
-      <w:pPr>
-        <w:pStyle w:val="Titre3"/>
-      </w:pPr>
-      <w:r>
-        <w:t>Tr</w:t>
-      </w:r>
-    </w:p>
-    <w:p>
-      <w:pPr>
-        <w:jc w:val="left"/>
-        <w:rPr>
-          <w:szCs w:val="24"/>
-        </w:rPr>
-      </w:pPr>
-      <w:r>
-        <w:rPr>
-          <w:szCs w:val="24"/>
-        </w:rPr>
-        <w:t xml:space="preserve">• </w:t>
-      </w:r>
-      <w:r>
-        <w:rPr>
-          <w:b/>
-          <w:bCs/>
-          <w:szCs w:val="24"/>
-        </w:rPr>
-        <w:t>Remplacer un(des) caractères par un(des) autre(s) dans un fichier :</w:t>
-      </w:r>
-      <w:r>
-        <w:rPr>
-          <w:szCs w:val="24"/>
-        </w:rPr>
-        <w:t xml:space="preserve"> tr '</w:t>
-      </w:r>
-      <w:r>
-        <w:rPr>
-          <w:color w:val="808080" w:themeColor="background1" w:themeShade="80"/>
-          <w:szCs w:val="24"/>
-        </w:rPr>
-        <w:t>caractère(s)_à_remplacer</w:t>
-      </w:r>
-      <w:r>
-        <w:rPr>
-          <w:szCs w:val="24"/>
-        </w:rPr>
-        <w:t>' '</w:t>
-      </w:r>
-      <w:r>
-        <w:rPr>
-          <w:color w:val="808080" w:themeColor="background1" w:themeShade="80"/>
-          <w:szCs w:val="24"/>
-        </w:rPr>
-        <w:t>caractère(s)_qui_remplace(nt)</w:t>
-      </w:r>
-      <w:r>
-        <w:rPr>
-          <w:szCs w:val="24"/>
-        </w:rPr>
-        <w:t xml:space="preserve">' &lt; </w:t>
-      </w:r>
-      <w:r>
-        <w:rPr>
-          <w:color w:val="808080" w:themeColor="background1" w:themeShade="80"/>
-          <w:szCs w:val="24"/>
-        </w:rPr>
-        <w:t>fichier</w:t>
-      </w:r>
-    </w:p>
-    <w:p>
-      <w:pPr>
-        <w:rPr>
-          <w:szCs w:val="24"/>
-        </w:rPr>
-      </w:pPr>
-      <w:r>
-        <w:rPr>
-          <w:szCs w:val="24"/>
-        </w:rPr>
-        <w:t xml:space="preserve">• </w:t>
-      </w:r>
-      <w:r>
-        <w:rPr>
-          <w:b/>
-          <w:bCs/>
-          <w:szCs w:val="24"/>
-        </w:rPr>
-        <w:t>Supprimer un(des) caractère(s) dans un fichier :</w:t>
-      </w:r>
-      <w:r>
-        <w:rPr>
-          <w:szCs w:val="24"/>
-        </w:rPr>
-        <w:t xml:space="preserve"> tr -s '</w:t>
-      </w:r>
-      <w:r>
-        <w:rPr>
-          <w:color w:val="808080" w:themeColor="background1" w:themeShade="80"/>
-          <w:szCs w:val="24"/>
-        </w:rPr>
-        <w:t>caractère(s)_à_supprimer</w:t>
-      </w:r>
-      <w:r>
-        <w:rPr>
-          <w:szCs w:val="24"/>
-        </w:rPr>
-        <w:t xml:space="preserve">' &lt; </w:t>
-      </w:r>
-      <w:r>
-        <w:rPr>
-          <w:color w:val="808080" w:themeColor="background1" w:themeShade="80"/>
-          <w:szCs w:val="24"/>
-        </w:rPr>
-        <w:t>fichier</w:t>
-      </w:r>
-    </w:p>
-    <w:p>
-      <w:pPr>
-        <w:rPr>
-          <w:color w:val="808080" w:themeColor="background1" w:themeShade="80"/>
-          <w:szCs w:val="24"/>
-        </w:rPr>
-      </w:pPr>
-      <w:r>
-        <w:rPr>
-          <w:szCs w:val="24"/>
-        </w:rPr>
-        <w:t xml:space="preserve">• </w:t>
-      </w:r>
-      <w:r>
-        <w:rPr>
-          <w:b/>
-          <w:bCs/>
-          <w:szCs w:val="24"/>
-        </w:rPr>
-        <w:t xml:space="preserve">Supprimer les chiffres dans un fichier : </w:t>
-      </w:r>
-      <w:r>
-        <w:rPr>
-          <w:szCs w:val="24"/>
-        </w:rPr>
-        <w:t xml:space="preserve">tr -d [0-9] &lt; </w:t>
-      </w:r>
-      <w:r>
-        <w:rPr>
-          <w:color w:val="808080" w:themeColor="background1" w:themeShade="80"/>
-          <w:szCs w:val="24"/>
-        </w:rPr>
-        <w:t>fichier</w:t>
-      </w:r>
-      <w:r>
-        <w:rPr>
-          <w:szCs w:val="24"/>
-        </w:rPr>
-        <w:t xml:space="preserve">, sed 's/[0-9]*//g' </w:t>
-      </w:r>
-      <w:r>
-        <w:rPr>
-          <w:color w:val="808080" w:themeColor="background1" w:themeShade="80"/>
-          <w:szCs w:val="24"/>
-        </w:rPr>
-        <w:t>fichier</w:t>
-      </w:r>
-    </w:p>
-    <w:p/>
-    <w:p>
-      <w:pPr>
-        <w:pStyle w:val="Titre3"/>
-      </w:pPr>
-      <w:r>
-        <w:t>Sed</w:t>
-      </w:r>
-    </w:p>
-    <w:p>
-      <w:pPr>
-        <w:jc w:val="left"/>
-        <w:rPr>
-          <w:szCs w:val="24"/>
-        </w:rPr>
-      </w:pPr>
-      <w:r>
-        <w:rPr>
-          <w:szCs w:val="24"/>
-        </w:rPr>
-        <w:t xml:space="preserve">• </w:t>
-      </w:r>
-      <w:r>
-        <w:rPr>
-          <w:b/>
-          <w:bCs/>
-          <w:szCs w:val="24"/>
-        </w:rPr>
-        <w:t>Éditer le texte d’un fichier :</w:t>
-      </w:r>
-      <w:r>
-        <w:rPr>
-          <w:szCs w:val="24"/>
-        </w:rPr>
-        <w:t xml:space="preserve"> sed '</w:t>
-      </w:r>
-      <w:r>
-        <w:rPr>
-          <w:color w:val="808080" w:themeColor="background1" w:themeShade="80"/>
-          <w:szCs w:val="24"/>
-        </w:rPr>
-        <w:t>lettre</w:t>
-      </w:r>
-      <w:r>
-        <w:rPr>
-          <w:szCs w:val="24"/>
-        </w:rPr>
-        <w:t>/</w:t>
-      </w:r>
-      <w:r>
-        <w:rPr>
-          <w:color w:val="808080" w:themeColor="background1" w:themeShade="80"/>
-          <w:szCs w:val="24"/>
-        </w:rPr>
-        <w:t>texte_a_remplacer</w:t>
-      </w:r>
-      <w:r>
-        <w:rPr>
-          <w:szCs w:val="24"/>
-        </w:rPr>
-        <w:t>/</w:t>
-      </w:r>
-      <w:r>
-        <w:rPr>
-          <w:color w:val="808080" w:themeColor="background1" w:themeShade="80"/>
-          <w:szCs w:val="24"/>
-        </w:rPr>
-        <w:t>nouveau_texte</w:t>
-      </w:r>
-      <w:r>
-        <w:rPr>
-          <w:szCs w:val="24"/>
-        </w:rPr>
-        <w:t xml:space="preserve">/g' -i </w:t>
-      </w:r>
-      <w:r>
-        <w:rPr>
-          <w:color w:val="808080" w:themeColor="background1" w:themeShade="80"/>
-          <w:szCs w:val="24"/>
-        </w:rPr>
-        <w:t>fichier</w:t>
-      </w:r>
-      <w:r>
-        <w:rPr>
-          <w:szCs w:val="24"/>
-        </w:rPr>
-        <w:t> ; sed '</w:t>
-      </w:r>
-      <w:r>
-        <w:rPr>
-          <w:color w:val="808080" w:themeColor="background1" w:themeShade="80"/>
-          <w:szCs w:val="24"/>
-        </w:rPr>
-        <w:t>lettre</w:t>
-      </w:r>
-      <w:r>
-        <w:rPr>
-          <w:szCs w:val="24"/>
-        </w:rPr>
-        <w:t>;</w:t>
-      </w:r>
-      <w:r>
-        <w:rPr>
-          <w:color w:val="808080" w:themeColor="background1" w:themeShade="80"/>
-          <w:szCs w:val="24"/>
-        </w:rPr>
-        <w:t>texte/a/remplacer</w:t>
-      </w:r>
-      <w:r>
-        <w:rPr>
-          <w:szCs w:val="24"/>
-        </w:rPr>
-        <w:t>;,</w:t>
-      </w:r>
-      <w:r>
-        <w:rPr>
-          <w:color w:val="808080" w:themeColor="background1" w:themeShade="80"/>
-          <w:szCs w:val="24"/>
-        </w:rPr>
-        <w:t>nouveau/texte</w:t>
-      </w:r>
-      <w:r>
-        <w:rPr>
-          <w:szCs w:val="24"/>
-        </w:rPr>
-        <w:t xml:space="preserve">;g' </w:t>
-      </w:r>
-      <w:r>
-        <w:rPr>
-          <w:color w:val="808080" w:themeColor="background1" w:themeShade="80"/>
-          <w:szCs w:val="24"/>
-        </w:rPr>
-        <w:t>fichier</w:t>
-      </w:r>
-    </w:p>
-    <w:p>
-      <w:pPr>
-        <w:rPr>
-          <w:szCs w:val="24"/>
-        </w:rPr>
-      </w:pPr>
-      <w:r>
-        <w:rPr>
-          <w:szCs w:val="24"/>
-        </w:rPr>
-        <w:t>Lettre = a pour ajouter, s pour remplacer, d pour supprimer</w:t>
-      </w:r>
-    </w:p>
-    <w:p>
-      <w:pPr>
-        <w:rPr>
-          <w:szCs w:val="24"/>
-        </w:rPr>
-      </w:pPr>
-      <w:r>
-        <w:rPr>
-          <w:szCs w:val="24"/>
-        </w:rPr>
-        <w:t xml:space="preserve">• </w:t>
-      </w:r>
-      <w:r>
-        <w:rPr>
-          <w:b/>
-          <w:bCs/>
-          <w:szCs w:val="24"/>
-        </w:rPr>
-        <w:t>Remplacer un mot par un autre dans un fichier et le mettre en évidence :</w:t>
-      </w:r>
-      <w:r>
-        <w:rPr>
-          <w:szCs w:val="24"/>
-        </w:rPr>
-        <w:t xml:space="preserve"> sed 's/ </w:t>
-      </w:r>
-      <w:r>
-        <w:rPr>
-          <w:color w:val="808080" w:themeColor="background1" w:themeShade="80"/>
-          <w:szCs w:val="24"/>
-        </w:rPr>
-        <w:t>mot</w:t>
-      </w:r>
-      <w:r>
-        <w:rPr>
-          <w:szCs w:val="24"/>
-        </w:rPr>
-        <w:t xml:space="preserve"> / </w:t>
-      </w:r>
-      <w:r>
-        <w:rPr>
-          <w:color w:val="808080" w:themeColor="background1" w:themeShade="80"/>
-          <w:szCs w:val="24"/>
-        </w:rPr>
-        <w:t>autre_mot</w:t>
-      </w:r>
-      <w:r>
-        <w:rPr>
-          <w:szCs w:val="24"/>
-        </w:rPr>
-        <w:t xml:space="preserve"> /g' </w:t>
-      </w:r>
-      <w:r>
-        <w:rPr>
-          <w:color w:val="808080" w:themeColor="background1" w:themeShade="80"/>
-          <w:szCs w:val="24"/>
-        </w:rPr>
-        <w:t>fichier</w:t>
-      </w:r>
-      <w:r>
-        <w:rPr>
-          <w:szCs w:val="24"/>
-        </w:rPr>
-        <w:t xml:space="preserve"> | grep </w:t>
-      </w:r>
-      <w:r>
-        <w:rPr>
-          <w:color w:val="808080" w:themeColor="background1" w:themeShade="80"/>
-          <w:szCs w:val="24"/>
-        </w:rPr>
-        <w:t>autre_mot</w:t>
-      </w:r>
-      <w:r>
-        <w:rPr>
-          <w:szCs w:val="24"/>
-        </w:rPr>
-        <w:t xml:space="preserve"> –color</w:t>
-      </w:r>
-    </w:p>
-    <w:p>
-      <w:pPr>
-        <w:rPr>
-          <w:szCs w:val="24"/>
-        </w:rPr>
-      </w:pPr>
-      <w:r>
-        <w:rPr>
-          <w:szCs w:val="24"/>
-        </w:rPr>
-        <w:t xml:space="preserve">• </w:t>
-      </w:r>
-      <w:r>
-        <w:rPr>
-          <w:b/>
-          <w:bCs/>
-          <w:szCs w:val="24"/>
-        </w:rPr>
-        <w:t>Supprimer la dernière ligne d’un fichier :</w:t>
-      </w:r>
-      <w:r>
-        <w:rPr>
-          <w:szCs w:val="24"/>
-        </w:rPr>
-        <w:t xml:space="preserve"> sed '$d' </w:t>
-      </w:r>
-      <w:r>
-        <w:rPr>
-          <w:color w:val="808080" w:themeColor="background1" w:themeShade="80"/>
-          <w:szCs w:val="24"/>
-        </w:rPr>
-        <w:t>fichier</w:t>
-      </w:r>
-      <w:r>
-        <w:rPr>
-          <w:szCs w:val="24"/>
-        </w:rPr>
-        <w:t xml:space="preserve"> (</w:t>
-      </w:r>
-      <w:r>
-        <w:rPr>
-          <w:i/>
-          <w:iCs/>
-          <w:szCs w:val="24"/>
-        </w:rPr>
-        <w:t>avec $ = dernière ligne</w:t>
-      </w:r>
-      <w:r>
-        <w:rPr>
-          <w:szCs w:val="24"/>
-        </w:rPr>
-        <w:t>)</w:t>
-      </w:r>
-    </w:p>
-    <w:p/>
-    <w:p>
-      <w:pPr>
-        <w:pStyle w:val="Titre3"/>
-      </w:pPr>
-      <w:r>
-        <w:t>Grep</w:t>
-      </w:r>
-    </w:p>
-    <w:p>
-      <w:pPr>
-        <w:rPr>
-          <w:szCs w:val="24"/>
-        </w:rPr>
-      </w:pPr>
-      <w:r>
-        <w:rPr>
-          <w:szCs w:val="24"/>
-        </w:rPr>
-        <w:t xml:space="preserve">• </w:t>
-      </w:r>
-      <w:r>
-        <w:rPr>
-          <w:b/>
-          <w:bCs/>
-          <w:szCs w:val="24"/>
-        </w:rPr>
-        <w:t>Mettre en évidence un mot dans un fichier/sur un site :</w:t>
-      </w:r>
-      <w:r>
-        <w:rPr>
-          <w:szCs w:val="24"/>
-        </w:rPr>
-        <w:t xml:space="preserve"> grep </w:t>
-      </w:r>
-      <w:r>
-        <w:rPr>
-          <w:color w:val="808080" w:themeColor="background1" w:themeShade="80"/>
-          <w:szCs w:val="24"/>
-        </w:rPr>
-        <w:t>mot</w:t>
-      </w:r>
-      <w:r>
-        <w:rPr>
-          <w:szCs w:val="24"/>
-        </w:rPr>
-        <w:t xml:space="preserve"> </w:t>
-      </w:r>
-      <w:r>
-        <w:rPr>
-          <w:color w:val="808080" w:themeColor="background1" w:themeShade="80"/>
-          <w:szCs w:val="24"/>
-        </w:rPr>
-        <w:t>fichier/site.html</w:t>
-      </w:r>
-      <w:r>
-        <w:rPr>
-          <w:szCs w:val="24"/>
-        </w:rPr>
-        <w:t xml:space="preserve"> -color</w:t>
+        <w:rPr>
+          <w:szCs w:val="24"/>
+        </w:rPr>
+      </w:pPr>
+      <w:r>
+        <w:rPr>
+          <w:szCs w:val="24"/>
+        </w:rPr>
+        <w:t xml:space="preserve">• </w:t>
+      </w:r>
+      <w:r>
+        <w:rPr>
+          <w:b/>
+          <w:bCs/>
+          <w:szCs w:val="24"/>
+        </w:rPr>
+        <w:t>Afficher le nombre d’occurrences d’une chaine dans un fichier sans afficher les lignes correspondantes :</w:t>
+      </w:r>
+      <w:r>
+        <w:rPr>
+          <w:szCs w:val="24"/>
+        </w:rPr>
+        <w:t xml:space="preserve"> grep -c </w:t>
+      </w:r>
+      <w:r>
+        <w:rPr>
+          <w:color w:val="808080" w:themeColor="background1" w:themeShade="80"/>
+          <w:szCs w:val="24"/>
+        </w:rPr>
+        <w:t>mot fichier</w:t>
+      </w:r>
+    </w:p>
+    <w:p>
+      <w:pPr>
+        <w:rPr>
+          <w:color w:val="808080" w:themeColor="background1" w:themeShade="80"/>
+          <w:szCs w:val="24"/>
+        </w:rPr>
+      </w:pPr>
+      <w:r>
+        <w:rPr>
+          <w:szCs w:val="24"/>
+        </w:rPr>
+        <w:t xml:space="preserve">• </w:t>
+      </w:r>
+      <w:r>
+        <w:rPr>
+          <w:b/>
+          <w:bCs/>
+          <w:szCs w:val="24"/>
+        </w:rPr>
+        <w:t>Afficher toutes les occurrences d’un mot dans les fichiers d’un répertoire ainsi que dans ses sous-répertoires :</w:t>
+      </w:r>
+      <w:r>
+        <w:rPr>
+          <w:szCs w:val="24"/>
+        </w:rPr>
+        <w:t xml:space="preserve"> grep -r </w:t>
+      </w:r>
+      <w:r>
+        <w:rPr>
+          <w:color w:val="808080" w:themeColor="background1" w:themeShade="80"/>
+          <w:szCs w:val="24"/>
+        </w:rPr>
+        <w:t>mot répertoire</w:t>
       </w:r>
     </w:p>
     <w:p>
@@ -7655,126 +7762,483 @@
           <w:sz w:val="23"/>
           <w:szCs w:val="23"/>
         </w:rPr>
-        <w:t>Afficher les lignes d’un fichier contenant un certain mot/modèle :</w:t>
-      </w:r>
-      <w:r>
-        <w:rPr>
+        <w:t>Afficher le</w:t>
+      </w:r>
+      <w:r>
+        <w:rPr>
+          <w:b/>
+          <w:bCs/>
           <w:sz w:val="23"/>
           <w:szCs w:val="23"/>
         </w:rPr>
-        <w:t xml:space="preserve"> grep "</w:t>
-      </w:r>
-      <w:r>
-        <w:rPr>
-          <w:color w:val="808080" w:themeColor="background1" w:themeShade="80"/>
+        <w:t>s lignes d’un fichier contenant un mot et leurs numéros de ligne :</w:t>
+      </w:r>
+      <w:r>
+        <w:rPr>
           <w:sz w:val="23"/>
           <w:szCs w:val="23"/>
         </w:rPr>
-        <w:t>mot/modèle</w:t>
-      </w:r>
-      <w:r>
-        <w:rPr>
+        <w:t xml:space="preserve"> grep -n </w:t>
+      </w:r>
+      <w:r>
+        <w:rPr>
+          <w:color w:val="808080" w:themeColor="background1" w:themeShade="80"/>
           <w:sz w:val="23"/>
           <w:szCs w:val="23"/>
         </w:rPr>
-        <w:t xml:space="preserve">" </w:t>
-      </w:r>
-      <w:r>
-        <w:rPr>
-          <w:color w:val="808080" w:themeColor="background1" w:themeShade="80"/>
-          <w:sz w:val="23"/>
-          <w:szCs w:val="23"/>
+        <w:t>mot fichier</w:t>
+      </w:r>
+    </w:p>
+    <w:p/>
+    <w:p>
+      <w:pPr>
+        <w:pStyle w:val="Titre3"/>
+      </w:pPr>
+      <w:r>
+        <w:t>Découpages et concaténations</w:t>
+      </w:r>
+    </w:p>
+    <w:p>
+      <w:pPr>
+        <w:rPr>
+          <w:szCs w:val="24"/>
+        </w:rPr>
+      </w:pPr>
+      <w:r>
+        <w:rPr>
+          <w:szCs w:val="24"/>
+        </w:rPr>
+        <w:t xml:space="preserve">• </w:t>
+      </w:r>
+      <w:r>
+        <w:rPr>
+          <w:b/>
+          <w:bCs/>
+          <w:szCs w:val="24"/>
+        </w:rPr>
+        <w:t xml:space="preserve">Découper un fichier en plusieurs avec </w:t>
+      </w:r>
+      <w:r>
+        <w:rPr>
+          <w:b/>
+          <w:bCs/>
+          <w:szCs w:val="24"/>
+        </w:rPr>
+        <w:t>x</w:t>
+      </w:r>
+      <w:r>
+        <w:rPr>
+          <w:b/>
+          <w:bCs/>
+          <w:szCs w:val="24"/>
+        </w:rPr>
+        <w:t xml:space="preserve"> lignes par fichier :</w:t>
+      </w:r>
+      <w:r>
+        <w:rPr>
+          <w:szCs w:val="24"/>
+        </w:rPr>
+        <w:t xml:space="preserve"> split -l </w:t>
+      </w:r>
+      <w:r>
+        <w:rPr>
+          <w:color w:val="808080" w:themeColor="background1" w:themeShade="80"/>
+          <w:szCs w:val="24"/>
+        </w:rPr>
+        <w:t>x</w:t>
+      </w:r>
+      <w:r>
+        <w:rPr>
+          <w:szCs w:val="24"/>
+        </w:rPr>
+        <w:t xml:space="preserve"> </w:t>
+      </w:r>
+      <w:r>
+        <w:rPr>
+          <w:color w:val="808080" w:themeColor="background1" w:themeShade="80"/>
+          <w:szCs w:val="24"/>
         </w:rPr>
         <w:t>fichier</w:t>
       </w:r>
       <w:r>
         <w:rPr>
-          <w:sz w:val="23"/>
-          <w:szCs w:val="23"/>
+          <w:szCs w:val="24"/>
         </w:rPr>
         <w:t xml:space="preserve"> </w:t>
       </w:r>
-    </w:p>
-    <w:p>
-      <w:pPr>
-        <w:rPr>
-          <w:szCs w:val="24"/>
-        </w:rPr>
-      </w:pPr>
-      <w:r>
-        <w:rPr>
-          <w:szCs w:val="24"/>
-        </w:rPr>
-        <w:t xml:space="preserve">• </w:t>
-      </w:r>
-      <w:r>
-        <w:rPr>
-          <w:b/>
-          <w:bCs/>
-          <w:szCs w:val="24"/>
-        </w:rPr>
-        <w:t xml:space="preserve">Afficher les lignes d’un fichier contenant </w:t>
-      </w:r>
-      <w:r>
-        <w:rPr>
-          <w:b/>
-          <w:bCs/>
-          <w:szCs w:val="24"/>
-        </w:rPr>
-        <w:t>un mot1 ou un mot2 </w:t>
-      </w:r>
-      <w:r>
-        <w:rPr>
-          <w:b/>
-          <w:bCs/>
-          <w:szCs w:val="24"/>
+      <w:r>
+        <w:rPr>
+          <w:color w:val="808080" w:themeColor="background1" w:themeShade="80"/>
+          <w:szCs w:val="24"/>
+        </w:rPr>
+        <w:t>nom_de_base_des_</w:t>
+      </w:r>
+      <w:r>
+        <w:rPr>
+          <w:color w:val="808080" w:themeColor="background1" w:themeShade="80"/>
+          <w:szCs w:val="24"/>
+        </w:rPr>
+        <w:t>sou</w:t>
+      </w:r>
+      <w:r>
+        <w:rPr>
+          <w:color w:val="808080" w:themeColor="background1" w:themeShade="80"/>
+          <w:szCs w:val="24"/>
+        </w:rPr>
+        <w:t>s_fichiers</w:t>
+      </w:r>
+    </w:p>
+    <w:p>
+      <w:pPr>
+        <w:rPr>
+          <w:szCs w:val="24"/>
+        </w:rPr>
+      </w:pPr>
+      <w:r>
+        <w:rPr>
+          <w:szCs w:val="24"/>
+        </w:rPr>
+        <w:t xml:space="preserve">• </w:t>
+      </w:r>
+      <w:r>
+        <w:rPr>
+          <w:b/>
+          <w:bCs/>
+          <w:szCs w:val="24"/>
+        </w:rPr>
+        <w:t xml:space="preserve">Découper un fichier en plusieurs avec </w:t>
+      </w:r>
+      <w:r>
+        <w:rPr>
+          <w:b/>
+          <w:bCs/>
+          <w:szCs w:val="24"/>
+        </w:rPr>
+        <w:t xml:space="preserve">x </w:t>
+      </w:r>
+      <w:r>
+        <w:rPr>
+          <w:b/>
+          <w:bCs/>
+          <w:szCs w:val="24"/>
+        </w:rPr>
+        <w:t>ko par fichier :</w:t>
+      </w:r>
+      <w:r>
+        <w:rPr>
+          <w:szCs w:val="24"/>
+        </w:rPr>
+        <w:t xml:space="preserve"> split -b </w:t>
+      </w:r>
+      <w:r>
+        <w:rPr>
+          <w:color w:val="808080" w:themeColor="background1" w:themeShade="80"/>
+          <w:szCs w:val="24"/>
+        </w:rPr>
+        <w:t>x</w:t>
+      </w:r>
+      <w:r>
+        <w:rPr>
+          <w:szCs w:val="24"/>
+        </w:rPr>
+        <w:t xml:space="preserve"> </w:t>
+      </w:r>
+      <w:r>
+        <w:rPr>
+          <w:color w:val="808080" w:themeColor="background1" w:themeShade="80"/>
+          <w:szCs w:val="24"/>
+        </w:rPr>
+        <w:t>fichier</w:t>
+      </w:r>
+      <w:r>
+        <w:rPr>
+          <w:szCs w:val="24"/>
+        </w:rPr>
+        <w:t xml:space="preserve"> </w:t>
+      </w:r>
+      <w:r>
+        <w:rPr>
+          <w:color w:val="808080" w:themeColor="background1" w:themeShade="80"/>
+          <w:szCs w:val="24"/>
+        </w:rPr>
+        <w:t>nom_de_base_des_</w:t>
+      </w:r>
+      <w:r>
+        <w:rPr>
+          <w:color w:val="808080" w:themeColor="background1" w:themeShade="80"/>
+          <w:szCs w:val="24"/>
+        </w:rPr>
+        <w:t>sou</w:t>
+      </w:r>
+      <w:r>
+        <w:rPr>
+          <w:color w:val="808080" w:themeColor="background1" w:themeShade="80"/>
+          <w:szCs w:val="24"/>
+        </w:rPr>
+        <w:t>s_fichiers</w:t>
+      </w:r>
+    </w:p>
+    <w:p>
+      <w:pPr>
+        <w:rPr>
+          <w:szCs w:val="24"/>
+        </w:rPr>
+      </w:pPr>
+      <w:r>
+        <w:rPr>
+          <w:szCs w:val="24"/>
+        </w:rPr>
+        <w:t xml:space="preserve">• </w:t>
+      </w:r>
+      <w:r>
+        <w:rPr>
+          <w:b/>
+          <w:bCs/>
+          <w:szCs w:val="24"/>
+        </w:rPr>
+        <w:t xml:space="preserve">Découper un fichier en </w:t>
+      </w:r>
+      <w:r>
+        <w:rPr>
+          <w:b/>
+          <w:bCs/>
+          <w:szCs w:val="24"/>
+        </w:rPr>
+        <w:t>x</w:t>
+      </w:r>
+      <w:r>
+        <w:rPr>
+          <w:b/>
+          <w:bCs/>
+          <w:szCs w:val="24"/>
+        </w:rPr>
+        <w:t xml:space="preserve"> </w:t>
+      </w:r>
+      <w:r>
+        <w:rPr>
+          <w:b/>
+          <w:bCs/>
+          <w:szCs w:val="24"/>
+        </w:rPr>
+        <w:t>sous-</w:t>
+      </w:r>
+      <w:r>
+        <w:rPr>
+          <w:b/>
+          <w:bCs/>
+          <w:szCs w:val="24"/>
+        </w:rPr>
+        <w:t>fichier</w:t>
+      </w:r>
+      <w:r>
+        <w:rPr>
+          <w:b/>
+          <w:bCs/>
+          <w:szCs w:val="24"/>
+        </w:rPr>
+        <w:t>s</w:t>
+      </w:r>
+      <w:r>
+        <w:rPr>
+          <w:b/>
+          <w:bCs/>
+          <w:szCs w:val="24"/>
+        </w:rPr>
+        <w:t> :</w:t>
+      </w:r>
+      <w:r>
+        <w:rPr>
+          <w:szCs w:val="24"/>
+        </w:rPr>
+        <w:t xml:space="preserve"> split -</w:t>
+      </w:r>
+      <w:r>
+        <w:rPr>
+          <w:szCs w:val="24"/>
+        </w:rPr>
+        <w:t>n</w:t>
+      </w:r>
+      <w:r>
+        <w:rPr>
+          <w:szCs w:val="24"/>
+        </w:rPr>
+        <w:t xml:space="preserve"> </w:t>
+      </w:r>
+      <w:r>
+        <w:rPr>
+          <w:color w:val="808080" w:themeColor="background1" w:themeShade="80"/>
+          <w:szCs w:val="24"/>
+        </w:rPr>
+        <w:t>x</w:t>
+      </w:r>
+      <w:r>
+        <w:rPr>
+          <w:szCs w:val="24"/>
+        </w:rPr>
+        <w:t xml:space="preserve"> </w:t>
+      </w:r>
+      <w:r>
+        <w:rPr>
+          <w:color w:val="808080" w:themeColor="background1" w:themeShade="80"/>
+          <w:szCs w:val="24"/>
+        </w:rPr>
+        <w:t>fichier</w:t>
+      </w:r>
+      <w:r>
+        <w:rPr>
+          <w:szCs w:val="24"/>
+        </w:rPr>
+        <w:t xml:space="preserve"> </w:t>
+      </w:r>
+      <w:r>
+        <w:rPr>
+          <w:color w:val="808080" w:themeColor="background1" w:themeShade="80"/>
+          <w:szCs w:val="24"/>
+        </w:rPr>
+        <w:t>nom_de_base_des_</w:t>
+      </w:r>
+      <w:r>
+        <w:rPr>
+          <w:color w:val="808080" w:themeColor="background1" w:themeShade="80"/>
+          <w:szCs w:val="24"/>
+        </w:rPr>
+        <w:t>sou</w:t>
+      </w:r>
+      <w:r>
+        <w:rPr>
+          <w:color w:val="808080" w:themeColor="background1" w:themeShade="80"/>
+          <w:szCs w:val="24"/>
+        </w:rPr>
+        <w:t>s_fichiers</w:t>
+      </w:r>
+    </w:p>
+    <w:p>
+      <w:r>
+        <w:t xml:space="preserve">• </w:t>
+      </w:r>
+      <w:r>
+        <w:rPr>
+          <w:b/>
+          <w:bCs/>
+        </w:rPr>
+        <w:t xml:space="preserve">Fusionner les lignes de deux fichiers ayant des champs communs </w:t>
+      </w:r>
+      <w:r>
+        <w:rPr>
+          <w:color w:val="538135" w:themeColor="accent6" w:themeShade="BF"/>
+        </w:rPr>
+        <w:t>(par défaut la première colonne) </w:t>
+      </w:r>
+      <w:r>
+        <w:rPr>
+          <w:b/>
+          <w:bCs/>
         </w:rPr>
         <w:t>:</w:t>
       </w:r>
       <w:r>
-        <w:rPr>
-          <w:szCs w:val="24"/>
-        </w:rPr>
-        <w:t xml:space="preserve"> grep "</w:t>
-      </w:r>
-      <w:r>
-        <w:rPr>
-          <w:color w:val="808080" w:themeColor="background1" w:themeShade="80"/>
-          <w:szCs w:val="24"/>
-        </w:rPr>
-        <w:t>mot</w:t>
-      </w:r>
-      <w:r>
-        <w:rPr>
-          <w:color w:val="808080" w:themeColor="background1" w:themeShade="80"/>
-          <w:szCs w:val="24"/>
-        </w:rPr>
-        <w:t>1</w:t>
-      </w:r>
-      <w:r>
-        <w:rPr>
-          <w:color w:val="000000" w:themeColor="text1"/>
-          <w:szCs w:val="24"/>
-        </w:rPr>
-        <w:t>\|</w:t>
-      </w:r>
-      <w:r>
-        <w:rPr>
-          <w:color w:val="808080" w:themeColor="background1" w:themeShade="80"/>
-          <w:szCs w:val="24"/>
-        </w:rPr>
-        <w:t>mot2</w:t>
-      </w:r>
-      <w:r>
-        <w:rPr>
-          <w:szCs w:val="24"/>
-        </w:rPr>
-        <w:t xml:space="preserve">" </w:t>
-      </w:r>
-      <w:r>
-        <w:rPr>
-          <w:color w:val="808080" w:themeColor="background1" w:themeShade="80"/>
-          <w:szCs w:val="24"/>
+        <w:t xml:space="preserve"> join </w:t>
+      </w:r>
+      <w:r>
+        <w:rPr>
+          <w:color w:val="808080" w:themeColor="background1" w:themeShade="80"/>
+        </w:rPr>
+        <w:t>fichier1 fichier2</w:t>
+      </w:r>
+    </w:p>
+    <w:p>
+      <w:r>
+        <w:lastRenderedPageBreak/>
+        <w:t xml:space="preserve">• </w:t>
+      </w:r>
+      <w:r>
+        <w:rPr>
+          <w:b/>
+          <w:bCs/>
+        </w:rPr>
+        <w:t>Concaténer les lignes de fichiers :</w:t>
+      </w:r>
+      <w:r>
+        <w:t xml:space="preserve"> paste </w:t>
+      </w:r>
+      <w:r>
+        <w:rPr>
+          <w:color w:val="808080" w:themeColor="background1" w:themeShade="80"/>
+        </w:rPr>
+        <w:t>fichier1 fichier2</w:t>
+      </w:r>
+    </w:p>
+    <w:p>
+      <w:r>
+        <w:t xml:space="preserve">• </w:t>
+      </w:r>
+      <w:r>
+        <w:rPr>
+          <w:b/>
+          <w:bCs/>
+        </w:rPr>
+        <w:t>Concaténer des fichiers :</w:t>
+      </w:r>
+      <w:r>
+        <w:t xml:space="preserve"> cat</w:t>
+      </w:r>
+      <w:r>
+        <w:rPr>
+          <w:color w:val="808080" w:themeColor="background1" w:themeShade="80"/>
+        </w:rPr>
+        <w:t xml:space="preserve"> fichier1 fichierN </w:t>
+      </w:r>
+      <w:r>
+        <w:t xml:space="preserve">&gt; </w:t>
+      </w:r>
+      <w:r>
+        <w:rPr>
+          <w:color w:val="808080" w:themeColor="background1" w:themeShade="80"/>
+        </w:rPr>
+        <w:t>fichier_final</w:t>
+      </w:r>
+    </w:p>
+    <w:p>
+      <w:pPr>
+        <w:rPr>
+          <w:sz w:val="22"/>
+        </w:rPr>
+      </w:pPr>
+    </w:p>
+    <w:p>
+      <w:pPr>
+        <w:pStyle w:val="Titre2"/>
+      </w:pPr>
+      <w:r>
+        <w:t>Redirections</w:t>
+      </w:r>
+    </w:p>
+    <w:p>
+      <w:r>
+        <w:t xml:space="preserve">• </w:t>
+      </w:r>
+      <w:r>
+        <w:rPr>
+          <w:b/>
+          <w:bCs/>
+        </w:rPr>
+        <w:t>Créer un fichier s’il n’existe pas ; détruire le contenu d’un fichier pour le remplacer par la sortie de la commande s’il existe :</w:t>
+      </w:r>
+      <w:r>
+        <w:t xml:space="preserve"> </w:t>
+      </w:r>
+      <w:r>
+        <w:rPr>
+          <w:color w:val="808080" w:themeColor="background1" w:themeShade="80"/>
+        </w:rPr>
+        <w:t>commande</w:t>
+      </w:r>
+      <w:r>
+        <w:t xml:space="preserve"> &gt; </w:t>
+      </w:r>
+      <w:r>
+        <w:rPr>
+          <w:color w:val="808080" w:themeColor="background1" w:themeShade="80"/>
         </w:rPr>
         <w:t>fichier</w:t>
       </w:r>
@@ -7782,93 +8246,62 @@
     <w:p>
       <w:pPr>
         <w:rPr>
-          <w:szCs w:val="24"/>
-        </w:rPr>
-      </w:pPr>
-      <w:r>
-        <w:rPr>
-          <w:szCs w:val="24"/>
-        </w:rPr>
-        <w:t xml:space="preserve">• </w:t>
-      </w:r>
-      <w:r>
-        <w:rPr>
-          <w:b/>
-          <w:bCs/>
-          <w:szCs w:val="24"/>
-        </w:rPr>
-        <w:t>Afficher les lignes d’un fichier contenant un certain mot/modèle sans prendre en compte la casse :</w:t>
-      </w:r>
-      <w:r>
-        <w:rPr>
-          <w:szCs w:val="24"/>
-        </w:rPr>
-        <w:t xml:space="preserve"> grep -i "</w:t>
-      </w:r>
-      <w:r>
-        <w:rPr>
-          <w:color w:val="808080" w:themeColor="background1" w:themeShade="80"/>
-          <w:szCs w:val="24"/>
-        </w:rPr>
-        <w:t>mot/modèle</w:t>
-      </w:r>
-      <w:r>
-        <w:rPr>
-          <w:szCs w:val="24"/>
-        </w:rPr>
-        <w:t xml:space="preserve">" </w:t>
-      </w:r>
-      <w:r>
-        <w:rPr>
-          <w:color w:val="808080" w:themeColor="background1" w:themeShade="80"/>
-          <w:szCs w:val="24"/>
+          <w:b/>
+          <w:bCs/>
+        </w:rPr>
+      </w:pPr>
+      <w:r>
+        <w:t xml:space="preserve">• </w:t>
+      </w:r>
+      <w:r>
+        <w:rPr>
+          <w:b/>
+          <w:bCs/>
+        </w:rPr>
+        <w:t xml:space="preserve">Créer un fichier s’il n’existe pas ; ajouter la sortie de la commande à la fin du fichier s’il existe : </w:t>
+      </w:r>
+      <w:r>
+        <w:rPr>
+          <w:color w:val="808080" w:themeColor="background1" w:themeShade="80"/>
+        </w:rPr>
+        <w:t>commande</w:t>
+      </w:r>
+      <w:r>
+        <w:t xml:space="preserve"> &gt;&gt; </w:t>
+      </w:r>
+      <w:r>
+        <w:rPr>
+          <w:color w:val="808080" w:themeColor="background1" w:themeShade="80"/>
         </w:rPr>
         <w:t>fichier</w:t>
       </w:r>
     </w:p>
     <w:p>
-      <w:pPr>
-        <w:rPr>
-          <w:szCs w:val="24"/>
-        </w:rPr>
-      </w:pPr>
-      <w:r>
-        <w:rPr>
-          <w:szCs w:val="24"/>
-        </w:rPr>
-        <w:t xml:space="preserve">• </w:t>
-      </w:r>
-      <w:r>
-        <w:rPr>
-          <w:b/>
-          <w:bCs/>
-          <w:szCs w:val="24"/>
-        </w:rPr>
-        <w:t>Afficher les lignes d’un fichier ne contenant pas un certain mot/modèle :</w:t>
-      </w:r>
-      <w:r>
-        <w:rPr>
-          <w:szCs w:val="24"/>
-        </w:rPr>
-        <w:t xml:space="preserve"> grep -v "</w:t>
-      </w:r>
-      <w:r>
-        <w:rPr>
-          <w:color w:val="808080" w:themeColor="background1" w:themeShade="80"/>
-          <w:szCs w:val="24"/>
-        </w:rPr>
-        <w:t>mot/modèle</w:t>
-      </w:r>
-      <w:r>
-        <w:rPr>
-          <w:szCs w:val="24"/>
-        </w:rPr>
-        <w:t xml:space="preserve">" </w:t>
-      </w:r>
-      <w:r>
-        <w:rPr>
-          <w:color w:val="808080" w:themeColor="background1" w:themeShade="80"/>
-          <w:szCs w:val="24"/>
+      <w:r>
+        <w:t xml:space="preserve">• </w:t>
+      </w:r>
+      <w:r>
+        <w:rPr>
+          <w:b/>
+          <w:bCs/>
+        </w:rPr>
+        <w:t>Lire les données de la commande dans le fichier :</w:t>
+      </w:r>
+      <w:r>
+        <w:t xml:space="preserve"> </w:t>
+      </w:r>
+      <w:r>
+        <w:rPr>
+          <w:color w:val="808080" w:themeColor="background1" w:themeShade="80"/>
+        </w:rPr>
+        <w:t>commande</w:t>
+      </w:r>
+      <w:r>
+        <w:t xml:space="preserve"> &lt; </w:t>
+      </w:r>
+      <w:r>
+        <w:rPr>
+          <w:color w:val="808080" w:themeColor="background1" w:themeShade="80"/>
         </w:rPr>
         <w:t>fichier</w:t>
       </w:r>
@@ -7876,289 +8309,50 @@
     <w:p>
       <w:pPr>
         <w:rPr>
-          <w:szCs w:val="24"/>
-        </w:rPr>
-      </w:pPr>
-      <w:r>
-        <w:rPr>
-          <w:szCs w:val="24"/>
-        </w:rPr>
-        <w:lastRenderedPageBreak/>
-        <w:t xml:space="preserve">• </w:t>
-      </w:r>
-      <w:r>
-        <w:rPr>
-          <w:b/>
-          <w:bCs/>
-          <w:szCs w:val="24"/>
-        </w:rPr>
-        <w:t>Obtenir uniquement l’utilisateur et l’utilisateur principal dans le fichier /etc/passwd :</w:t>
-      </w:r>
-      <w:r>
-        <w:rPr>
-          <w:szCs w:val="24"/>
-        </w:rPr>
-        <w:t xml:space="preserve"> grep -E 'root/1000' /etc/passwd (avec 1000 pour l’utilisateur principal et -E pour dire que c’est une expression régulière)</w:t>
-      </w:r>
-    </w:p>
-    <w:p>
-      <w:pPr>
-        <w:rPr>
-          <w:szCs w:val="24"/>
-        </w:rPr>
-      </w:pPr>
-      <w:r>
-        <w:rPr>
-          <w:szCs w:val="24"/>
-        </w:rPr>
-        <w:t>-c</w:t>
-      </w:r>
-    </w:p>
-    <w:p>
-      <w:pPr>
-        <w:rPr>
-          <w:szCs w:val="24"/>
-        </w:rPr>
-      </w:pPr>
-      <w:r>
-        <w:rPr>
-          <w:szCs w:val="24"/>
-        </w:rPr>
-        <w:t>-r</w:t>
-      </w:r>
-    </w:p>
-    <w:p>
-      <w:pPr>
-        <w:rPr>
-          <w:szCs w:val="24"/>
-        </w:rPr>
-      </w:pPr>
-      <w:r>
-        <w:rPr>
-          <w:szCs w:val="24"/>
-        </w:rPr>
-        <w:t>-n</w:t>
-      </w:r>
-    </w:p>
-    <w:p>
-      <w:pPr>
-        <w:rPr>
-          <w:szCs w:val="24"/>
-        </w:rPr>
-      </w:pPr>
-      <w:r>
-        <w:rPr>
-          <w:szCs w:val="24"/>
-        </w:rPr>
-        <w:t>-v</w:t>
-      </w:r>
-    </w:p>
-    <w:p>
-      <w:pPr>
-        <w:numPr>
-          <w:ilvl w:val="0"/>
-          <w:numId w:val="13"/>
-        </w:numPr>
-        <w:rPr>
-          <w:szCs w:val="24"/>
-        </w:rPr>
-      </w:pPr>
-      <w:r>
-        <w:rPr>
-          <w:szCs w:val="24"/>
-        </w:rPr>
-        <w:t>L'option "-c" (compter) : Cette option permet de compter le nombre d'occurrences d'une chaîne de caractères dans un fichier, sans afficher les lignes correspondantes. Par exemple, si vous utilisez la commande "grep -c mot texte.txt", elle affichera uniquement le nombre de fois que "mot" apparaît dans le fichier "texte.txt".</w:t>
-      </w:r>
-    </w:p>
-    <w:p>
-      <w:pPr>
-        <w:numPr>
-          <w:ilvl w:val="0"/>
-          <w:numId w:val="13"/>
-        </w:numPr>
-        <w:rPr>
-          <w:szCs w:val="24"/>
-        </w:rPr>
-      </w:pPr>
-      <w:r>
-        <w:rPr>
-          <w:szCs w:val="24"/>
-        </w:rPr>
-        <w:t>L'option "-r" (récursif) : Cette option permet de rechercher récursivement dans les répertoires et les sous-répertoires. Par exemple, si vous utilisez la commande "grep -r mot répertoire", elle recherchera toutes les occurrences de "mot" dans les fichiers du répertoire spécifié, ainsi que dans ses sous-répertoires.</w:t>
-      </w:r>
-    </w:p>
-    <w:p>
-      <w:pPr>
-        <w:numPr>
-          <w:ilvl w:val="0"/>
-          <w:numId w:val="13"/>
-        </w:numPr>
-        <w:rPr>
-          <w:szCs w:val="24"/>
-        </w:rPr>
-      </w:pPr>
-      <w:r>
-        <w:rPr>
-          <w:szCs w:val="24"/>
-        </w:rPr>
-        <w:t>L'option "-n" (numéro de ligne) : Cette option permet d'afficher les numéros de ligne des occurrences trouvées. Par exemple, si vous utilisez la commande "grep -n mot texte.txt", elle affichera les lignes du fichier "texte.txt" contenant "mot", ainsi que leur numéro de ligne.</w:t>
-      </w:r>
-    </w:p>
-    <w:p>
-      <w:pPr>
-        <w:rPr>
-          <w:sz w:val="22"/>
-        </w:rPr>
-      </w:pPr>
-    </w:p>
+          <w:color w:val="808080" w:themeColor="background1" w:themeShade="80"/>
+        </w:rPr>
+      </w:pPr>
+      <w:r>
+        <w:t xml:space="preserve">• </w:t>
+      </w:r>
+      <w:r>
+        <w:rPr>
+          <w:b/>
+          <w:bCs/>
+        </w:rPr>
+        <w:t>Lire le clavier par la commande jusqu’à la marque de fin :</w:t>
+      </w:r>
+      <w:r>
+        <w:t xml:space="preserve"> </w:t>
+      </w:r>
+      <w:r>
+        <w:rPr>
+          <w:color w:val="808080" w:themeColor="background1" w:themeShade="80"/>
+        </w:rPr>
+        <w:t>commande</w:t>
+      </w:r>
+      <w:r>
+        <w:t xml:space="preserve"> &lt;&lt; </w:t>
+      </w:r>
+      <w:r>
+        <w:rPr>
+          <w:color w:val="808080" w:themeColor="background1" w:themeShade="80"/>
+        </w:rPr>
+        <w:t>marque_de_fin</w:t>
+      </w:r>
+    </w:p>
+    <w:p/>
     <w:p>
       <w:pPr>
         <w:pStyle w:val="Titre2"/>
       </w:pPr>
       <w:r>
-        <w:t>Redirections</w:t>
-      </w:r>
-    </w:p>
-    <w:p>
-      <w:r>
-        <w:t xml:space="preserve">• </w:t>
-      </w:r>
-      <w:r>
-        <w:rPr>
-          <w:b/>
-          <w:bCs/>
-        </w:rPr>
-        <w:t>Créer un fichier s’il n’existe pas ; détruire le contenu d’un fichier pour le remplacer par la sortie de la commande s’il existe :</w:t>
-      </w:r>
-      <w:r>
-        <w:t xml:space="preserve"> </w:t>
-      </w:r>
-      <w:r>
-        <w:rPr>
-          <w:color w:val="808080" w:themeColor="background1" w:themeShade="80"/>
-        </w:rPr>
-        <w:t>commande</w:t>
-      </w:r>
-      <w:r>
-        <w:t xml:space="preserve"> &gt; </w:t>
-      </w:r>
-      <w:r>
-        <w:rPr>
-          <w:color w:val="808080" w:themeColor="background1" w:themeShade="80"/>
-        </w:rPr>
-        <w:t>fichier</w:t>
-      </w:r>
-    </w:p>
-    <w:p>
-      <w:pPr>
-        <w:rPr>
-          <w:b/>
-          <w:bCs/>
-        </w:rPr>
-      </w:pPr>
-      <w:r>
-        <w:t xml:space="preserve">• </w:t>
-      </w:r>
-      <w:r>
-        <w:rPr>
-          <w:b/>
-          <w:bCs/>
-        </w:rPr>
-        <w:t xml:space="preserve">Créer un fichier s’il n’existe pas ; ajouter la sortie de la commande à la fin du fichier s’il existe : </w:t>
-      </w:r>
-      <w:r>
-        <w:rPr>
-          <w:color w:val="808080" w:themeColor="background1" w:themeShade="80"/>
-        </w:rPr>
-        <w:t>commande</w:t>
-      </w:r>
-      <w:r>
-        <w:t xml:space="preserve"> &gt;&gt; </w:t>
-      </w:r>
-      <w:r>
-        <w:rPr>
-          <w:color w:val="808080" w:themeColor="background1" w:themeShade="80"/>
-        </w:rPr>
-        <w:t>fichier</w:t>
-      </w:r>
-    </w:p>
-    <w:p>
-      <w:r>
-        <w:t xml:space="preserve">• </w:t>
-      </w:r>
-      <w:r>
-        <w:rPr>
-          <w:b/>
-          <w:bCs/>
-        </w:rPr>
-        <w:t>Lire les données de la commande dans le fichier :</w:t>
-      </w:r>
-      <w:r>
-        <w:t xml:space="preserve"> </w:t>
-      </w:r>
-      <w:r>
-        <w:rPr>
-          <w:color w:val="808080" w:themeColor="background1" w:themeShade="80"/>
-        </w:rPr>
-        <w:t>commande</w:t>
-      </w:r>
-      <w:r>
-        <w:t xml:space="preserve"> &lt; </w:t>
-      </w:r>
-      <w:r>
-        <w:rPr>
-          <w:color w:val="808080" w:themeColor="background1" w:themeShade="80"/>
-        </w:rPr>
-        <w:t>fichier</w:t>
-      </w:r>
-    </w:p>
-    <w:p>
-      <w:pPr>
-        <w:rPr>
-          <w:color w:val="808080" w:themeColor="background1" w:themeShade="80"/>
-        </w:rPr>
-      </w:pPr>
-      <w:r>
-        <w:t xml:space="preserve">• </w:t>
-      </w:r>
-      <w:r>
-        <w:rPr>
-          <w:b/>
-          <w:bCs/>
-        </w:rPr>
-        <w:t>Lire le clavier par la commande jusqu’à la marque de fin :</w:t>
-      </w:r>
-      <w:r>
-        <w:t xml:space="preserve"> </w:t>
-      </w:r>
-      <w:r>
-        <w:rPr>
-          <w:color w:val="808080" w:themeColor="background1" w:themeShade="80"/>
-        </w:rPr>
-        <w:t>commande</w:t>
-      </w:r>
-      <w:r>
-        <w:t xml:space="preserve"> &lt;&lt; </w:t>
-      </w:r>
-      <w:r>
-        <w:rPr>
-          <w:color w:val="808080" w:themeColor="background1" w:themeShade="80"/>
-        </w:rPr>
-        <w:t>marque_de_fin</w:t>
+        <w:t>Processus et services</w:t>
       </w:r>
     </w:p>
     <w:p/>
     <w:p>
       <w:pPr>
-        <w:pStyle w:val="Titre2"/>
-      </w:pPr>
-      <w:r>
-        <w:t>Processus et services</w:t>
-      </w:r>
-    </w:p>
-    <w:p/>
-    <w:p>
-      <w:pPr>
         <w:pStyle w:val="Titre3"/>
       </w:pPr>
       <w:r>
@@ -8221,7 +8415,6 @@
     </w:p>
     <w:p>
       <w:r>
-        <w:lastRenderedPageBreak/>
         <w:t xml:space="preserve">• </w:t>
       </w:r>
       <w:r>
@@ -8442,6 +8635,7 @@
       </w:r>
     </w:p>
     <w:p/>
+    <w:p/>
     <w:p>
       <w:pPr>
         <w:pStyle w:val="Titre3"/>
@@ -8450,6 +8644,7 @@
         </w:rPr>
       </w:pPr>
       <w:r>
+        <w:lastRenderedPageBreak/>
         <w:t>Gestion des services</w:t>
       </w:r>
     </w:p>
@@ -8865,274 +9060,274 @@
         </w:rPr>
       </w:pPr>
       <w:r>
+        <w:t>Gestion des applications en arrière-plan</w:t>
+      </w:r>
+    </w:p>
+    <w:p>
+      <w:r>
+        <w:t xml:space="preserve">• </w:t>
+      </w:r>
+      <w:r>
+        <w:rPr>
+          <w:b/>
+          <w:bCs/>
+        </w:rPr>
+        <w:t>Lancer une application en arrière-plan (qu’on vient de fermer) :</w:t>
+      </w:r>
+      <w:r>
+        <w:t xml:space="preserve"> </w:t>
+      </w:r>
+      <w:r>
+        <w:rPr>
+          <w:color w:val="808080" w:themeColor="background1" w:themeShade="80"/>
+        </w:rPr>
+        <w:t>application</w:t>
+      </w:r>
+      <w:r>
+        <w:t>&amp;</w:t>
+      </w:r>
+    </w:p>
+    <w:p>
+      <w:r>
+        <w:t xml:space="preserve">• </w:t>
+      </w:r>
+      <w:r>
+        <w:rPr>
+          <w:b/>
+          <w:bCs/>
+        </w:rPr>
+        <w:t>Relancer une application en arrière-plan (qu’on vient de fermer) :</w:t>
+      </w:r>
+      <w:r>
+        <w:t xml:space="preserve"> bg</w:t>
+      </w:r>
+    </w:p>
+    <w:p>
+      <w:r>
+        <w:t xml:space="preserve">• </w:t>
+      </w:r>
+      <w:r>
+        <w:rPr>
+          <w:b/>
+          <w:bCs/>
+        </w:rPr>
+        <w:t>Remettre une application au premier-plan (qu’on vient de fermer) :</w:t>
+      </w:r>
+      <w:r>
+        <w:t xml:space="preserve"> fg</w:t>
+      </w:r>
+    </w:p>
+    <w:p>
+      <w:r>
+        <w:t xml:space="preserve">• </w:t>
+      </w:r>
+      <w:r>
+        <w:rPr>
+          <w:b/>
+          <w:bCs/>
+        </w:rPr>
+        <w:t>Vérifier l’ensemble des applications en arrière-plan :</w:t>
+      </w:r>
+      <w:r>
+        <w:t xml:space="preserve"> jobs</w:t>
+      </w:r>
+    </w:p>
+    <w:p/>
+    <w:p>
+      <w:pPr>
+        <w:pStyle w:val="Titre3"/>
+      </w:pPr>
+      <w:r>
+        <w:t>Planification de tâches</w:t>
+      </w:r>
+    </w:p>
+    <w:p>
+      <w:r>
+        <w:t xml:space="preserve">• </w:t>
+      </w:r>
+      <w:r>
+        <w:rPr>
+          <w:b/>
+          <w:bCs/>
+        </w:rPr>
+        <w:t>Mettre en place crontab :</w:t>
+      </w:r>
+      <w:r>
+        <w:t xml:space="preserve"> apt install cron</w:t>
+      </w:r>
+    </w:p>
+    <w:p>
+      <w:r>
+        <w:t xml:space="preserve">• </w:t>
+      </w:r>
+      <w:r>
+        <w:rPr>
+          <w:b/>
+          <w:bCs/>
+        </w:rPr>
+        <w:t>Afficher le contenu du fichier crontab :</w:t>
+      </w:r>
+      <w:r>
+        <w:t xml:space="preserve"> contab -l</w:t>
+      </w:r>
+    </w:p>
+    <w:p>
+      <w:r>
+        <w:t xml:space="preserve">• </w:t>
+      </w:r>
+      <w:r>
+        <w:rPr>
+          <w:b/>
+          <w:bCs/>
+        </w:rPr>
+        <w:t>Éditer les actions du fichier crontab :</w:t>
+      </w:r>
+      <w:r>
+        <w:t xml:space="preserve"> crontab -e</w:t>
+      </w:r>
+    </w:p>
+    <w:p>
+      <w:r>
+        <w:t xml:space="preserve">• </w:t>
+      </w:r>
+      <w:r>
+        <w:rPr>
+          <w:b/>
+          <w:bCs/>
+        </w:rPr>
+        <w:t>Supprimer toutes les actions du fichier crontab :</w:t>
+      </w:r>
+      <w:r>
+        <w:t xml:space="preserve"> crontab -r</w:t>
+      </w:r>
+    </w:p>
+    <w:p/>
+    <w:p>
+      <w:pPr>
+        <w:pStyle w:val="Titre2"/>
+      </w:pPr>
+      <w:r>
         <w:lastRenderedPageBreak/>
-        <w:t>Gestion des applications en arrière-plan</w:t>
-      </w:r>
-    </w:p>
-    <w:p>
-      <w:r>
-        <w:t xml:space="preserve">• </w:t>
-      </w:r>
-      <w:r>
-        <w:rPr>
-          <w:b/>
-          <w:bCs/>
-        </w:rPr>
-        <w:t>Lancer une application en arrière-plan (qu’on vient de fermer) :</w:t>
-      </w:r>
-      <w:r>
-        <w:t xml:space="preserve"> </w:t>
-      </w:r>
-      <w:r>
-        <w:rPr>
-          <w:color w:val="808080" w:themeColor="background1" w:themeShade="80"/>
-        </w:rPr>
-        <w:t>application</w:t>
-      </w:r>
-      <w:r>
-        <w:t>&amp;</w:t>
-      </w:r>
-    </w:p>
-    <w:p>
-      <w:r>
-        <w:t xml:space="preserve">• </w:t>
-      </w:r>
-      <w:r>
-        <w:rPr>
-          <w:b/>
-          <w:bCs/>
-        </w:rPr>
-        <w:t>Relancer une application en arrière-plan (qu’on vient de fermer) :</w:t>
-      </w:r>
-      <w:r>
-        <w:t xml:space="preserve"> bg</w:t>
-      </w:r>
-    </w:p>
-    <w:p>
-      <w:r>
-        <w:t xml:space="preserve">• </w:t>
-      </w:r>
-      <w:r>
-        <w:rPr>
-          <w:b/>
-          <w:bCs/>
-        </w:rPr>
-        <w:t>Remettre une application au premier-plan (qu’on vient de fermer) :</w:t>
-      </w:r>
-      <w:r>
-        <w:t xml:space="preserve"> fg</w:t>
-      </w:r>
-    </w:p>
-    <w:p>
-      <w:r>
-        <w:t xml:space="preserve">• </w:t>
-      </w:r>
-      <w:r>
-        <w:rPr>
-          <w:b/>
-          <w:bCs/>
-        </w:rPr>
-        <w:t>Vérifier l’ensemble des applications en arrière-plan :</w:t>
-      </w:r>
-      <w:r>
-        <w:t xml:space="preserve"> jobs</w:t>
+        <w:t>Informations du système</w:t>
+      </w:r>
+    </w:p>
+    <w:p>
+      <w:r>
+        <w:t xml:space="preserve">• </w:t>
+      </w:r>
+      <w:r>
+        <w:rPr>
+          <w:b/>
+          <w:bCs/>
+        </w:rPr>
+        <w:t>Afficher les informations sur la distribution du système d’exploitation (nom, version, ID, etc.) :</w:t>
+      </w:r>
+      <w:r>
+        <w:t xml:space="preserve"> cat /etc/os-release</w:t>
+      </w:r>
+    </w:p>
+    <w:p>
+      <w:r>
+        <w:t xml:space="preserve">• </w:t>
+      </w:r>
+      <w:r>
+        <w:rPr>
+          <w:b/>
+          <w:bCs/>
+        </w:rPr>
+        <w:t>Afficher la version de Debian installée :</w:t>
+      </w:r>
+      <w:r>
+        <w:t xml:space="preserve"> cat /etc/debian_version</w:t>
+      </w:r>
+    </w:p>
+    <w:p>
+      <w:r>
+        <w:t xml:space="preserve">• </w:t>
+      </w:r>
+      <w:r>
+        <w:rPr>
+          <w:b/>
+          <w:bCs/>
+        </w:rPr>
+        <w:t>Connaitre la version du noyau :</w:t>
+      </w:r>
+      <w:r>
+        <w:t xml:space="preserve"> uname -r </w:t>
+      </w:r>
+      <w:r>
+        <w:rPr>
+          <w:color w:val="538135" w:themeColor="accent6" w:themeShade="BF"/>
+        </w:rPr>
+        <w:t>(3 : 2011-2014, 4 : 2014-2018, 5 : 2018-2022, 6 : toute récente, à peine sortie)</w:t>
+      </w:r>
+    </w:p>
+    <w:p>
+      <w:r>
+        <w:t xml:space="preserve">• </w:t>
+      </w:r>
+      <w:r>
+        <w:rPr>
+          <w:b/>
+          <w:bCs/>
+        </w:rPr>
+        <w:t>Connaitre l’architecture processus :</w:t>
+      </w:r>
+      <w:r>
+        <w:t xml:space="preserve"> uname -m</w:t>
+      </w:r>
+    </w:p>
+    <w:p>
+      <w:r>
+        <w:t xml:space="preserve">• </w:t>
+      </w:r>
+      <w:r>
+        <w:rPr>
+          <w:b/>
+          <w:bCs/>
+        </w:rPr>
+        <w:t>Connaitre le nombre de cœurs du CPU :</w:t>
+      </w:r>
+      <w:r>
+        <w:t xml:space="preserve"> nproc</w:t>
+      </w:r>
+    </w:p>
+    <w:p>
+      <w:r>
+        <w:t xml:space="preserve">• </w:t>
+      </w:r>
+      <w:r>
+        <w:rPr>
+          <w:b/>
+          <w:bCs/>
+        </w:rPr>
+        <w:t>Connaitre le processeur :</w:t>
+      </w:r>
+      <w:r>
+        <w:t xml:space="preserve"> lscpu</w:t>
+      </w:r>
+    </w:p>
+    <w:p>
+      <w:r>
+        <w:t xml:space="preserve">• </w:t>
+      </w:r>
+      <w:r>
+        <w:rPr>
+          <w:b/>
+          <w:bCs/>
+        </w:rPr>
+        <w:t xml:space="preserve">Connaitre le système de fichiers d‘un volume de stockage : </w:t>
+      </w:r>
+      <w:r>
+        <w:t>df -T</w:t>
       </w:r>
     </w:p>
     <w:p/>
     <w:p>
       <w:pPr>
-        <w:pStyle w:val="Titre3"/>
-      </w:pPr>
-      <w:r>
-        <w:t>Planification de tâches</w:t>
-      </w:r>
-    </w:p>
-    <w:p>
-      <w:r>
-        <w:t xml:space="preserve">• </w:t>
-      </w:r>
-      <w:r>
-        <w:rPr>
-          <w:b/>
-          <w:bCs/>
-        </w:rPr>
-        <w:t>Mettre en place crontab :</w:t>
-      </w:r>
-      <w:r>
-        <w:t xml:space="preserve"> apt install cron</w:t>
-      </w:r>
-    </w:p>
-    <w:p>
-      <w:r>
-        <w:t xml:space="preserve">• </w:t>
-      </w:r>
-      <w:r>
-        <w:rPr>
-          <w:b/>
-          <w:bCs/>
-        </w:rPr>
-        <w:t>Afficher le contenu du fichier crontab :</w:t>
-      </w:r>
-      <w:r>
-        <w:t xml:space="preserve"> contab -l</w:t>
-      </w:r>
-    </w:p>
-    <w:p>
-      <w:r>
-        <w:t xml:space="preserve">• </w:t>
-      </w:r>
-      <w:r>
-        <w:rPr>
-          <w:b/>
-          <w:bCs/>
-        </w:rPr>
-        <w:t>Éditer les actions du fichier crontab :</w:t>
-      </w:r>
-      <w:r>
-        <w:t xml:space="preserve"> crontab -e</w:t>
-      </w:r>
-    </w:p>
-    <w:p>
-      <w:r>
-        <w:t xml:space="preserve">• </w:t>
-      </w:r>
-      <w:r>
-        <w:rPr>
-          <w:b/>
-          <w:bCs/>
-        </w:rPr>
-        <w:t>Supprimer toutes les actions du fichier crontab :</w:t>
-      </w:r>
-      <w:r>
-        <w:t xml:space="preserve"> crontab -r</w:t>
-      </w:r>
-    </w:p>
-    <w:p/>
-    <w:p>
-      <w:pPr>
         <w:pStyle w:val="Titre2"/>
       </w:pPr>
       <w:r>
-        <w:t>Informations du système</w:t>
-      </w:r>
-    </w:p>
-    <w:p>
-      <w:r>
-        <w:t xml:space="preserve">• </w:t>
-      </w:r>
-      <w:r>
-        <w:rPr>
-          <w:b/>
-          <w:bCs/>
-        </w:rPr>
-        <w:t>Afficher les informations sur la distribution du système d’exploitation (nom, version, ID, etc.) :</w:t>
-      </w:r>
-      <w:r>
-        <w:t xml:space="preserve"> cat /etc/os-release</w:t>
-      </w:r>
-    </w:p>
-    <w:p>
-      <w:r>
-        <w:t xml:space="preserve">• </w:t>
-      </w:r>
-      <w:r>
-        <w:rPr>
-          <w:b/>
-          <w:bCs/>
-        </w:rPr>
-        <w:t>Afficher la version de Debian installée :</w:t>
-      </w:r>
-      <w:r>
-        <w:t xml:space="preserve"> cat /etc/debian_version</w:t>
-      </w:r>
-    </w:p>
-    <w:p>
-      <w:r>
-        <w:t xml:space="preserve">• </w:t>
-      </w:r>
-      <w:r>
-        <w:rPr>
-          <w:b/>
-          <w:bCs/>
-        </w:rPr>
-        <w:t>Connaitre la version du noyau :</w:t>
-      </w:r>
-      <w:r>
-        <w:t xml:space="preserve"> uname -r </w:t>
-      </w:r>
-      <w:r>
-        <w:rPr>
-          <w:color w:val="538135" w:themeColor="accent6" w:themeShade="BF"/>
-        </w:rPr>
-        <w:t>(3 : 2011-2014, 4 : 2014-2018, 5 : 2018-2022, 6 : toute récente, à peine sortie)</w:t>
-      </w:r>
-    </w:p>
-    <w:p>
-      <w:r>
-        <w:t xml:space="preserve">• </w:t>
-      </w:r>
-      <w:r>
-        <w:rPr>
-          <w:b/>
-          <w:bCs/>
-        </w:rPr>
-        <w:t>Connaitre l’architecture processus :</w:t>
-      </w:r>
-      <w:r>
-        <w:t xml:space="preserve"> uname -m</w:t>
-      </w:r>
-    </w:p>
-    <w:p>
-      <w:r>
-        <w:t xml:space="preserve">• </w:t>
-      </w:r>
-      <w:r>
-        <w:rPr>
-          <w:b/>
-          <w:bCs/>
-        </w:rPr>
-        <w:t>Connaitre le nombre de cœurs du CPU :</w:t>
-      </w:r>
-      <w:r>
-        <w:t xml:space="preserve"> nproc</w:t>
-      </w:r>
-    </w:p>
-    <w:p>
-      <w:r>
-        <w:t xml:space="preserve">• </w:t>
-      </w:r>
-      <w:r>
-        <w:rPr>
-          <w:b/>
-          <w:bCs/>
-        </w:rPr>
-        <w:t>Connaitre le processeur :</w:t>
-      </w:r>
-      <w:r>
-        <w:t xml:space="preserve"> lscpu</w:t>
-      </w:r>
-    </w:p>
-    <w:p>
-      <w:r>
-        <w:t xml:space="preserve">• </w:t>
-      </w:r>
-      <w:r>
-        <w:rPr>
-          <w:b/>
-          <w:bCs/>
-        </w:rPr>
-        <w:t xml:space="preserve">Connaitre le système de fichiers d‘un volume de stockage : </w:t>
-      </w:r>
-      <w:r>
-        <w:t>df -T</w:t>
-      </w:r>
-    </w:p>
-    <w:p/>
-    <w:p>
-      <w:pPr>
-        <w:pStyle w:val="Titre2"/>
-      </w:pPr>
-      <w:r>
         <w:t>Journaux système</w:t>
       </w:r>
     </w:p>
@@ -9305,7 +9500,6 @@
     </w:p>
     <w:p>
       <w:r>
-        <w:lastRenderedPageBreak/>
         <w:t xml:space="preserve">• </w:t>
       </w:r>
       <w:r>

</xml_diff>